<commit_message>
correccion historias y req no fun
</commit_message>
<xml_diff>
--- a/documentacion/scrum/historias de usuarios.docx
+++ b/documentacion/scrum/historias de usuarios.docx
@@ -2,6 +2,647 @@
 <file path=word/document.xml><?xml version="1.0" encoding="utf-8"?>
 <w:document xmlns:wpc="http://schemas.microsoft.com/office/word/2010/wordprocessingCanvas" xmlns:cx="http://schemas.microsoft.com/office/drawing/2014/chartex" xmlns:cx1="http://schemas.microsoft.com/office/drawing/2015/9/8/chartex" xmlns:cx2="http://schemas.microsoft.com/office/drawing/2015/10/21/chartex" xmlns:cx3="http://schemas.microsoft.com/office/drawing/2016/5/9/chartex" xmlns:cx4="http://schemas.microsoft.com/office/drawing/2016/5/10/chartex" xmlns:cx5="http://schemas.microsoft.com/office/drawing/2016/5/11/chartex" xmlns:cx6="http://schemas.microsoft.com/office/drawing/2016/5/12/chartex" xmlns:cx7="http://schemas.microsoft.com/office/drawing/2016/5/13/chartex" xmlns:cx8="http://schemas.microsoft.com/office/drawing/2016/5/14/chartex" xmlns:mc="http://schemas.openxmlformats.org/markup-compatibility/2006" xmlns:aink="http://schemas.microsoft.com/office/drawing/2016/ink" xmlns:am3d="http://schemas.microsoft.com/office/drawing/2017/model3d" xmlns:o="urn:schemas-microsoft-com:office:office" xmlns:oel="http://schemas.microsoft.com/office/2019/extlst" xmlns:r="http://schemas.openxmlformats.org/officeDocument/2006/relationships" xmlns:m="http://schemas.openxmlformats.org/officeDocument/2006/math" xmlns:v="urn:schemas-microsoft-com:vml" xmlns:wp14="http://schemas.microsoft.com/office/word/2010/wordprocessingDrawing" xmlns:wp="http://schemas.openxmlformats.org/drawingml/2006/wordprocessingDrawing" xmlns:w10="urn:schemas-microsoft-com:office:word" xmlns:w="http://schemas.openxmlformats.org/wordprocessingml/2006/main" xmlns:w14="http://schemas.microsoft.com/office/word/2010/wordml" xmlns:w15="http://schemas.microsoft.com/office/word/2012/wordml" xmlns:w16cex="http://schemas.microsoft.com/office/word/2018/wordml/cex" xmlns:w16cid="http://schemas.microsoft.com/office/word/2016/wordml/cid" xmlns:w16="http://schemas.microsoft.com/office/word/2018/wordml" xmlns:w16du="http://schemas.microsoft.com/office/word/2023/wordml/word16du" xmlns:w16sdtdh="http://schemas.microsoft.com/office/word/2020/wordml/sdtdatahash" xmlns:w16se="http://schemas.microsoft.com/office/word/2015/wordml/symex" xmlns:wpg="http://schemas.microsoft.com/office/word/2010/wordprocessingGroup" xmlns:wpi="http://schemas.microsoft.com/office/word/2010/wordprocessingInk" xmlns:wne="http://schemas.microsoft.com/office/word/2006/wordml" xmlns:wps="http://schemas.microsoft.com/office/word/2010/wordprocessingShape" mc:Ignorable="w14 w15 w16se w16cid w16 w16cex w16sdtdh w16du wp14">
   <w:body>
+    <w:p>
+      <w:pPr>
+        <w:pStyle w:val="Heading1"/>
+        <w:rPr>
+          <w:lang w:val="es-VE"/>
+        </w:rPr>
+      </w:pPr>
+      <w:bookmarkStart w:id="0" w:name="_Toc182169169"/>
+      <w:r>
+        <w:rPr>
+          <w:lang w:val="es-VE"/>
+        </w:rPr>
+        <w:t>Historial de Versiones</w:t>
+      </w:r>
+      <w:bookmarkEnd w:id="0"/>
+    </w:p>
+    <w:tbl>
+      <w:tblPr>
+        <w:tblW w:w="0" w:type="auto"/>
+        <w:tblInd w:w="108" w:type="dxa"/>
+        <w:tblBorders>
+          <w:top w:val="single" w:sz="4" w:space="0" w:color="000000"/>
+          <w:left w:val="single" w:sz="4" w:space="0" w:color="000000"/>
+          <w:bottom w:val="single" w:sz="4" w:space="0" w:color="000000"/>
+          <w:right w:val="single" w:sz="4" w:space="0" w:color="000000"/>
+          <w:insideH w:val="single" w:sz="4" w:space="0" w:color="000000"/>
+          <w:insideV w:val="single" w:sz="4" w:space="0" w:color="000000"/>
+        </w:tblBorders>
+        <w:tblLook w:val="04A0" w:firstRow="1" w:lastRow="0" w:firstColumn="1" w:lastColumn="0" w:noHBand="0" w:noVBand="1"/>
+      </w:tblPr>
+      <w:tblGrid>
+        <w:gridCol w:w="1217"/>
+        <w:gridCol w:w="1157"/>
+        <w:gridCol w:w="1729"/>
+        <w:gridCol w:w="1806"/>
+        <w:gridCol w:w="2811"/>
+      </w:tblGrid>
+      <w:tr>
+        <w:tc>
+          <w:tcPr>
+            <w:tcW w:w="1217" w:type="dxa"/>
+            <w:shd w:val="clear" w:color="auto" w:fill="D9D9D9"/>
+          </w:tcPr>
+          <w:p>
+            <w:pPr>
+              <w:spacing w:after="0" w:line="240" w:lineRule="auto"/>
+              <w:jc w:val="center"/>
+              <w:rPr>
+                <w:rFonts w:eastAsia="Times New Roman" w:cs="Arial"/>
+                <w:b/>
+                <w:color w:val="000000"/>
+                <w:sz w:val="20"/>
+                <w:szCs w:val="20"/>
+                <w:lang w:eastAsia="es-VE"/>
+              </w:rPr>
+            </w:pPr>
+            <w:r>
+              <w:rPr>
+                <w:rFonts w:eastAsia="Times New Roman" w:cs="Arial"/>
+                <w:b/>
+                <w:color w:val="000000"/>
+                <w:sz w:val="20"/>
+                <w:szCs w:val="20"/>
+                <w:lang w:eastAsia="es-VE"/>
+              </w:rPr>
+              <w:t>Fecha</w:t>
+            </w:r>
+          </w:p>
+        </w:tc>
+        <w:tc>
+          <w:tcPr>
+            <w:tcW w:w="1157" w:type="dxa"/>
+            <w:shd w:val="clear" w:color="auto" w:fill="D9D9D9"/>
+          </w:tcPr>
+          <w:p>
+            <w:pPr>
+              <w:spacing w:after="0" w:line="240" w:lineRule="auto"/>
+              <w:jc w:val="center"/>
+              <w:rPr>
+                <w:rFonts w:eastAsia="Times New Roman" w:cs="Arial"/>
+                <w:b/>
+                <w:color w:val="000000"/>
+                <w:sz w:val="20"/>
+                <w:szCs w:val="20"/>
+                <w:lang w:eastAsia="es-VE"/>
+              </w:rPr>
+            </w:pPr>
+            <w:r>
+              <w:rPr>
+                <w:rFonts w:eastAsia="Times New Roman" w:cs="Arial"/>
+                <w:b/>
+                <w:color w:val="000000"/>
+                <w:sz w:val="20"/>
+                <w:szCs w:val="20"/>
+                <w:lang w:eastAsia="es-VE"/>
+              </w:rPr>
+              <w:t>Versión</w:t>
+            </w:r>
+          </w:p>
+        </w:tc>
+        <w:tc>
+          <w:tcPr>
+            <w:tcW w:w="1729" w:type="dxa"/>
+            <w:shd w:val="clear" w:color="auto" w:fill="D9D9D9"/>
+          </w:tcPr>
+          <w:p>
+            <w:pPr>
+              <w:spacing w:after="0" w:line="240" w:lineRule="auto"/>
+              <w:jc w:val="center"/>
+              <w:rPr>
+                <w:rFonts w:eastAsia="Times New Roman" w:cs="Arial"/>
+                <w:b/>
+                <w:color w:val="000000"/>
+                <w:sz w:val="20"/>
+                <w:szCs w:val="20"/>
+                <w:lang w:eastAsia="es-VE"/>
+              </w:rPr>
+            </w:pPr>
+            <w:r>
+              <w:rPr>
+                <w:rFonts w:eastAsia="Times New Roman" w:cs="Arial"/>
+                <w:b/>
+                <w:color w:val="000000"/>
+                <w:sz w:val="20"/>
+                <w:szCs w:val="20"/>
+                <w:lang w:eastAsia="es-VE"/>
+              </w:rPr>
+              <w:t>Autor</w:t>
+            </w:r>
+          </w:p>
+        </w:tc>
+        <w:tc>
+          <w:tcPr>
+            <w:tcW w:w="1806" w:type="dxa"/>
+            <w:shd w:val="clear" w:color="auto" w:fill="D9D9D9"/>
+          </w:tcPr>
+          <w:p>
+            <w:pPr>
+              <w:spacing w:after="0" w:line="240" w:lineRule="auto"/>
+              <w:jc w:val="center"/>
+              <w:rPr>
+                <w:rFonts w:eastAsia="Times New Roman" w:cs="Arial"/>
+                <w:b/>
+                <w:color w:val="000000"/>
+                <w:sz w:val="20"/>
+                <w:szCs w:val="20"/>
+                <w:lang w:eastAsia="es-VE"/>
+              </w:rPr>
+            </w:pPr>
+            <w:r>
+              <w:rPr>
+                <w:rFonts w:eastAsia="Times New Roman" w:cs="Arial"/>
+                <w:b/>
+                <w:color w:val="000000"/>
+                <w:sz w:val="20"/>
+                <w:szCs w:val="20"/>
+                <w:lang w:eastAsia="es-VE"/>
+              </w:rPr>
+              <w:t>Organización</w:t>
+            </w:r>
+          </w:p>
+        </w:tc>
+        <w:tc>
+          <w:tcPr>
+            <w:tcW w:w="2811" w:type="dxa"/>
+            <w:shd w:val="clear" w:color="auto" w:fill="D9D9D9"/>
+          </w:tcPr>
+          <w:p>
+            <w:pPr>
+              <w:spacing w:after="0" w:line="240" w:lineRule="auto"/>
+              <w:jc w:val="center"/>
+              <w:rPr>
+                <w:rFonts w:eastAsia="Times New Roman" w:cs="Arial"/>
+                <w:b/>
+                <w:color w:val="000000"/>
+                <w:sz w:val="20"/>
+                <w:szCs w:val="20"/>
+                <w:lang w:eastAsia="es-VE"/>
+              </w:rPr>
+            </w:pPr>
+            <w:r>
+              <w:rPr>
+                <w:rFonts w:eastAsia="Times New Roman" w:cs="Arial"/>
+                <w:b/>
+                <w:color w:val="000000"/>
+                <w:sz w:val="20"/>
+                <w:szCs w:val="20"/>
+                <w:lang w:eastAsia="es-VE"/>
+              </w:rPr>
+              <w:t>Descripción</w:t>
+            </w:r>
+          </w:p>
+        </w:tc>
+      </w:tr>
+      <w:tr>
+        <w:tc>
+          <w:tcPr>
+            <w:tcW w:w="1217" w:type="dxa"/>
+          </w:tcPr>
+          <w:p>
+            <w:pPr>
+              <w:spacing w:after="0" w:line="240" w:lineRule="auto"/>
+              <w:jc w:val="center"/>
+              <w:rPr>
+                <w:rFonts w:eastAsia="Times New Roman" w:cs="Arial"/>
+                <w:bCs/>
+                <w:color w:val="000000"/>
+                <w:sz w:val="20"/>
+                <w:szCs w:val="20"/>
+                <w:lang w:val="en-US" w:eastAsia="es-VE"/>
+              </w:rPr>
+            </w:pPr>
+            <w:r>
+              <w:rPr>
+                <w:rFonts w:eastAsia="Times New Roman" w:cs="Arial"/>
+                <w:bCs/>
+                <w:color w:val="000000"/>
+                <w:sz w:val="20"/>
+                <w:szCs w:val="20"/>
+                <w:lang w:eastAsia="es-VE"/>
+              </w:rPr>
+              <w:t>18</w:t>
+            </w:r>
+            <w:r>
+              <w:rPr>
+                <w:rFonts w:eastAsia="Times New Roman" w:cs="Arial"/>
+                <w:bCs/>
+                <w:color w:val="000000"/>
+                <w:sz w:val="20"/>
+                <w:szCs w:val="20"/>
+                <w:lang w:val="en-US" w:eastAsia="es-VE"/>
+              </w:rPr>
+              <w:t>/1</w:t>
+            </w:r>
+            <w:r>
+              <w:rPr>
+                <w:rFonts w:eastAsia="Times New Roman" w:cs="Arial"/>
+                <w:bCs/>
+                <w:color w:val="000000"/>
+                <w:sz w:val="20"/>
+                <w:szCs w:val="20"/>
+                <w:lang w:val="en-US" w:eastAsia="es-VE"/>
+              </w:rPr>
+              <w:t>1</w:t>
+            </w:r>
+            <w:r>
+              <w:rPr>
+                <w:rFonts w:eastAsia="Times New Roman" w:cs="Arial"/>
+                <w:bCs/>
+                <w:color w:val="000000"/>
+                <w:sz w:val="20"/>
+                <w:szCs w:val="20"/>
+                <w:lang w:val="en-US" w:eastAsia="es-VE"/>
+              </w:rPr>
+              <w:t>/2024</w:t>
+            </w:r>
+          </w:p>
+        </w:tc>
+        <w:tc>
+          <w:tcPr>
+            <w:tcW w:w="1157" w:type="dxa"/>
+          </w:tcPr>
+          <w:p>
+            <w:pPr>
+              <w:spacing w:after="0" w:line="240" w:lineRule="auto"/>
+              <w:jc w:val="center"/>
+              <w:rPr>
+                <w:rFonts w:eastAsia="Times New Roman" w:cs="Arial"/>
+                <w:bCs/>
+                <w:color w:val="000000"/>
+                <w:sz w:val="20"/>
+                <w:szCs w:val="20"/>
+                <w:lang w:eastAsia="es-VE"/>
+              </w:rPr>
+            </w:pPr>
+            <w:r>
+              <w:rPr>
+                <w:rFonts w:eastAsia="Times New Roman" w:cs="Arial"/>
+                <w:bCs/>
+                <w:color w:val="000000"/>
+                <w:sz w:val="20"/>
+                <w:szCs w:val="20"/>
+                <w:lang w:eastAsia="es-VE"/>
+              </w:rPr>
+              <w:t>1</w:t>
+            </w:r>
+          </w:p>
+        </w:tc>
+        <w:tc>
+          <w:tcPr>
+            <w:tcW w:w="1729" w:type="dxa"/>
+          </w:tcPr>
+          <w:p>
+            <w:pPr>
+              <w:spacing w:after="0" w:line="240" w:lineRule="auto"/>
+              <w:jc w:val="center"/>
+              <w:rPr>
+                <w:rFonts w:eastAsia="Times New Roman" w:cs="Arial"/>
+                <w:bCs/>
+                <w:color w:val="000000"/>
+                <w:sz w:val="20"/>
+                <w:szCs w:val="20"/>
+                <w:lang w:eastAsia="es-VE"/>
+              </w:rPr>
+            </w:pPr>
+            <w:r>
+              <w:rPr>
+                <w:rFonts w:eastAsia="Times New Roman" w:cs="Arial"/>
+                <w:bCs/>
+                <w:color w:val="000000"/>
+                <w:sz w:val="20"/>
+                <w:szCs w:val="20"/>
+                <w:lang w:eastAsia="es-VE"/>
+              </w:rPr>
+              <w:t>Darwin Bayas</w:t>
+            </w:r>
+          </w:p>
+        </w:tc>
+        <w:tc>
+          <w:tcPr>
+            <w:tcW w:w="1806" w:type="dxa"/>
+          </w:tcPr>
+          <w:p>
+            <w:pPr>
+              <w:spacing w:after="0" w:line="240" w:lineRule="auto"/>
+              <w:jc w:val="center"/>
+              <w:rPr>
+                <w:rFonts w:eastAsia="Times New Roman" w:cs="Arial"/>
+                <w:bCs/>
+                <w:color w:val="000000"/>
+                <w:sz w:val="20"/>
+                <w:szCs w:val="20"/>
+                <w:lang w:eastAsia="es-VE"/>
+              </w:rPr>
+            </w:pPr>
+            <w:r>
+              <w:rPr>
+                <w:rFonts w:eastAsia="Times New Roman" w:cs="Arial"/>
+                <w:bCs/>
+                <w:color w:val="000000"/>
+                <w:sz w:val="20"/>
+                <w:szCs w:val="20"/>
+                <w:lang w:eastAsia="es-VE"/>
+              </w:rPr>
+              <w:t>SMARTWARE</w:t>
+            </w:r>
+          </w:p>
+        </w:tc>
+        <w:tc>
+          <w:tcPr>
+            <w:tcW w:w="2811" w:type="dxa"/>
+          </w:tcPr>
+          <w:p>
+            <w:pPr>
+              <w:spacing w:after="0" w:line="240" w:lineRule="auto"/>
+              <w:jc w:val="center"/>
+              <w:rPr>
+                <w:rFonts w:eastAsia="Times New Roman" w:cs="Arial"/>
+                <w:bCs/>
+                <w:color w:val="000000"/>
+                <w:sz w:val="20"/>
+                <w:szCs w:val="20"/>
+                <w:lang w:eastAsia="es-VE"/>
+              </w:rPr>
+            </w:pPr>
+            <w:r>
+              <w:rPr>
+                <w:rFonts w:eastAsia="Times New Roman" w:cs="Arial"/>
+                <w:bCs/>
+                <w:color w:val="000000"/>
+                <w:sz w:val="20"/>
+                <w:szCs w:val="20"/>
+                <w:lang w:eastAsia="es-VE"/>
+              </w:rPr>
+              <w:t xml:space="preserve">Definición de </w:t>
+            </w:r>
+            <w:r>
+              <w:rPr>
+                <w:rFonts w:eastAsia="Times New Roman" w:cs="Arial"/>
+                <w:bCs/>
+                <w:color w:val="000000"/>
+                <w:sz w:val="20"/>
+                <w:szCs w:val="20"/>
+                <w:lang w:eastAsia="es-VE"/>
+              </w:rPr>
+              <w:t xml:space="preserve">las historias de usuario y técnicas </w:t>
+            </w:r>
+          </w:p>
+        </w:tc>
+      </w:tr>
+      <w:tr>
+        <w:tc>
+          <w:tcPr>
+            <w:tcW w:w="1217" w:type="dxa"/>
+          </w:tcPr>
+          <w:p>
+            <w:pPr>
+              <w:spacing w:after="0" w:line="240" w:lineRule="auto"/>
+              <w:jc w:val="center"/>
+              <w:rPr>
+                <w:rFonts w:eastAsia="Times New Roman" w:cs="Arial"/>
+                <w:bCs/>
+                <w:color w:val="000000"/>
+                <w:sz w:val="20"/>
+                <w:szCs w:val="20"/>
+                <w:lang w:eastAsia="es-VE"/>
+              </w:rPr>
+            </w:pPr>
+            <w:r>
+              <w:rPr>
+                <w:rFonts w:eastAsia="Times New Roman" w:cs="Arial"/>
+                <w:bCs/>
+                <w:color w:val="000000"/>
+                <w:sz w:val="20"/>
+                <w:szCs w:val="20"/>
+                <w:lang w:eastAsia="es-VE"/>
+              </w:rPr>
+              <w:t>24/11/2024</w:t>
+            </w:r>
+          </w:p>
+        </w:tc>
+        <w:tc>
+          <w:tcPr>
+            <w:tcW w:w="1157" w:type="dxa"/>
+          </w:tcPr>
+          <w:p>
+            <w:pPr>
+              <w:spacing w:after="0" w:line="240" w:lineRule="auto"/>
+              <w:jc w:val="center"/>
+              <w:rPr>
+                <w:rFonts w:eastAsia="Times New Roman" w:cs="Arial"/>
+                <w:bCs/>
+                <w:color w:val="000000"/>
+                <w:sz w:val="20"/>
+                <w:szCs w:val="20"/>
+                <w:lang w:eastAsia="es-VE"/>
+              </w:rPr>
+            </w:pPr>
+            <w:r>
+              <w:rPr>
+                <w:rFonts w:eastAsia="Times New Roman" w:cs="Arial"/>
+                <w:bCs/>
+                <w:color w:val="000000"/>
+                <w:sz w:val="20"/>
+                <w:szCs w:val="20"/>
+                <w:lang w:eastAsia="es-VE"/>
+              </w:rPr>
+              <w:t>2</w:t>
+            </w:r>
+          </w:p>
+        </w:tc>
+        <w:tc>
+          <w:tcPr>
+            <w:tcW w:w="1729" w:type="dxa"/>
+          </w:tcPr>
+          <w:p>
+            <w:pPr>
+              <w:spacing w:after="0" w:line="240" w:lineRule="auto"/>
+              <w:jc w:val="center"/>
+              <w:rPr>
+                <w:rFonts w:eastAsia="Times New Roman" w:cs="Arial"/>
+                <w:bCs/>
+                <w:color w:val="000000"/>
+                <w:sz w:val="20"/>
+                <w:szCs w:val="20"/>
+                <w:lang w:eastAsia="es-VE"/>
+              </w:rPr>
+            </w:pPr>
+            <w:r>
+              <w:rPr>
+                <w:rFonts w:eastAsia="Times New Roman" w:cs="Arial"/>
+                <w:bCs/>
+                <w:color w:val="000000"/>
+                <w:sz w:val="20"/>
+                <w:szCs w:val="20"/>
+                <w:lang w:eastAsia="es-VE"/>
+              </w:rPr>
+              <w:t xml:space="preserve">Darwin Bayas </w:t>
+            </w:r>
+          </w:p>
+        </w:tc>
+        <w:tc>
+          <w:tcPr>
+            <w:tcW w:w="1806" w:type="dxa"/>
+          </w:tcPr>
+          <w:p>
+            <w:pPr>
+              <w:spacing w:after="0" w:line="240" w:lineRule="auto"/>
+              <w:jc w:val="center"/>
+              <w:rPr>
+                <w:rFonts w:eastAsia="Times New Roman" w:cs="Arial"/>
+                <w:bCs/>
+                <w:color w:val="000000"/>
+                <w:sz w:val="20"/>
+                <w:szCs w:val="20"/>
+                <w:lang w:eastAsia="es-VE"/>
+              </w:rPr>
+            </w:pPr>
+            <w:r>
+              <w:rPr>
+                <w:rFonts w:eastAsia="Times New Roman" w:cs="Arial"/>
+                <w:bCs/>
+                <w:color w:val="000000"/>
+                <w:sz w:val="20"/>
+                <w:szCs w:val="20"/>
+                <w:lang w:eastAsia="es-VE"/>
+              </w:rPr>
+              <w:t>SMARTWARE</w:t>
+            </w:r>
+          </w:p>
+        </w:tc>
+        <w:tc>
+          <w:tcPr>
+            <w:tcW w:w="2811" w:type="dxa"/>
+          </w:tcPr>
+          <w:p>
+            <w:pPr>
+              <w:spacing w:after="0" w:line="240" w:lineRule="auto"/>
+              <w:jc w:val="center"/>
+              <w:rPr>
+                <w:rFonts w:eastAsia="Times New Roman" w:cs="Arial"/>
+                <w:bCs/>
+                <w:color w:val="000000"/>
+                <w:sz w:val="20"/>
+                <w:szCs w:val="20"/>
+                <w:lang w:eastAsia="es-VE"/>
+              </w:rPr>
+            </w:pPr>
+            <w:r>
+              <w:rPr>
+                <w:rFonts w:eastAsia="Times New Roman" w:cs="Arial"/>
+                <w:bCs/>
+                <w:color w:val="000000"/>
+                <w:sz w:val="20"/>
+                <w:szCs w:val="20"/>
+                <w:lang w:eastAsia="es-VE"/>
+              </w:rPr>
+              <w:t xml:space="preserve">Corrección historias de usuarios y técnicas </w:t>
+            </w:r>
+          </w:p>
+        </w:tc>
+      </w:tr>
+      <w:tr>
+        <w:tc>
+          <w:tcPr>
+            <w:tcW w:w="1217" w:type="dxa"/>
+          </w:tcPr>
+          <w:p>
+            <w:pPr>
+              <w:spacing w:after="0" w:line="240" w:lineRule="auto"/>
+              <w:jc w:val="center"/>
+              <w:rPr>
+                <w:rFonts w:eastAsia="Times New Roman" w:cs="Arial"/>
+                <w:bCs/>
+                <w:color w:val="000000"/>
+                <w:sz w:val="20"/>
+                <w:szCs w:val="20"/>
+                <w:lang w:eastAsia="es-VE"/>
+              </w:rPr>
+            </w:pPr>
+          </w:p>
+        </w:tc>
+        <w:tc>
+          <w:tcPr>
+            <w:tcW w:w="1157" w:type="dxa"/>
+          </w:tcPr>
+          <w:p>
+            <w:pPr>
+              <w:spacing w:after="0" w:line="240" w:lineRule="auto"/>
+              <w:jc w:val="center"/>
+              <w:rPr>
+                <w:rFonts w:eastAsia="Times New Roman" w:cs="Arial"/>
+                <w:bCs/>
+                <w:color w:val="000000"/>
+                <w:sz w:val="20"/>
+                <w:szCs w:val="20"/>
+                <w:lang w:eastAsia="es-VE"/>
+              </w:rPr>
+            </w:pPr>
+          </w:p>
+        </w:tc>
+        <w:tc>
+          <w:tcPr>
+            <w:tcW w:w="1729" w:type="dxa"/>
+          </w:tcPr>
+          <w:p>
+            <w:pPr>
+              <w:spacing w:after="0" w:line="240" w:lineRule="auto"/>
+              <w:jc w:val="center"/>
+              <w:rPr>
+                <w:rFonts w:eastAsia="Times New Roman" w:cs="Arial"/>
+                <w:bCs/>
+                <w:color w:val="000000"/>
+                <w:sz w:val="20"/>
+                <w:szCs w:val="20"/>
+                <w:lang w:eastAsia="es-VE"/>
+              </w:rPr>
+            </w:pPr>
+          </w:p>
+        </w:tc>
+        <w:tc>
+          <w:tcPr>
+            <w:tcW w:w="1806" w:type="dxa"/>
+          </w:tcPr>
+          <w:p>
+            <w:pPr>
+              <w:spacing w:after="0" w:line="240" w:lineRule="auto"/>
+              <w:jc w:val="center"/>
+              <w:rPr>
+                <w:rFonts w:eastAsia="Times New Roman" w:cs="Arial"/>
+                <w:bCs/>
+                <w:color w:val="000000"/>
+                <w:sz w:val="20"/>
+                <w:szCs w:val="20"/>
+                <w:lang w:eastAsia="es-VE"/>
+              </w:rPr>
+            </w:pPr>
+          </w:p>
+        </w:tc>
+        <w:tc>
+          <w:tcPr>
+            <w:tcW w:w="2811" w:type="dxa"/>
+          </w:tcPr>
+          <w:p>
+            <w:pPr>
+              <w:spacing w:after="0" w:line="240" w:lineRule="auto"/>
+              <w:jc w:val="center"/>
+              <w:rPr>
+                <w:rFonts w:eastAsia="Times New Roman" w:cs="Arial"/>
+                <w:bCs/>
+                <w:color w:val="000000"/>
+                <w:sz w:val="20"/>
+                <w:szCs w:val="20"/>
+                <w:lang w:eastAsia="es-VE"/>
+              </w:rPr>
+            </w:pPr>
+          </w:p>
+        </w:tc>
+      </w:tr>
+    </w:tbl>
+    <w:p/>
     <w:p>
       <w:pPr>
         <w:pStyle w:val="Heading1"/>
@@ -100,6 +741,7 @@
                 <w:szCs w:val="20"/>
               </w:rPr>
             </w:pPr>
+            <w:proofErr w:type="gramStart"/>
             <w:r>
               <w:rPr>
                 <w:rFonts w:cs="Arial"/>
@@ -111,6 +753,7 @@
               </w:rPr>
               <w:t>Sub identificación</w:t>
             </w:r>
+            <w:proofErr w:type="gramEnd"/>
           </w:p>
         </w:tc>
         <w:tc>
@@ -4084,6 +4727,7 @@
                 <w:sz w:val="20"/>
                 <w:szCs w:val="20"/>
               </w:rPr>
+              <w:lastRenderedPageBreak/>
               <w:t>RF13</w:t>
             </w:r>
           </w:p>
@@ -4362,7 +5006,7 @@
                 <w:szCs w:val="20"/>
               </w:rPr>
             </w:pPr>
-            <w:bookmarkStart w:id="0" w:name="_Hlk182854132"/>
+            <w:bookmarkStart w:id="1" w:name="_Hlk182854132"/>
             <w:r>
               <w:rPr>
                 <w:rFonts w:cs="Arial"/>
@@ -4650,8 +5294,8 @@
                 <w:szCs w:val="20"/>
               </w:rPr>
             </w:pPr>
-            <w:bookmarkStart w:id="1" w:name="_Hlk182854441"/>
-            <w:bookmarkEnd w:id="0"/>
+            <w:bookmarkStart w:id="2" w:name="_Hlk182854441"/>
+            <w:bookmarkEnd w:id="1"/>
             <w:r>
               <w:rPr>
                 <w:rFonts w:cs="Arial"/>
@@ -4907,7 +5551,7 @@
           </w:p>
         </w:tc>
       </w:tr>
-      <w:bookmarkEnd w:id="1"/>
+      <w:bookmarkEnd w:id="2"/>
       <w:tr>
         <w:trPr>
           <w:trHeight w:val="1016"/>
@@ -4949,7 +5593,6 @@
                 <w:sz w:val="20"/>
                 <w:szCs w:val="20"/>
               </w:rPr>
-              <w:lastRenderedPageBreak/>
               <w:t>RF16</w:t>
             </w:r>
           </w:p>
@@ -6950,7 +7593,7 @@
                 <w:szCs w:val="20"/>
               </w:rPr>
             </w:pPr>
-            <w:bookmarkStart w:id="2" w:name="_Hlk182837894"/>
+            <w:bookmarkStart w:id="3" w:name="_Hlk182837894"/>
             <w:r>
               <w:rPr>
                 <w:rFonts w:cs="Arial"/>
@@ -7493,7 +8136,7 @@
           </w:p>
         </w:tc>
       </w:tr>
-      <w:bookmarkEnd w:id="2"/>
+      <w:bookmarkEnd w:id="3"/>
     </w:tbl>
     <w:p/>
     <w:p>
@@ -7833,7 +8476,7 @@
               <w:jc w:val="left"/>
             </w:pPr>
             <w:r>
-              <w:t>1</w:t>
+              <w:t>3</w:t>
             </w:r>
           </w:p>
         </w:tc>
@@ -7955,7 +8598,7 @@
               <w:jc w:val="left"/>
             </w:pPr>
             <w:r>
-              <w:t>2</w:t>
+              <w:t>3</w:t>
             </w:r>
           </w:p>
         </w:tc>
@@ -8236,10 +8879,7 @@
               <w:jc w:val="left"/>
             </w:pPr>
             <w:r>
-              <w:t xml:space="preserve">El cliente puede crear una cuenta ingresando información </w:t>
-            </w:r>
-            <w:r>
-              <w:t>requerida</w:t>
+              <w:t>El cliente puede crear una cuenta ingresando información requerida</w:t>
             </w:r>
           </w:p>
           <w:p>
@@ -8303,7 +8943,7 @@
               <w:jc w:val="left"/>
             </w:pPr>
             <w:r>
-              <w:t>1</w:t>
+              <w:t>3</w:t>
             </w:r>
           </w:p>
         </w:tc>
@@ -8659,10 +9299,7 @@
               <w:t xml:space="preserve"> las </w:t>
             </w:r>
             <w:r>
-              <w:t>funcionalidades</w:t>
-            </w:r>
-            <w:r>
-              <w:t xml:space="preserve"> </w:t>
+              <w:t xml:space="preserve">funcionalidades </w:t>
             </w:r>
             <w:r>
               <w:t>de la aplicación</w:t>
@@ -8777,7 +9414,7 @@
               <w:jc w:val="left"/>
             </w:pPr>
             <w:r>
-              <w:t>1</w:t>
+              <w:t>4</w:t>
             </w:r>
           </w:p>
         </w:tc>
@@ -9043,10 +9680,7 @@
               <w:jc w:val="left"/>
             </w:pPr>
             <w:r>
-              <w:t>C</w:t>
-            </w:r>
-            <w:r>
-              <w:t>liente</w:t>
+              <w:t>Cliente</w:t>
             </w:r>
             <w:r>
               <w:t xml:space="preserve">, administrador </w:t>
@@ -9279,6 +9913,9 @@
             <w:pPr>
               <w:jc w:val="left"/>
             </w:pPr>
+            <w:r>
+              <w:t>10</w:t>
+            </w:r>
           </w:p>
         </w:tc>
       </w:tr>
@@ -9399,7 +10036,7 @@
               <w:jc w:val="left"/>
             </w:pPr>
             <w:r>
-              <w:t>2</w:t>
+              <w:t>3</w:t>
             </w:r>
           </w:p>
         </w:tc>
@@ -9698,10 +10335,7 @@
               <w:jc w:val="left"/>
             </w:pPr>
             <w:r>
-              <w:t xml:space="preserve">El administrador puede registrar una nueva membresía con </w:t>
-            </w:r>
-            <w:r>
-              <w:t>los datos requeridos</w:t>
+              <w:t>El administrador puede registrar una nueva membresía con los datos requeridos</w:t>
             </w:r>
           </w:p>
           <w:p>
@@ -9714,13 +10348,7 @@
               <w:jc w:val="left"/>
             </w:pPr>
             <w:r>
-              <w:t xml:space="preserve">El sistema valida </w:t>
-            </w:r>
-            <w:r>
-              <w:t xml:space="preserve">los datos </w:t>
-            </w:r>
-            <w:r>
-              <w:t>antes de guardar la membresía</w:t>
+              <w:t>El sistema valida los datos antes de guardar la membresía</w:t>
             </w:r>
           </w:p>
           <w:p>
@@ -9836,6 +10464,9 @@
             <w:pPr>
               <w:jc w:val="left"/>
             </w:pPr>
+            <w:r>
+              <w:t>4</w:t>
+            </w:r>
           </w:p>
         </w:tc>
       </w:tr>
@@ -10100,10 +10731,7 @@
               <w:jc w:val="left"/>
             </w:pPr>
             <w:r>
-              <w:t>Visitante, cliente</w:t>
-            </w:r>
-            <w:r>
-              <w:t xml:space="preserve"> </w:t>
+              <w:t xml:space="preserve">Visitante, cliente </w:t>
             </w:r>
           </w:p>
         </w:tc>
@@ -10255,10 +10883,7 @@
               <w:jc w:val="left"/>
             </w:pPr>
             <w:r>
-              <w:t xml:space="preserve">El cliente no podrá ver las </w:t>
-            </w:r>
-            <w:r>
-              <w:t>membresías no activas o vencidas.</w:t>
+              <w:t>El cliente no podrá ver las membresías no activas o vencidas.</w:t>
             </w:r>
           </w:p>
           <w:p>
@@ -10306,6 +10931,9 @@
             <w:pPr>
               <w:jc w:val="left"/>
             </w:pPr>
+            <w:r>
+              <w:t>5</w:t>
+            </w:r>
           </w:p>
         </w:tc>
       </w:tr>
@@ -10727,13 +11355,7 @@
               <w:jc w:val="left"/>
             </w:pPr>
             <w:r>
-              <w:t xml:space="preserve">El sistema </w:t>
-            </w:r>
-            <w:r>
-              <w:t>usara el API de pagos de PayPal para procesar el pago asegurando de esta manera la seguridad de la transacción</w:t>
-            </w:r>
-            <w:r>
-              <w:t>.</w:t>
+              <w:t>El sistema usara el API de pagos de PayPal para procesar el pago asegurando de esta manera la seguridad de la transacción.</w:t>
             </w:r>
           </w:p>
           <w:p>
@@ -10781,6 +11403,9 @@
             <w:pPr>
               <w:jc w:val="left"/>
             </w:pPr>
+            <w:r>
+              <w:t>5</w:t>
+            </w:r>
           </w:p>
         </w:tc>
       </w:tr>
@@ -11185,13 +11810,7 @@
               <w:jc w:val="left"/>
             </w:pPr>
             <w:r>
-              <w:t xml:space="preserve">El cliente puede ver el estado de su membresía, incluyendo </w:t>
-            </w:r>
-            <w:r>
-              <w:t xml:space="preserve">sus detalles </w:t>
-            </w:r>
-            <w:r>
-              <w:t>fecha de expiración.</w:t>
+              <w:t>El cliente puede ver el estado de su membresía, incluyendo sus detalles fecha de expiración.</w:t>
             </w:r>
           </w:p>
           <w:p>
@@ -11204,10 +11823,7 @@
               <w:jc w:val="left"/>
             </w:pPr>
             <w:r>
-              <w:t>El sistema actualiza automáticamente el estado si la membresía vence</w:t>
-            </w:r>
-            <w:r>
-              <w:t>.</w:t>
+              <w:t>El sistema actualiza automáticamente el estado si la membresía vence.</w:t>
             </w:r>
           </w:p>
         </w:tc>
@@ -11242,6 +11858,9 @@
             <w:pPr>
               <w:jc w:val="left"/>
             </w:pPr>
+            <w:r>
+              <w:t>10</w:t>
+            </w:r>
           </w:p>
         </w:tc>
       </w:tr>
@@ -11362,7 +11981,7 @@
               <w:jc w:val="left"/>
             </w:pPr>
             <w:r>
-              <w:t>1</w:t>
+              <w:t>2</w:t>
             </w:r>
           </w:p>
         </w:tc>
@@ -11718,6 +12337,9 @@
             <w:pPr>
               <w:jc w:val="left"/>
             </w:pPr>
+            <w:r>
+              <w:t>6</w:t>
+            </w:r>
           </w:p>
         </w:tc>
       </w:tr>
@@ -12177,6 +12799,9 @@
             <w:pPr>
               <w:jc w:val="left"/>
             </w:pPr>
+            <w:r>
+              <w:t>7</w:t>
+            </w:r>
           </w:p>
         </w:tc>
       </w:tr>
@@ -12595,13 +13220,7 @@
               <w:jc w:val="left"/>
             </w:pPr>
             <w:r>
-              <w:t>La lista incluye información básica</w:t>
-            </w:r>
-            <w:r>
-              <w:t xml:space="preserve"> de cada uno de los comprobantes</w:t>
-            </w:r>
-            <w:r>
-              <w:t>.</w:t>
+              <w:t>La lista incluye información básica de cada uno de los comprobantes.</w:t>
             </w:r>
           </w:p>
         </w:tc>
@@ -12636,6 +13255,9 @@
             <w:pPr>
               <w:jc w:val="left"/>
             </w:pPr>
+            <w:r>
+              <w:t>7</w:t>
+            </w:r>
           </w:p>
         </w:tc>
       </w:tr>
@@ -12756,7 +13378,7 @@
               <w:jc w:val="left"/>
             </w:pPr>
             <w:r>
-              <w:t>2</w:t>
+              <w:t>3</w:t>
             </w:r>
           </w:p>
         </w:tc>
@@ -13128,6 +13750,9 @@
             <w:pPr>
               <w:jc w:val="left"/>
             </w:pPr>
+            <w:r>
+              <w:t>8</w:t>
+            </w:r>
           </w:p>
         </w:tc>
       </w:tr>
@@ -13603,6 +14228,9 @@
             <w:pPr>
               <w:jc w:val="left"/>
             </w:pPr>
+            <w:r>
+              <w:t>10</w:t>
+            </w:r>
           </w:p>
         </w:tc>
       </w:tr>
@@ -14115,6 +14743,9 @@
             <w:pPr>
               <w:jc w:val="left"/>
             </w:pPr>
+            <w:r>
+              <w:t>8</w:t>
+            </w:r>
           </w:p>
         </w:tc>
       </w:tr>
@@ -14596,6 +15227,9 @@
             <w:pPr>
               <w:jc w:val="left"/>
             </w:pPr>
+            <w:r>
+              <w:t>11</w:t>
+            </w:r>
           </w:p>
         </w:tc>
       </w:tr>
@@ -15111,6 +15745,9 @@
             <w:pPr>
               <w:jc w:val="left"/>
             </w:pPr>
+            <w:r>
+              <w:t>11</w:t>
+            </w:r>
           </w:p>
         </w:tc>
       </w:tr>
@@ -15573,6 +16210,9 @@
             <w:pPr>
               <w:jc w:val="left"/>
             </w:pPr>
+            <w:r>
+              <w:t>9</w:t>
+            </w:r>
           </w:p>
         </w:tc>
       </w:tr>
@@ -15628,10 +16268,7 @@
               <w:t>Media</w:t>
             </w:r>
             <w:r>
-              <w:t xml:space="preserve"> </w:t>
-            </w:r>
-            <w:r>
-              <w:t xml:space="preserve"> </w:t>
+              <w:t xml:space="preserve">  </w:t>
             </w:r>
           </w:p>
         </w:tc>
@@ -16048,6 +16685,9 @@
             <w:pPr>
               <w:jc w:val="left"/>
             </w:pPr>
+            <w:r>
+              <w:t>8</w:t>
+            </w:r>
           </w:p>
         </w:tc>
       </w:tr>
@@ -16396,7 +17036,13 @@
           </w:tcPr>
           <w:p>
             <w:r>
-              <w:t>Saber cuantos clientes se han registrado en el sistema</w:t>
+              <w:t xml:space="preserve">Saber </w:t>
+            </w:r>
+            <w:r>
+              <w:t>cuántos</w:t>
+            </w:r>
+            <w:r>
+              <w:t xml:space="preserve"> clientes se han registrado en el sistema</w:t>
             </w:r>
           </w:p>
         </w:tc>
@@ -16458,7 +17104,7 @@
                 <w:szCs w:val="24"/>
                 <w14:ligatures w14:val="none"/>
               </w:rPr>
-              <w:t xml:space="preserve">El administrador puede ver una lista de todos los clientes registrados, con detalles básicos como nombre y correo </w:t>
+              <w:t>El administrador puede ver una lista de todos los clientes registrados, con detalles básicos como nombre y correo electrónico,</w:t>
             </w:r>
             <w:r>
               <w:rPr>
@@ -16468,7 +17114,7 @@
                 <w:szCs w:val="24"/>
                 <w14:ligatures w14:val="none"/>
               </w:rPr>
-              <w:t>electrónico,</w:t>
+              <w:t xml:space="preserve"> así como si tiene o no una membresía activa</w:t>
             </w:r>
             <w:r>
               <w:rPr>
@@ -16478,9 +17124,17 @@
                 <w:szCs w:val="24"/>
                 <w14:ligatures w14:val="none"/>
               </w:rPr>
-              <w:t xml:space="preserve"> así como si tiene o no una membresía activa</w:t>
-            </w:r>
-            <w:r>
+              <w:t>.</w:t>
+            </w:r>
+          </w:p>
+          <w:p>
+            <w:pPr>
+              <w:pStyle w:val="ListParagraph"/>
+              <w:numPr>
+                <w:ilvl w:val="0"/>
+                <w:numId w:val="3"/>
+              </w:numPr>
+              <w:jc w:val="left"/>
               <w:rPr>
                 <w:rFonts w:ascii="Times New Roman" w:eastAsia="Times New Roman" w:hAnsi="Times New Roman" w:cs="Times New Roman"/>
                 <w:color w:val="auto"/>
@@ -16488,17 +17142,8 @@
                 <w:szCs w:val="24"/>
                 <w14:ligatures w14:val="none"/>
               </w:rPr>
-              <w:t>.</w:t>
-            </w:r>
-          </w:p>
-          <w:p>
-            <w:pPr>
-              <w:pStyle w:val="ListParagraph"/>
-              <w:numPr>
-                <w:ilvl w:val="0"/>
-                <w:numId w:val="3"/>
-              </w:numPr>
-              <w:jc w:val="left"/>
+            </w:pPr>
+            <w:r>
               <w:rPr>
                 <w:rFonts w:ascii="Times New Roman" w:eastAsia="Times New Roman" w:hAnsi="Times New Roman" w:cs="Times New Roman"/>
                 <w:color w:val="auto"/>
@@ -16506,15 +17151,6 @@
                 <w:szCs w:val="24"/>
                 <w14:ligatures w14:val="none"/>
               </w:rPr>
-            </w:pPr>
-            <w:r>
-              <w:rPr>
-                <w:rFonts w:ascii="Times New Roman" w:eastAsia="Times New Roman" w:hAnsi="Times New Roman" w:cs="Times New Roman"/>
-                <w:color w:val="auto"/>
-                <w:kern w:val="0"/>
-                <w:szCs w:val="24"/>
-                <w14:ligatures w14:val="none"/>
-              </w:rPr>
               <w:t>Si no hay clientes registrados el sistema muestra un mensaje de que no hay clientes registrados</w:t>
             </w:r>
           </w:p>
@@ -16550,6 +17186,9 @@
             <w:pPr>
               <w:jc w:val="left"/>
             </w:pPr>
+            <w:r>
+              <w:t>11</w:t>
+            </w:r>
           </w:p>
         </w:tc>
       </w:tr>
@@ -17003,7 +17642,7 @@
                 <w:szCs w:val="24"/>
                 <w14:ligatures w14:val="none"/>
               </w:rPr>
-              <w:t>Los cambios realizados se reflejan automáticamente en todos los cálculos que dependan de este dato.</w:t>
+              <w:t>El administrador visualiza el valor actualizado</w:t>
             </w:r>
           </w:p>
         </w:tc>
@@ -17039,6 +17678,12 @@
                 <w:bCs/>
               </w:rPr>
             </w:pPr>
+            <w:r>
+              <w:rPr>
+                <w:bCs/>
+              </w:rPr>
+              <w:t>6</w:t>
+            </w:r>
           </w:p>
         </w:tc>
       </w:tr>
@@ -17366,7 +18011,10 @@
               <w:t xml:space="preserve">Registrar, </w:t>
             </w:r>
             <w:r>
-              <w:t xml:space="preserve">visualizar y modificar </w:t>
+              <w:t>listar</w:t>
+            </w:r>
+            <w:r>
+              <w:t xml:space="preserve"> y modificar </w:t>
             </w:r>
             <w:r>
               <w:t>categorías de gastos</w:t>
@@ -17473,7 +18121,7 @@
                 <w:szCs w:val="24"/>
                 <w14:ligatures w14:val="none"/>
               </w:rPr>
-              <w:t>El administrador puede crear nuevas categorías de gastos, asegurando que no existan duplicados en el sistema.</w:t>
+              <w:t>El administrador puede crear nuevas categorías de gastos</w:t>
             </w:r>
           </w:p>
           <w:p>
@@ -17484,8 +18132,6 @@
                 <w:numId w:val="3"/>
               </w:numPr>
               <w:jc w:val="left"/>
-            </w:pPr>
-            <w:r>
               <w:rPr>
                 <w:rFonts w:ascii="Times New Roman" w:eastAsia="Times New Roman" w:hAnsi="Times New Roman" w:cs="Times New Roman"/>
                 <w:color w:val="auto"/>
@@ -17493,7 +18139,16 @@
                 <w:szCs w:val="24"/>
                 <w14:ligatures w14:val="none"/>
               </w:rPr>
-              <w:t>Cada categoría debe incluir un nombre único y una descripción opcional.</w:t>
+            </w:pPr>
+            <w:r>
+              <w:rPr>
+                <w:rFonts w:ascii="Times New Roman" w:eastAsia="Times New Roman" w:hAnsi="Times New Roman" w:cs="Times New Roman"/>
+                <w:color w:val="auto"/>
+                <w:kern w:val="0"/>
+                <w:szCs w:val="24"/>
+                <w14:ligatures w14:val="none"/>
+              </w:rPr>
+              <w:t>El administrador puede ver la categoría creada</w:t>
             </w:r>
           </w:p>
           <w:p>
@@ -17506,13 +18161,7 @@
               <w:jc w:val="left"/>
             </w:pPr>
             <w:r>
-              <w:t>El administrador puede acceder a la lista de categorías registradas y</w:t>
-            </w:r>
-            <w:r>
-              <w:t xml:space="preserve"> modificarlos</w:t>
-            </w:r>
-            <w:r>
-              <w:t>.</w:t>
+              <w:t>El administrador puede acceder a la lista de categorías registradas y modificarlos.</w:t>
             </w:r>
           </w:p>
           <w:p>
@@ -17525,7 +18174,7 @@
               <w:jc w:val="left"/>
             </w:pPr>
             <w:r>
-              <w:t>Los cambios realizados se actualizan en todas las funcionalidades que utilizan las categorías.</w:t>
+              <w:t>El administrador puede ver los datos actualizados</w:t>
             </w:r>
           </w:p>
         </w:tc>
@@ -17560,6 +18209,9 @@
             <w:pPr>
               <w:jc w:val="left"/>
             </w:pPr>
+            <w:r>
+              <w:t>6</w:t>
+            </w:r>
           </w:p>
         </w:tc>
       </w:tr>
@@ -17680,7 +18332,7 @@
               <w:jc w:val="left"/>
             </w:pPr>
             <w:r>
-              <w:t>4</w:t>
+              <w:t>5</w:t>
             </w:r>
           </w:p>
         </w:tc>
@@ -17692,17 +18344,12 @@
         <w:pStyle w:val="Heading1"/>
       </w:pPr>
       <w:r>
-        <w:lastRenderedPageBreak/>
         <w:t>Historias técnicas</w:t>
       </w:r>
     </w:p>
     <w:p>
       <w:pPr>
-        <w:pStyle w:val="Heading1"/>
-        <w:numPr>
-          <w:ilvl w:val="0"/>
-          <w:numId w:val="29"/>
-        </w:numPr>
+        <w:pStyle w:val="heading2HT"/>
       </w:pPr>
       <w:r>
         <w:t>Instalar las herramientas de desarrollo</w:t>
@@ -17822,6 +18469,7 @@
                 <w:b/>
                 <w:bCs/>
               </w:rPr>
+              <w:lastRenderedPageBreak/>
               <w:t>Como</w:t>
             </w:r>
           </w:p>
@@ -17968,7 +18616,13 @@
               <w:jc w:val="left"/>
             </w:pPr>
             <w:r>
-              <w:t xml:space="preserve">Revisar que se haya instalado visual </w:t>
+              <w:t>Revisar que se haya instalado</w:t>
+            </w:r>
+            <w:r>
+              <w:t xml:space="preserve"> correctamente</w:t>
+            </w:r>
+            <w:r>
+              <w:t xml:space="preserve"> visual </w:t>
             </w:r>
             <w:proofErr w:type="spellStart"/>
             <w:r>
@@ -17994,7 +18648,13 @@
               <w:jc w:val="left"/>
             </w:pPr>
             <w:r>
-              <w:t xml:space="preserve">Revisar que se tenga instalado PostgreSQL </w:t>
+              <w:t xml:space="preserve">Revisar </w:t>
+            </w:r>
+            <w:r>
+              <w:t xml:space="preserve">que se haya instalado correctamente </w:t>
+            </w:r>
+            <w:r>
+              <w:t xml:space="preserve">PostgreSQL </w:t>
             </w:r>
             <w:proofErr w:type="spellStart"/>
             <w:r>
@@ -18015,6 +18675,19 @@
               <w:t>Revisar que se tenga instalado y funcionando Ubuntu en WSL</w:t>
             </w:r>
           </w:p>
+          <w:p>
+            <w:pPr>
+              <w:pStyle w:val="ListParagraph"/>
+              <w:numPr>
+                <w:ilvl w:val="0"/>
+                <w:numId w:val="3"/>
+              </w:numPr>
+              <w:jc w:val="left"/>
+            </w:pPr>
+            <w:r>
+              <w:t>Revisar que se haya instalado correctamente Git</w:t>
+            </w:r>
+          </w:p>
         </w:tc>
         <w:tc>
           <w:tcPr>
@@ -18170,7 +18843,7 @@
               <w:jc w:val="left"/>
             </w:pPr>
             <w:r>
-              <w:t>2</w:t>
+              <w:t>1</w:t>
             </w:r>
           </w:p>
         </w:tc>
@@ -18179,11 +18852,7 @@
     <w:p/>
     <w:p>
       <w:pPr>
-        <w:pStyle w:val="Heading1"/>
-        <w:numPr>
-          <w:ilvl w:val="0"/>
-          <w:numId w:val="29"/>
-        </w:numPr>
+        <w:pStyle w:val="heading2HT"/>
       </w:pPr>
       <w:r>
         <w:t>Establecer el estándar de codificación</w:t>
@@ -18452,7 +19121,10 @@
               <w:t xml:space="preserve">Revisar que se haya </w:t>
             </w:r>
             <w:r>
-              <w:t xml:space="preserve">establecido un estándar de codificación </w:t>
+              <w:t>establecido un estándar de codificación</w:t>
+            </w:r>
+            <w:r>
+              <w:t xml:space="preserve"> para el nombrado de variables y clases.</w:t>
             </w:r>
           </w:p>
           <w:p>
@@ -18465,8 +19137,23 @@
               <w:jc w:val="left"/>
             </w:pPr>
             <w:r>
-              <w:lastRenderedPageBreak/>
-              <w:t>El programador deber seguir el estándar de codificación a lo largo del desarrollo de la aplicación</w:t>
+              <w:t>Revisar que se haya establecido como se van a escribir los comentarios</w:t>
+            </w:r>
+          </w:p>
+          <w:p>
+            <w:pPr>
+              <w:pStyle w:val="ListParagraph"/>
+              <w:numPr>
+                <w:ilvl w:val="0"/>
+                <w:numId w:val="3"/>
+              </w:numPr>
+              <w:jc w:val="left"/>
+            </w:pPr>
+            <w:r>
+              <w:t>Revisar a lo largo del proyecto que se siga el estándar</w:t>
+            </w:r>
+            <w:r>
+              <w:t xml:space="preserve"> de codificación.</w:t>
             </w:r>
           </w:p>
         </w:tc>
@@ -18488,7 +19175,6 @@
                 <w:b/>
                 <w:bCs/>
               </w:rPr>
-              <w:lastRenderedPageBreak/>
               <w:t>Sprint</w:t>
             </w:r>
           </w:p>
@@ -18634,13 +19320,10 @@
     <w:p/>
     <w:p>
       <w:pPr>
-        <w:pStyle w:val="Heading1"/>
-        <w:numPr>
-          <w:ilvl w:val="0"/>
-          <w:numId w:val="29"/>
-        </w:numPr>
+        <w:pStyle w:val="heading2HT"/>
       </w:pPr>
       <w:r>
+        <w:lastRenderedPageBreak/>
         <w:t>Establecer el diseño de base de datos</w:t>
       </w:r>
     </w:p>
@@ -18854,16 +19537,7 @@
           </w:tcPr>
           <w:p>
             <w:r>
-              <w:t>garantizar la persistencia de</w:t>
-            </w:r>
-            <w:r>
-              <w:t xml:space="preserve"> </w:t>
-            </w:r>
-            <w:r>
-              <w:t>la información</w:t>
-            </w:r>
-            <w:r>
-              <w:t xml:space="preserve"> necesaria para la </w:t>
+              <w:t xml:space="preserve">garantizar la persistencia de la información necesaria para la </w:t>
             </w:r>
             <w:r>
               <w:t>aplicación</w:t>
@@ -18937,10 +19611,7 @@
               <w:jc w:val="left"/>
             </w:pPr>
             <w:r>
-              <w:t xml:space="preserve">Abrir el archivo con el diseño de la </w:t>
-            </w:r>
-            <w:r>
-              <w:t>base de datos</w:t>
+              <w:t>Abrir el archivo con el diseño de la base de datos</w:t>
             </w:r>
           </w:p>
           <w:p>
@@ -18953,10 +19624,20 @@
               <w:jc w:val="left"/>
             </w:pPr>
             <w:r>
-              <w:t xml:space="preserve">Verificar correcta estructura de la </w:t>
-            </w:r>
-            <w:r>
-              <w:t>base de datos</w:t>
+              <w:t>Verificar correcta estructura de la base de datos</w:t>
+            </w:r>
+          </w:p>
+          <w:p>
+            <w:pPr>
+              <w:pStyle w:val="ListParagraph"/>
+              <w:numPr>
+                <w:ilvl w:val="0"/>
+                <w:numId w:val="3"/>
+              </w:numPr>
+              <w:jc w:val="left"/>
+            </w:pPr>
+            <w:r>
+              <w:t>Verificar la correcta normalización</w:t>
             </w:r>
           </w:p>
         </w:tc>
@@ -19123,11 +19804,7 @@
     <w:p/>
     <w:p>
       <w:pPr>
-        <w:pStyle w:val="Heading1"/>
-        <w:numPr>
-          <w:ilvl w:val="0"/>
-          <w:numId w:val="29"/>
-        </w:numPr>
+        <w:pStyle w:val="heading2HT"/>
       </w:pPr>
       <w:r>
         <w:t xml:space="preserve">Configurar los servidores </w:t>
@@ -19226,7 +19903,7 @@
               <w:jc w:val="left"/>
             </w:pPr>
             <w:r>
-              <w:t>Configurar los servidores y motores de lenguaje</w:t>
+              <w:t>Configurar el servidor de base de datos y motores de lenguaje</w:t>
             </w:r>
           </w:p>
         </w:tc>
@@ -19307,7 +19984,16 @@
           </w:tcPr>
           <w:p>
             <w:r>
-              <w:t>Configurar los servidores</w:t>
+              <w:t xml:space="preserve">Configurar </w:t>
+            </w:r>
+            <w:r>
+              <w:t xml:space="preserve">el </w:t>
+            </w:r>
+            <w:r>
+              <w:t>servidor</w:t>
+            </w:r>
+            <w:r>
+              <w:t xml:space="preserve"> de base de datos</w:t>
             </w:r>
             <w:r>
               <w:t xml:space="preserve"> </w:t>
@@ -19405,8 +20091,19 @@
               <w:jc w:val="left"/>
             </w:pPr>
             <w:r>
-              <w:lastRenderedPageBreak/>
-              <w:t xml:space="preserve">Abrir la consola de Windows y verificar que este instalado </w:t>
+              <w:t>V</w:t>
+            </w:r>
+            <w:r>
+              <w:t>erificar</w:t>
+            </w:r>
+            <w:r>
+              <w:t xml:space="preserve"> la correcta</w:t>
+            </w:r>
+            <w:r>
+              <w:t xml:space="preserve"> </w:t>
+            </w:r>
+            <w:r>
+              <w:t xml:space="preserve">instalación de </w:t>
             </w:r>
             <w:proofErr w:type="spellStart"/>
             <w:r>
@@ -19427,7 +20124,19 @@
               <w:jc w:val="left"/>
             </w:pPr>
             <w:r>
-              <w:t>Abrir la consola de Ubuntu WSL y verificar que este instalado la base de datos postgresql</w:t>
+              <w:t>V</w:t>
+            </w:r>
+            <w:r>
+              <w:t>erificar que este instalado</w:t>
+            </w:r>
+            <w:r>
+              <w:t xml:space="preserve"> el motor de l</w:t>
+            </w:r>
+            <w:r>
+              <w:t xml:space="preserve">a base de datos </w:t>
+            </w:r>
+            <w:r>
+              <w:t xml:space="preserve">PostgreSQL </w:t>
             </w:r>
           </w:p>
         </w:tc>
@@ -19449,7 +20158,6 @@
                 <w:b/>
                 <w:bCs/>
               </w:rPr>
-              <w:lastRenderedPageBreak/>
               <w:t>Sprint</w:t>
             </w:r>
           </w:p>
@@ -19595,11 +20303,7 @@
     <w:p/>
     <w:p>
       <w:pPr>
-        <w:pStyle w:val="Heading1"/>
-        <w:numPr>
-          <w:ilvl w:val="0"/>
-          <w:numId w:val="29"/>
-        </w:numPr>
+        <w:pStyle w:val="heading2HT"/>
       </w:pPr>
       <w:r>
         <w:t>Configurar repositorio GitHub</w:t>
@@ -19695,7 +20399,13 @@
               <w:jc w:val="left"/>
             </w:pPr>
             <w:r>
-              <w:t>Configurar repositorio GitHub</w:t>
+              <w:t>Configurar repositorio</w:t>
+            </w:r>
+            <w:r>
+              <w:t>s</w:t>
+            </w:r>
+            <w:r>
+              <w:t xml:space="preserve"> GitHub</w:t>
             </w:r>
           </w:p>
         </w:tc>
@@ -19776,7 +20486,13 @@
           </w:tcPr>
           <w:p>
             <w:r>
-              <w:t>Configurar repositorio GitHub</w:t>
+              <w:t>Configurar repositorio</w:t>
+            </w:r>
+            <w:r>
+              <w:t>s</w:t>
+            </w:r>
+            <w:r>
+              <w:t xml:space="preserve"> GitHub</w:t>
             </w:r>
           </w:p>
         </w:tc>
@@ -19883,6 +20599,34 @@
             <w:r>
               <w:t>Verificar que se haya creado el repositorio</w:t>
             </w:r>
+            <w:r>
+              <w:t xml:space="preserve"> para el front-end</w:t>
+            </w:r>
+          </w:p>
+          <w:p>
+            <w:pPr>
+              <w:pStyle w:val="ListParagraph"/>
+              <w:numPr>
+                <w:ilvl w:val="0"/>
+                <w:numId w:val="3"/>
+              </w:numPr>
+              <w:spacing w:after="160" w:line="259" w:lineRule="auto"/>
+              <w:jc w:val="left"/>
+            </w:pPr>
+            <w:r>
+              <w:t xml:space="preserve">Verificar que se haya creado el repositorio para el </w:t>
+            </w:r>
+            <w:r>
+              <w:t>back</w:t>
+            </w:r>
+            <w:r>
+              <w:t>-</w:t>
+            </w:r>
+            <w:proofErr w:type="spellStart"/>
+            <w:r>
+              <w:t>end</w:t>
+            </w:r>
+            <w:proofErr w:type="spellEnd"/>
           </w:p>
         </w:tc>
         <w:tc>
@@ -20048,11 +20792,7 @@
     <w:p/>
     <w:p>
       <w:pPr>
-        <w:pStyle w:val="Heading1"/>
-        <w:numPr>
-          <w:ilvl w:val="0"/>
-          <w:numId w:val="29"/>
-        </w:numPr>
+        <w:pStyle w:val="heading2HT"/>
       </w:pPr>
       <w:r>
         <w:t>Implementar la base de datos</w:t>
@@ -20109,10 +20849,7 @@
               <w:t>H</w:t>
             </w:r>
             <w:r>
-              <w:t>T</w:t>
-            </w:r>
-            <w:r>
-              <w:t>6</w:t>
+              <w:t>T6</w:t>
             </w:r>
           </w:p>
         </w:tc>
@@ -20297,7 +21034,6 @@
                 <w:b/>
                 <w:bCs/>
               </w:rPr>
-              <w:lastRenderedPageBreak/>
               <w:t>Validación</w:t>
             </w:r>
             <w:r>
@@ -20319,13 +21055,19 @@
               <w:jc w:val="left"/>
             </w:pPr>
             <w:r>
-              <w:t xml:space="preserve">Abrir postgresql </w:t>
+              <w:t xml:space="preserve">Abrir </w:t>
             </w:r>
             <w:proofErr w:type="spellStart"/>
             <w:r>
+              <w:t>pg</w:t>
+            </w:r>
+            <w:r>
               <w:t>Admin</w:t>
             </w:r>
             <w:proofErr w:type="spellEnd"/>
+            <w:r>
+              <w:t xml:space="preserve"> 4</w:t>
+            </w:r>
           </w:p>
           <w:p>
             <w:pPr>
@@ -20337,7 +21079,16 @@
               <w:jc w:val="left"/>
             </w:pPr>
             <w:r>
-              <w:t>Realizar la conexión hacia el servidor de base de datos desde WSL</w:t>
+              <w:t>Comprobar que se haya establecido</w:t>
+            </w:r>
+            <w:r>
+              <w:t xml:space="preserve"> correctamente</w:t>
+            </w:r>
+            <w:r>
+              <w:t xml:space="preserve"> la conexión</w:t>
+            </w:r>
+            <w:r>
+              <w:t xml:space="preserve"> a la base de datos</w:t>
             </w:r>
           </w:p>
           <w:p>
@@ -20350,7 +21101,8 @@
               <w:jc w:val="left"/>
             </w:pPr>
             <w:r>
-              <w:t>Comprobar que se haya establecido la conexión</w:t>
+              <w:lastRenderedPageBreak/>
+              <w:t>Verificar que se listen las tablas del diseño de base de datos establecido</w:t>
             </w:r>
           </w:p>
         </w:tc>
@@ -20372,6 +21124,7 @@
                 <w:b/>
                 <w:bCs/>
               </w:rPr>
+              <w:lastRenderedPageBreak/>
               <w:t>Sprint</w:t>
             </w:r>
           </w:p>
@@ -20517,11 +21270,7 @@
     <w:p/>
     <w:p>
       <w:pPr>
-        <w:pStyle w:val="Heading1"/>
-        <w:numPr>
-          <w:ilvl w:val="0"/>
-          <w:numId w:val="29"/>
-        </w:numPr>
+        <w:pStyle w:val="heading2HT"/>
       </w:pPr>
       <w:r>
         <w:t>Establecer el diseño de las interfaces</w:t>
@@ -20737,7 +21486,10 @@
           </w:tcPr>
           <w:p>
             <w:r>
-              <w:t>implementarlo en código de forma más precisa</w:t>
+              <w:t>implementarlo en código</w:t>
+            </w:r>
+            <w:r>
+              <w:t xml:space="preserve"> asegurando la usabilidad</w:t>
             </w:r>
           </w:p>
         </w:tc>
@@ -20828,6 +21580,9 @@
             <w:r>
               <w:t>Verificar que el diseño se encuentre establecido</w:t>
             </w:r>
+            <w:r>
+              <w:t xml:space="preserve"> bajo los principios de usabilidad de Nielsen </w:t>
+            </w:r>
           </w:p>
         </w:tc>
         <w:tc>
@@ -20862,7 +21617,7 @@
               <w:jc w:val="left"/>
             </w:pPr>
             <w:r>
-              <w:t>1</w:t>
+              <w:t>2</w:t>
             </w:r>
           </w:p>
         </w:tc>
@@ -20993,14 +21748,16 @@
     <w:p/>
     <w:p>
       <w:pPr>
-        <w:pStyle w:val="Heading1"/>
-        <w:numPr>
-          <w:ilvl w:val="0"/>
-          <w:numId w:val="29"/>
-        </w:numPr>
+        <w:pStyle w:val="heading2HT"/>
       </w:pPr>
       <w:r>
-        <w:t>Aprendizaje del framework Django y React</w:t>
+        <w:t>Aprendizaje del framework</w:t>
+      </w:r>
+      <w:r>
+        <w:t xml:space="preserve"> FastAPI</w:t>
+      </w:r>
+      <w:r>
+        <w:t xml:space="preserve"> y React</w:t>
       </w:r>
     </w:p>
     <w:tbl>
@@ -21054,10 +21811,7 @@
               <w:t>H</w:t>
             </w:r>
             <w:r>
-              <w:t>T</w:t>
-            </w:r>
-            <w:r>
-              <w:t>8</w:t>
+              <w:t>T8</w:t>
             </w:r>
           </w:p>
         </w:tc>
@@ -21093,7 +21847,13 @@
               <w:jc w:val="left"/>
             </w:pPr>
             <w:r>
-              <w:t>Aprendizaje del framework Django y React</w:t>
+              <w:t xml:space="preserve">Aprendizaje del framework </w:t>
+            </w:r>
+            <w:r>
+              <w:t>FastAPI</w:t>
+            </w:r>
+            <w:r>
+              <w:t xml:space="preserve"> y React</w:t>
             </w:r>
           </w:p>
         </w:tc>
@@ -21174,7 +21934,13 @@
           </w:tcPr>
           <w:p>
             <w:r>
-              <w:t xml:space="preserve">Aprender el funcionamiento del framework Django y React </w:t>
+              <w:t xml:space="preserve">Aprender el funcionamiento del framework </w:t>
+            </w:r>
+            <w:r>
+              <w:t>FastAPI</w:t>
+            </w:r>
+            <w:r>
+              <w:t xml:space="preserve"> y React </w:t>
             </w:r>
           </w:p>
         </w:tc>
@@ -21201,7 +21967,6 @@
                 <w:b/>
                 <w:bCs/>
               </w:rPr>
-              <w:lastRenderedPageBreak/>
               <w:t>Para poder</w:t>
             </w:r>
           </w:p>
@@ -21264,7 +22029,20 @@
               <w:jc w:val="left"/>
             </w:pPr>
             <w:r>
-              <w:t>Verificar la creación de proyectos con React</w:t>
+              <w:lastRenderedPageBreak/>
+              <w:t>Verificar</w:t>
+            </w:r>
+            <w:r>
+              <w:t xml:space="preserve"> que</w:t>
+            </w:r>
+            <w:r>
+              <w:t xml:space="preserve"> </w:t>
+            </w:r>
+            <w:r>
+              <w:t xml:space="preserve">el equipo pueda crear </w:t>
+            </w:r>
+            <w:r>
+              <w:t>proyectos con React</w:t>
             </w:r>
           </w:p>
           <w:p>
@@ -21277,7 +22055,10 @@
               <w:jc w:val="left"/>
             </w:pPr>
             <w:r>
-              <w:t>Verificar la creación de microservicios con Django</w:t>
+              <w:t xml:space="preserve">Verificar </w:t>
+            </w:r>
+            <w:r>
+              <w:t>que el equipo pueda crear proyectos con FastAPI</w:t>
             </w:r>
           </w:p>
         </w:tc>
@@ -21299,6 +22080,7 @@
                 <w:b/>
                 <w:bCs/>
               </w:rPr>
+              <w:lastRenderedPageBreak/>
               <w:t>Sprint</w:t>
             </w:r>
           </w:p>
@@ -21313,7 +22095,7 @@
               <w:jc w:val="left"/>
             </w:pPr>
             <w:r>
-              <w:t>1</w:t>
+              <w:t>2</w:t>
             </w:r>
           </w:p>
         </w:tc>
@@ -21444,11 +22226,7 @@
     <w:p/>
     <w:p>
       <w:pPr>
-        <w:pStyle w:val="Heading1"/>
-        <w:numPr>
-          <w:ilvl w:val="0"/>
-          <w:numId w:val="29"/>
-        </w:numPr>
+        <w:pStyle w:val="heading2HT"/>
       </w:pPr>
       <w:r>
         <w:t>Implementar el modelo de machine learning</w:t>
@@ -21505,10 +22283,7 @@
               <w:t>H</w:t>
             </w:r>
             <w:r>
-              <w:t>T</w:t>
-            </w:r>
-            <w:r>
-              <w:t>9</w:t>
+              <w:t>T9</w:t>
             </w:r>
           </w:p>
         </w:tc>
@@ -21729,11 +22504,9 @@
             <w:r>
               <w:t xml:space="preserve">Verificar que el modelo realiza predicciones a partir de datos </w:t>
             </w:r>
-            <w:proofErr w:type="spellStart"/>
-            <w:r>
-              <w:t>historicos</w:t>
-            </w:r>
-            <w:proofErr w:type="spellEnd"/>
+            <w:r>
+              <w:t>históricos</w:t>
+            </w:r>
           </w:p>
         </w:tc>
         <w:tc>
@@ -21767,6 +22540,9 @@
             <w:pPr>
               <w:jc w:val="left"/>
             </w:pPr>
+            <w:r>
+              <w:t>9</w:t>
+            </w:r>
           </w:p>
         </w:tc>
       </w:tr>
@@ -21897,14 +22673,13 @@
     <w:p/>
     <w:p>
       <w:pPr>
-        <w:pStyle w:val="Heading1"/>
-        <w:numPr>
-          <w:ilvl w:val="0"/>
-          <w:numId w:val="29"/>
-        </w:numPr>
+        <w:pStyle w:val="heading2HT"/>
       </w:pPr>
       <w:r>
-        <w:t xml:space="preserve">Pruebas y puesta a punto </w:t>
+        <w:t>Refactorización del código</w:t>
+      </w:r>
+      <w:r>
+        <w:t xml:space="preserve"> </w:t>
       </w:r>
     </w:p>
     <w:tbl>
@@ -21958,10 +22733,7 @@
               <w:t>H</w:t>
             </w:r>
             <w:r>
-              <w:t>T</w:t>
-            </w:r>
-            <w:r>
-              <w:t>10</w:t>
+              <w:t>T10</w:t>
             </w:r>
           </w:p>
         </w:tc>
@@ -21997,7 +22769,10 @@
               <w:jc w:val="left"/>
             </w:pPr>
             <w:r>
-              <w:t>Pruebas y puesta a punto</w:t>
+              <w:t xml:space="preserve">Refactorización del </w:t>
+            </w:r>
+            <w:r>
+              <w:t>código</w:t>
             </w:r>
           </w:p>
         </w:tc>
@@ -22066,7 +22841,6 @@
                 <w:b/>
                 <w:bCs/>
               </w:rPr>
-              <w:lastRenderedPageBreak/>
               <w:t>Quiero</w:t>
             </w:r>
           </w:p>
@@ -22079,7 +22853,7 @@
           </w:tcPr>
           <w:p>
             <w:r>
-              <w:t>Realizar las pruebas de funcionamiento y poner a punto el sistema</w:t>
+              <w:t>Refactorizar el código</w:t>
             </w:r>
           </w:p>
         </w:tc>
@@ -22118,10 +22892,7 @@
           </w:tcPr>
           <w:p>
             <w:r>
-              <w:t xml:space="preserve">Verificar </w:t>
-            </w:r>
-            <w:r>
-              <w:t>que todos los componentes del sistema se comuniquen correctamente</w:t>
+              <w:t>Mejorar la calidad del código del sistema y asegurar la mantenibilidad al usar buenas practicas</w:t>
             </w:r>
           </w:p>
         </w:tc>
@@ -22150,6 +22921,7 @@
                 <w:b/>
                 <w:bCs/>
               </w:rPr>
+              <w:lastRenderedPageBreak/>
               <w:t>Validación</w:t>
             </w:r>
             <w:r>
@@ -22232,6 +23004,9 @@
             <w:pPr>
               <w:jc w:val="left"/>
             </w:pPr>
+            <w:r>
+              <w:t>12</w:t>
+            </w:r>
           </w:p>
         </w:tc>
       </w:tr>
@@ -22352,7 +23127,7 @@
               <w:jc w:val="left"/>
             </w:pPr>
             <w:r>
-              <w:t>12</w:t>
+              <w:t>6</w:t>
             </w:r>
           </w:p>
         </w:tc>
@@ -22360,10 +23135,474 @@
     </w:tbl>
     <w:p/>
     <w:p>
+      <w:pPr>
+        <w:pStyle w:val="heading2HT"/>
+      </w:pPr>
       <w:r>
-        <w:t>Preguntar si se tiene q desplegar y q si se tienen q hacer pruebas unitarias</w:t>
+        <w:t>Despliegue y puesta a punto</w:t>
       </w:r>
     </w:p>
+    <w:tbl>
+      <w:tblPr>
+        <w:tblStyle w:val="TableGrid"/>
+        <w:tblW w:w="9372" w:type="dxa"/>
+        <w:tblLook w:val="04A0" w:firstRow="1" w:lastRow="0" w:firstColumn="1" w:lastColumn="0" w:noHBand="0" w:noVBand="1"/>
+      </w:tblPr>
+      <w:tblGrid>
+        <w:gridCol w:w="2342"/>
+        <w:gridCol w:w="2343"/>
+        <w:gridCol w:w="2343"/>
+        <w:gridCol w:w="2344"/>
+      </w:tblGrid>
+      <w:tr>
+        <w:trPr>
+          <w:trHeight w:val="804"/>
+        </w:trPr>
+        <w:tc>
+          <w:tcPr>
+            <w:tcW w:w="2342" w:type="dxa"/>
+            <w:vAlign w:val="center"/>
+          </w:tcPr>
+          <w:p>
+            <w:pPr>
+              <w:jc w:val="left"/>
+              <w:rPr>
+                <w:b/>
+                <w:bCs/>
+              </w:rPr>
+            </w:pPr>
+            <w:r>
+              <w:rPr>
+                <w:b/>
+                <w:bCs/>
+              </w:rPr>
+              <w:t>ID</w:t>
+            </w:r>
+          </w:p>
+        </w:tc>
+        <w:tc>
+          <w:tcPr>
+            <w:tcW w:w="2342" w:type="dxa"/>
+            <w:vAlign w:val="center"/>
+          </w:tcPr>
+          <w:p>
+            <w:pPr>
+              <w:jc w:val="left"/>
+            </w:pPr>
+            <w:r>
+              <w:t>H</w:t>
+            </w:r>
+            <w:r>
+              <w:t>T1</w:t>
+            </w:r>
+            <w:r>
+              <w:t>1</w:t>
+            </w:r>
+          </w:p>
+        </w:tc>
+        <w:tc>
+          <w:tcPr>
+            <w:tcW w:w="2343" w:type="dxa"/>
+            <w:vAlign w:val="center"/>
+          </w:tcPr>
+          <w:p>
+            <w:pPr>
+              <w:jc w:val="left"/>
+              <w:rPr>
+                <w:b/>
+                <w:bCs/>
+              </w:rPr>
+            </w:pPr>
+            <w:r>
+              <w:rPr>
+                <w:b/>
+                <w:bCs/>
+              </w:rPr>
+              <w:t>Descripción</w:t>
+            </w:r>
+          </w:p>
+        </w:tc>
+        <w:tc>
+          <w:tcPr>
+            <w:tcW w:w="2343" w:type="dxa"/>
+            <w:vAlign w:val="center"/>
+          </w:tcPr>
+          <w:p>
+            <w:pPr>
+              <w:jc w:val="left"/>
+            </w:pPr>
+            <w:r>
+              <w:t>Despliegue y puesta a punto</w:t>
+            </w:r>
+          </w:p>
+        </w:tc>
+      </w:tr>
+      <w:tr>
+        <w:trPr>
+          <w:trHeight w:val="804"/>
+        </w:trPr>
+        <w:tc>
+          <w:tcPr>
+            <w:tcW w:w="2342" w:type="dxa"/>
+            <w:vAlign w:val="center"/>
+          </w:tcPr>
+          <w:p>
+            <w:pPr>
+              <w:jc w:val="left"/>
+              <w:rPr>
+                <w:b/>
+                <w:bCs/>
+              </w:rPr>
+            </w:pPr>
+            <w:r>
+              <w:rPr>
+                <w:b/>
+                <w:bCs/>
+              </w:rPr>
+              <w:t>Como</w:t>
+            </w:r>
+          </w:p>
+        </w:tc>
+        <w:tc>
+          <w:tcPr>
+            <w:tcW w:w="7030" w:type="dxa"/>
+            <w:gridSpan w:val="3"/>
+            <w:vAlign w:val="center"/>
+          </w:tcPr>
+          <w:p>
+            <w:pPr>
+              <w:jc w:val="left"/>
+            </w:pPr>
+            <w:r>
+              <w:t>desarrollador</w:t>
+            </w:r>
+          </w:p>
+        </w:tc>
+      </w:tr>
+      <w:tr>
+        <w:trPr>
+          <w:trHeight w:val="772"/>
+        </w:trPr>
+        <w:tc>
+          <w:tcPr>
+            <w:tcW w:w="2342" w:type="dxa"/>
+            <w:vAlign w:val="center"/>
+          </w:tcPr>
+          <w:p>
+            <w:pPr>
+              <w:jc w:val="left"/>
+              <w:rPr>
+                <w:b/>
+                <w:bCs/>
+              </w:rPr>
+            </w:pPr>
+            <w:r>
+              <w:rPr>
+                <w:b/>
+                <w:bCs/>
+              </w:rPr>
+              <w:t>Quiero</w:t>
+            </w:r>
+          </w:p>
+        </w:tc>
+        <w:tc>
+          <w:tcPr>
+            <w:tcW w:w="7030" w:type="dxa"/>
+            <w:gridSpan w:val="3"/>
+            <w:vAlign w:val="center"/>
+          </w:tcPr>
+          <w:p>
+            <w:r>
+              <w:t xml:space="preserve">Realizar </w:t>
+            </w:r>
+            <w:r>
+              <w:t xml:space="preserve">el despliegue </w:t>
+            </w:r>
+            <w:r>
+              <w:t>y poner a punto el sistema</w:t>
+            </w:r>
+          </w:p>
+        </w:tc>
+      </w:tr>
+      <w:tr>
+        <w:trPr>
+          <w:trHeight w:val="804"/>
+        </w:trPr>
+        <w:tc>
+          <w:tcPr>
+            <w:tcW w:w="2342" w:type="dxa"/>
+            <w:vAlign w:val="center"/>
+          </w:tcPr>
+          <w:p>
+            <w:pPr>
+              <w:jc w:val="left"/>
+              <w:rPr>
+                <w:b/>
+                <w:bCs/>
+              </w:rPr>
+            </w:pPr>
+            <w:r>
+              <w:rPr>
+                <w:b/>
+                <w:bCs/>
+              </w:rPr>
+              <w:t>Para poder</w:t>
+            </w:r>
+          </w:p>
+        </w:tc>
+        <w:tc>
+          <w:tcPr>
+            <w:tcW w:w="7030" w:type="dxa"/>
+            <w:gridSpan w:val="3"/>
+            <w:vAlign w:val="center"/>
+          </w:tcPr>
+          <w:p>
+            <w:r>
+              <w:t xml:space="preserve">Verificar </w:t>
+            </w:r>
+            <w:r>
+              <w:t>que todos los componentes del sistema se comuniquen correctamente</w:t>
+            </w:r>
+          </w:p>
+        </w:tc>
+      </w:tr>
+      <w:tr>
+        <w:trPr>
+          <w:trHeight w:val="804"/>
+        </w:trPr>
+        <w:tc>
+          <w:tcPr>
+            <w:tcW w:w="4685" w:type="dxa"/>
+            <w:gridSpan w:val="2"/>
+            <w:vMerge w:val="restart"/>
+          </w:tcPr>
+          <w:p>
+            <w:pPr>
+              <w:jc w:val="left"/>
+              <w:rPr>
+                <w:b/>
+                <w:bCs/>
+                <w:lang w:val="en-US"/>
+              </w:rPr>
+            </w:pPr>
+            <w:r>
+              <w:rPr>
+                <w:b/>
+                <w:bCs/>
+              </w:rPr>
+              <w:t>Validación</w:t>
+            </w:r>
+            <w:r>
+              <w:rPr>
+                <w:b/>
+                <w:bCs/>
+                <w:lang w:val="en-US"/>
+              </w:rPr>
+              <w:t>:</w:t>
+            </w:r>
+          </w:p>
+          <w:p>
+            <w:pPr>
+              <w:pStyle w:val="ListParagraph"/>
+              <w:numPr>
+                <w:ilvl w:val="0"/>
+                <w:numId w:val="3"/>
+              </w:numPr>
+              <w:jc w:val="left"/>
+            </w:pPr>
+            <w:r>
+              <w:t>Revisar que todos los componentes que necesita la aplicación funcionen correctamente</w:t>
+            </w:r>
+          </w:p>
+          <w:p>
+            <w:pPr>
+              <w:pStyle w:val="ListParagraph"/>
+              <w:numPr>
+                <w:ilvl w:val="0"/>
+                <w:numId w:val="3"/>
+              </w:numPr>
+              <w:jc w:val="left"/>
+            </w:pPr>
+            <w:r>
+              <w:t>Verificar que la aplicación se muestra correctamente</w:t>
+            </w:r>
+          </w:p>
+          <w:p>
+            <w:pPr>
+              <w:pStyle w:val="ListParagraph"/>
+              <w:numPr>
+                <w:ilvl w:val="0"/>
+                <w:numId w:val="3"/>
+              </w:numPr>
+              <w:jc w:val="left"/>
+            </w:pPr>
+            <w:r>
+              <w:t>Verificar que todos los requisitos se han cumplido</w:t>
+            </w:r>
+          </w:p>
+        </w:tc>
+        <w:tc>
+          <w:tcPr>
+            <w:tcW w:w="2343" w:type="dxa"/>
+            <w:vAlign w:val="center"/>
+          </w:tcPr>
+          <w:p>
+            <w:pPr>
+              <w:jc w:val="left"/>
+              <w:rPr>
+                <w:b/>
+                <w:bCs/>
+              </w:rPr>
+            </w:pPr>
+            <w:r>
+              <w:rPr>
+                <w:b/>
+                <w:bCs/>
+              </w:rPr>
+              <w:t>Sprint</w:t>
+            </w:r>
+          </w:p>
+        </w:tc>
+        <w:tc>
+          <w:tcPr>
+            <w:tcW w:w="2343" w:type="dxa"/>
+            <w:vAlign w:val="center"/>
+          </w:tcPr>
+          <w:p>
+            <w:pPr>
+              <w:jc w:val="left"/>
+            </w:pPr>
+            <w:r>
+              <w:t>12</w:t>
+            </w:r>
+          </w:p>
+        </w:tc>
+      </w:tr>
+      <w:tr>
+        <w:trPr>
+          <w:trHeight w:val="804"/>
+        </w:trPr>
+        <w:tc>
+          <w:tcPr>
+            <w:tcW w:w="4685" w:type="dxa"/>
+            <w:gridSpan w:val="2"/>
+            <w:vMerge/>
+            <w:vAlign w:val="center"/>
+          </w:tcPr>
+          <w:p>
+            <w:pPr>
+              <w:jc w:val="left"/>
+            </w:pPr>
+          </w:p>
+        </w:tc>
+        <w:tc>
+          <w:tcPr>
+            <w:tcW w:w="2343" w:type="dxa"/>
+            <w:vAlign w:val="center"/>
+          </w:tcPr>
+          <w:p>
+            <w:pPr>
+              <w:jc w:val="left"/>
+              <w:rPr>
+                <w:b/>
+                <w:bCs/>
+              </w:rPr>
+            </w:pPr>
+            <w:r>
+              <w:rPr>
+                <w:b/>
+                <w:bCs/>
+              </w:rPr>
+              <w:t>Prioridad</w:t>
+            </w:r>
+          </w:p>
+        </w:tc>
+        <w:tc>
+          <w:tcPr>
+            <w:tcW w:w="2343" w:type="dxa"/>
+            <w:vAlign w:val="center"/>
+          </w:tcPr>
+          <w:p>
+            <w:pPr>
+              <w:jc w:val="left"/>
+            </w:pPr>
+            <w:r>
+              <w:t>Baja</w:t>
+            </w:r>
+          </w:p>
+        </w:tc>
+      </w:tr>
+      <w:tr>
+        <w:trPr>
+          <w:trHeight w:val="804"/>
+        </w:trPr>
+        <w:tc>
+          <w:tcPr>
+            <w:tcW w:w="4685" w:type="dxa"/>
+            <w:gridSpan w:val="2"/>
+            <w:vMerge/>
+            <w:vAlign w:val="center"/>
+          </w:tcPr>
+          <w:p>
+            <w:pPr>
+              <w:jc w:val="left"/>
+            </w:pPr>
+          </w:p>
+        </w:tc>
+        <w:tc>
+          <w:tcPr>
+            <w:tcW w:w="2343" w:type="dxa"/>
+            <w:vAlign w:val="center"/>
+          </w:tcPr>
+          <w:p>
+            <w:pPr>
+              <w:jc w:val="left"/>
+              <w:rPr>
+                <w:b/>
+                <w:bCs/>
+              </w:rPr>
+            </w:pPr>
+            <w:r>
+              <w:rPr>
+                <w:b/>
+                <w:bCs/>
+              </w:rPr>
+              <w:t>Estimación (</w:t>
+            </w:r>
+            <w:r>
+              <w:rPr>
+                <w:b/>
+                <w:bCs/>
+              </w:rPr>
+              <w:t>horas</w:t>
+            </w:r>
+            <w:r>
+              <w:rPr>
+                <w:b/>
+                <w:bCs/>
+              </w:rPr>
+              <w:t>)</w:t>
+            </w:r>
+          </w:p>
+        </w:tc>
+        <w:tc>
+          <w:tcPr>
+            <w:tcW w:w="2343" w:type="dxa"/>
+            <w:vAlign w:val="center"/>
+          </w:tcPr>
+          <w:p>
+            <w:pPr>
+              <w:jc w:val="left"/>
+            </w:pPr>
+            <w:r>
+              <w:t>6</w:t>
+            </w:r>
+          </w:p>
+        </w:tc>
+      </w:tr>
+    </w:tbl>
+    <w:p/>
+    <w:p/>
     <w:sectPr>
       <w:pgSz w:w="12240" w:h="15840"/>
       <w:pgMar w:top="1440" w:right="1440" w:bottom="1440" w:left="1440" w:header="720" w:footer="720" w:gutter="0"/>
@@ -22666,6 +23905,96 @@
     </w:lvl>
   </w:abstractNum>
   <w:abstractNum w:abstractNumId="3" w15:restartNumberingAfterBreak="0">
+    <w:nsid w:val="40B774C1"/>
+    <w:multiLevelType w:val="hybridMultilevel"/>
+    <w:tmpl w:val="CE508AE2"/>
+    <w:lvl w:ilvl="0" w:tplc="FF226174">
+      <w:start w:val="1"/>
+      <w:numFmt w:val="decimal"/>
+      <w:pStyle w:val="heading2HT"/>
+      <w:lvlText w:val="HT%1."/>
+      <w:lvlJc w:val="left"/>
+      <w:pPr>
+        <w:ind w:left="1080" w:hanging="360"/>
+      </w:pPr>
+      <w:rPr>
+        <w:rFonts w:hint="default"/>
+      </w:rPr>
+    </w:lvl>
+    <w:lvl w:ilvl="1" w:tplc="04090019" w:tentative="1">
+      <w:start w:val="1"/>
+      <w:numFmt w:val="lowerLetter"/>
+      <w:lvlText w:val="%2."/>
+      <w:lvlJc w:val="left"/>
+      <w:pPr>
+        <w:ind w:left="1800" w:hanging="360"/>
+      </w:pPr>
+    </w:lvl>
+    <w:lvl w:ilvl="2" w:tplc="0409001B" w:tentative="1">
+      <w:start w:val="1"/>
+      <w:numFmt w:val="lowerRoman"/>
+      <w:lvlText w:val="%3."/>
+      <w:lvlJc w:val="right"/>
+      <w:pPr>
+        <w:ind w:left="2520" w:hanging="180"/>
+      </w:pPr>
+    </w:lvl>
+    <w:lvl w:ilvl="3" w:tplc="0409000F" w:tentative="1">
+      <w:start w:val="1"/>
+      <w:numFmt w:val="decimal"/>
+      <w:lvlText w:val="%4."/>
+      <w:lvlJc w:val="left"/>
+      <w:pPr>
+        <w:ind w:left="3240" w:hanging="360"/>
+      </w:pPr>
+    </w:lvl>
+    <w:lvl w:ilvl="4" w:tplc="04090019" w:tentative="1">
+      <w:start w:val="1"/>
+      <w:numFmt w:val="lowerLetter"/>
+      <w:lvlText w:val="%5."/>
+      <w:lvlJc w:val="left"/>
+      <w:pPr>
+        <w:ind w:left="3960" w:hanging="360"/>
+      </w:pPr>
+    </w:lvl>
+    <w:lvl w:ilvl="5" w:tplc="0409001B" w:tentative="1">
+      <w:start w:val="1"/>
+      <w:numFmt w:val="lowerRoman"/>
+      <w:lvlText w:val="%6."/>
+      <w:lvlJc w:val="right"/>
+      <w:pPr>
+        <w:ind w:left="4680" w:hanging="180"/>
+      </w:pPr>
+    </w:lvl>
+    <w:lvl w:ilvl="6" w:tplc="0409000F" w:tentative="1">
+      <w:start w:val="1"/>
+      <w:numFmt w:val="decimal"/>
+      <w:lvlText w:val="%7."/>
+      <w:lvlJc w:val="left"/>
+      <w:pPr>
+        <w:ind w:left="5400" w:hanging="360"/>
+      </w:pPr>
+    </w:lvl>
+    <w:lvl w:ilvl="7" w:tplc="04090019" w:tentative="1">
+      <w:start w:val="1"/>
+      <w:numFmt w:val="lowerLetter"/>
+      <w:lvlText w:val="%8."/>
+      <w:lvlJc w:val="left"/>
+      <w:pPr>
+        <w:ind w:left="6120" w:hanging="360"/>
+      </w:pPr>
+    </w:lvl>
+    <w:lvl w:ilvl="8" w:tplc="0409001B" w:tentative="1">
+      <w:start w:val="1"/>
+      <w:numFmt w:val="lowerRoman"/>
+      <w:lvlText w:val="%9."/>
+      <w:lvlJc w:val="right"/>
+      <w:pPr>
+        <w:ind w:left="6840" w:hanging="180"/>
+      </w:pPr>
+    </w:lvl>
+  </w:abstractNum>
+  <w:abstractNum w:abstractNumId="4" w15:restartNumberingAfterBreak="0">
     <w:nsid w:val="61E737B5"/>
     <w:multiLevelType w:val="hybridMultilevel"/>
     <w:tmpl w:val="D21AD17C"/>
@@ -22751,7 +24080,7 @@
       </w:pPr>
     </w:lvl>
   </w:abstractNum>
-  <w:abstractNum w:abstractNumId="4" w15:restartNumberingAfterBreak="0">
+  <w:abstractNum w:abstractNumId="5" w15:restartNumberingAfterBreak="0">
     <w:nsid w:val="61FA74F9"/>
     <w:multiLevelType w:val="hybridMultilevel"/>
     <w:tmpl w:val="EA56A5C8"/>
@@ -22841,7 +24170,7 @@
       </w:pPr>
     </w:lvl>
   </w:abstractNum>
-  <w:abstractNum w:abstractNumId="5" w15:restartNumberingAfterBreak="0">
+  <w:abstractNum w:abstractNumId="6" w15:restartNumberingAfterBreak="0">
     <w:nsid w:val="6C8C7D31"/>
     <w:multiLevelType w:val="hybridMultilevel"/>
     <w:tmpl w:val="0510742E"/>
@@ -22927,7 +24256,7 @@
       </w:pPr>
     </w:lvl>
   </w:abstractNum>
-  <w:abstractNum w:abstractNumId="6" w15:restartNumberingAfterBreak="0">
+  <w:abstractNum w:abstractNumId="7" w15:restartNumberingAfterBreak="0">
     <w:nsid w:val="76027B24"/>
     <w:multiLevelType w:val="hybridMultilevel"/>
     <w:tmpl w:val="C0B09578"/>
@@ -23020,136 +24349,136 @@
     <w:abstractNumId w:val="1"/>
   </w:num>
   <w:num w:numId="2" w16cid:durableId="1118180919">
-    <w:abstractNumId w:val="5"/>
+    <w:abstractNumId w:val="6"/>
   </w:num>
   <w:num w:numId="3" w16cid:durableId="1194884295">
     <w:abstractNumId w:val="2"/>
   </w:num>
   <w:num w:numId="4" w16cid:durableId="182062186">
-    <w:abstractNumId w:val="4"/>
+    <w:abstractNumId w:val="5"/>
   </w:num>
   <w:num w:numId="5" w16cid:durableId="1577865074">
-    <w:abstractNumId w:val="4"/>
+    <w:abstractNumId w:val="5"/>
     <w:lvlOverride w:ilvl="0">
       <w:startOverride w:val="1"/>
     </w:lvlOverride>
   </w:num>
   <w:num w:numId="6" w16cid:durableId="1088427961">
-    <w:abstractNumId w:val="4"/>
+    <w:abstractNumId w:val="5"/>
   </w:num>
   <w:num w:numId="7" w16cid:durableId="26489937">
-    <w:abstractNumId w:val="4"/>
+    <w:abstractNumId w:val="5"/>
     <w:lvlOverride w:ilvl="0">
       <w:startOverride w:val="1"/>
     </w:lvlOverride>
   </w:num>
   <w:num w:numId="8" w16cid:durableId="1032807450">
-    <w:abstractNumId w:val="4"/>
+    <w:abstractNumId w:val="5"/>
   </w:num>
   <w:num w:numId="9" w16cid:durableId="1798714186">
-    <w:abstractNumId w:val="4"/>
+    <w:abstractNumId w:val="5"/>
   </w:num>
   <w:num w:numId="10" w16cid:durableId="1440837090">
-    <w:abstractNumId w:val="4"/>
+    <w:abstractNumId w:val="5"/>
     <w:lvlOverride w:ilvl="0">
       <w:startOverride w:val="1"/>
     </w:lvlOverride>
   </w:num>
   <w:num w:numId="11" w16cid:durableId="1055857544">
-    <w:abstractNumId w:val="3"/>
+    <w:abstractNumId w:val="4"/>
   </w:num>
   <w:num w:numId="12" w16cid:durableId="1473136076">
-    <w:abstractNumId w:val="4"/>
+    <w:abstractNumId w:val="5"/>
     <w:lvlOverride w:ilvl="0">
       <w:startOverride w:val="1"/>
     </w:lvlOverride>
   </w:num>
   <w:num w:numId="13" w16cid:durableId="1501457855">
-    <w:abstractNumId w:val="4"/>
+    <w:abstractNumId w:val="5"/>
     <w:lvlOverride w:ilvl="0">
       <w:startOverride w:val="1"/>
     </w:lvlOverride>
   </w:num>
   <w:num w:numId="14" w16cid:durableId="1167549141">
-    <w:abstractNumId w:val="4"/>
+    <w:abstractNumId w:val="5"/>
     <w:lvlOverride w:ilvl="0">
       <w:startOverride w:val="1"/>
     </w:lvlOverride>
   </w:num>
   <w:num w:numId="15" w16cid:durableId="450171051">
-    <w:abstractNumId w:val="4"/>
+    <w:abstractNumId w:val="5"/>
     <w:lvlOverride w:ilvl="0">
       <w:startOverride w:val="1"/>
     </w:lvlOverride>
   </w:num>
   <w:num w:numId="16" w16cid:durableId="1953324182">
-    <w:abstractNumId w:val="4"/>
+    <w:abstractNumId w:val="5"/>
     <w:lvlOverride w:ilvl="0">
       <w:startOverride w:val="1"/>
     </w:lvlOverride>
   </w:num>
   <w:num w:numId="17" w16cid:durableId="171114587">
-    <w:abstractNumId w:val="4"/>
+    <w:abstractNumId w:val="5"/>
     <w:lvlOverride w:ilvl="0">
       <w:startOverride w:val="1"/>
     </w:lvlOverride>
   </w:num>
   <w:num w:numId="18" w16cid:durableId="1474566451">
-    <w:abstractNumId w:val="4"/>
+    <w:abstractNumId w:val="5"/>
     <w:lvlOverride w:ilvl="0">
       <w:startOverride w:val="1"/>
     </w:lvlOverride>
   </w:num>
   <w:num w:numId="19" w16cid:durableId="1741709373">
-    <w:abstractNumId w:val="4"/>
+    <w:abstractNumId w:val="5"/>
     <w:lvlOverride w:ilvl="0">
       <w:startOverride w:val="1"/>
     </w:lvlOverride>
   </w:num>
   <w:num w:numId="20" w16cid:durableId="1750156256">
-    <w:abstractNumId w:val="4"/>
+    <w:abstractNumId w:val="5"/>
     <w:lvlOverride w:ilvl="0">
       <w:startOverride w:val="1"/>
     </w:lvlOverride>
   </w:num>
   <w:num w:numId="21" w16cid:durableId="2102749737">
-    <w:abstractNumId w:val="4"/>
+    <w:abstractNumId w:val="5"/>
     <w:lvlOverride w:ilvl="0">
       <w:startOverride w:val="1"/>
     </w:lvlOverride>
   </w:num>
   <w:num w:numId="22" w16cid:durableId="1837258495">
-    <w:abstractNumId w:val="4"/>
+    <w:abstractNumId w:val="5"/>
     <w:lvlOverride w:ilvl="0">
       <w:startOverride w:val="1"/>
     </w:lvlOverride>
   </w:num>
   <w:num w:numId="23" w16cid:durableId="8337560">
-    <w:abstractNumId w:val="4"/>
+    <w:abstractNumId w:val="5"/>
     <w:lvlOverride w:ilvl="0">
       <w:startOverride w:val="1"/>
     </w:lvlOverride>
   </w:num>
   <w:num w:numId="24" w16cid:durableId="1024290641">
-    <w:abstractNumId w:val="4"/>
+    <w:abstractNumId w:val="5"/>
     <w:lvlOverride w:ilvl="0">
       <w:startOverride w:val="1"/>
     </w:lvlOverride>
   </w:num>
   <w:num w:numId="25" w16cid:durableId="837496490">
-    <w:abstractNumId w:val="4"/>
+    <w:abstractNumId w:val="5"/>
     <w:lvlOverride w:ilvl="0">
       <w:startOverride w:val="1"/>
     </w:lvlOverride>
   </w:num>
   <w:num w:numId="26" w16cid:durableId="859781657">
-    <w:abstractNumId w:val="4"/>
+    <w:abstractNumId w:val="5"/>
     <w:lvlOverride w:ilvl="0">
       <w:startOverride w:val="1"/>
     </w:lvlOverride>
   </w:num>
   <w:num w:numId="27" w16cid:durableId="559633490">
-    <w:abstractNumId w:val="4"/>
+    <w:abstractNumId w:val="5"/>
     <w:lvlOverride w:ilvl="0">
       <w:startOverride w:val="1"/>
     </w:lvlOverride>
@@ -23158,7 +24487,10 @@
     <w:abstractNumId w:val="0"/>
   </w:num>
   <w:num w:numId="29" w16cid:durableId="792287237">
-    <w:abstractNumId w:val="6"/>
+    <w:abstractNumId w:val="7"/>
+  </w:num>
+  <w:num w:numId="30" w16cid:durableId="368841840">
+    <w:abstractNumId w:val="3"/>
   </w:num>
 </w:numbering>
 </file>
@@ -23778,6 +25110,7 @@
   <w:style w:type="character" w:default="1" w:styleId="DefaultParagraphFont">
     <w:name w:val="Default Paragraph Font"/>
     <w:uiPriority w:val="1"/>
+    <w:semiHidden/>
     <w:unhideWhenUsed/>
   </w:style>
   <w:style w:type="table" w:default="1" w:styleId="TableNormal">
@@ -24132,6 +25465,18 @@
       </w:tblBorders>
     </w:tblPr>
   </w:style>
+  <w:style w:type="paragraph" w:customStyle="1" w:styleId="heading2HT">
+    <w:name w:val="heading 2 HT"/>
+    <w:basedOn w:val="Heading2"/>
+    <w:qFormat/>
+    <w:rsid w:val="00E04011"/>
+    <w:pPr>
+      <w:numPr>
+        <w:numId w:val="30"/>
+      </w:numPr>
+      <w:jc w:val="left"/>
+    </w:pPr>
+  </w:style>
 </w:styles>
 </file>
 

</xml_diff>

<commit_message>
actualizacion esquema db e historias
</commit_message>
<xml_diff>
--- a/documentacion/scrum/historias de usuarios.docx
+++ b/documentacion/scrum/historias de usuarios.docx
@@ -915,7 +915,7 @@
                 <w:szCs w:val="20"/>
                 <w:lang w:eastAsia="es-VE"/>
               </w:rPr>
-              <w:t>01</w:t>
+              <w:t>06</w:t>
             </w:r>
             <w:r>
               <w:rPr>
@@ -926,7 +926,7 @@
                 <w:szCs w:val="20"/>
                 <w:lang w:val="en-US" w:eastAsia="es-VE"/>
               </w:rPr>
-              <w:t>/06/2025</w:t>
+              <w:t>/01/2025</w:t>
             </w:r>
           </w:p>
         </w:tc>
@@ -1046,29 +1046,7 @@
                 <w:szCs w:val="20"/>
                 <w:lang w:eastAsia="es-VE"/>
               </w:rPr>
-              <w:t xml:space="preserve">Añadir historias </w:t>
-            </w:r>
-            <w:r>
-              <w:rPr>
-                <w:rFonts w:eastAsia="Times New Roman" w:cs="Arial"/>
-                <w:bCs/>
-                <w:color w:val="000000"/>
-                <w:sz w:val="20"/>
-                <w:szCs w:val="20"/>
-                <w:lang w:eastAsia="es-VE"/>
-              </w:rPr>
-              <w:t>técnicas</w:t>
-            </w:r>
-            <w:r>
-              <w:rPr>
-                <w:rFonts w:eastAsia="Times New Roman" w:cs="Arial"/>
-                <w:bCs/>
-                <w:color w:val="000000"/>
-                <w:sz w:val="20"/>
-                <w:szCs w:val="20"/>
-                <w:lang w:eastAsia="es-VE"/>
-              </w:rPr>
-              <w:t xml:space="preserve"> de JWT y Tailwind</w:t>
+              <w:t>Añadir historias técnicas de JWT y Tailwind</w:t>
             </w:r>
           </w:p>
         </w:tc>
@@ -1091,9 +1069,31 @@
                 <w:color w:val="000000"/>
                 <w:sz w:val="20"/>
                 <w:szCs w:val="20"/>
+                <w:lang w:val="en-US" w:eastAsia="es-VE"/>
+              </w:rPr>
+            </w:pPr>
+            <w:r>
+              <w:rPr>
+                <w:rFonts w:eastAsia="Times New Roman" w:cs="Arial"/>
+                <w:bCs/>
+                <w:color w:val="000000"/>
+                <w:sz w:val="20"/>
+                <w:szCs w:val="20"/>
                 <w:lang w:eastAsia="es-VE"/>
               </w:rPr>
-            </w:pPr>
+              <w:t>20</w:t>
+            </w:r>
+            <w:r>
+              <w:rPr>
+                <w:rFonts w:eastAsia="Times New Roman" w:cs="Arial"/>
+                <w:bCs/>
+                <w:color w:val="000000"/>
+                <w:sz w:val="20"/>
+                <w:szCs w:val="20"/>
+                <w:lang w:val="en-US" w:eastAsia="es-VE"/>
+              </w:rPr>
+              <w:t>/01/2025</w:t>
+            </w:r>
           </w:p>
         </w:tc>
         <w:tc>
@@ -1113,6 +1113,17 @@
                 <w:lang w:eastAsia="es-VE"/>
               </w:rPr>
             </w:pPr>
+            <w:r>
+              <w:rPr>
+                <w:rFonts w:eastAsia="Times New Roman" w:cs="Arial"/>
+                <w:bCs/>
+                <w:color w:val="000000"/>
+                <w:sz w:val="20"/>
+                <w:szCs w:val="20"/>
+                <w:lang w:eastAsia="es-VE"/>
+              </w:rPr>
+              <w:t>6</w:t>
+            </w:r>
           </w:p>
         </w:tc>
         <w:tc>
@@ -1132,6 +1143,17 @@
                 <w:lang w:eastAsia="es-VE"/>
               </w:rPr>
             </w:pPr>
+            <w:r>
+              <w:rPr>
+                <w:rFonts w:eastAsia="Times New Roman" w:cs="Arial"/>
+                <w:bCs/>
+                <w:color w:val="000000"/>
+                <w:sz w:val="20"/>
+                <w:szCs w:val="20"/>
+                <w:lang w:eastAsia="es-VE"/>
+              </w:rPr>
+              <w:t xml:space="preserve">Darwin Bayas </w:t>
+            </w:r>
           </w:p>
         </w:tc>
         <w:tc>
@@ -1151,6 +1173,17 @@
                 <w:lang w:eastAsia="es-VE"/>
               </w:rPr>
             </w:pPr>
+            <w:r>
+              <w:rPr>
+                <w:rFonts w:eastAsia="Times New Roman" w:cs="Arial"/>
+                <w:bCs/>
+                <w:color w:val="000000"/>
+                <w:sz w:val="20"/>
+                <w:szCs w:val="20"/>
+                <w:lang w:eastAsia="es-VE"/>
+              </w:rPr>
+              <w:t>SMARTWARE</w:t>
+            </w:r>
           </w:p>
         </w:tc>
         <w:tc>
@@ -1170,6 +1203,50 @@
                 <w:lang w:eastAsia="es-VE"/>
               </w:rPr>
             </w:pPr>
+            <w:r>
+              <w:rPr>
+                <w:rFonts w:eastAsia="Times New Roman" w:cs="Arial"/>
+                <w:bCs/>
+                <w:color w:val="000000"/>
+                <w:sz w:val="20"/>
+                <w:szCs w:val="20"/>
+                <w:lang w:eastAsia="es-VE"/>
+              </w:rPr>
+              <w:t xml:space="preserve">Añadir historia de </w:t>
+            </w:r>
+            <w:r>
+              <w:rPr>
+                <w:rFonts w:eastAsia="Times New Roman" w:cs="Arial"/>
+                <w:bCs/>
+                <w:color w:val="000000"/>
+                <w:sz w:val="20"/>
+                <w:szCs w:val="20"/>
+                <w:lang w:eastAsia="es-VE"/>
+              </w:rPr>
+              <w:t>gestión</w:t>
+            </w:r>
+            <w:r>
+              <w:rPr>
+                <w:rFonts w:eastAsia="Times New Roman" w:cs="Arial"/>
+                <w:bCs/>
+                <w:color w:val="000000"/>
+                <w:sz w:val="20"/>
+                <w:szCs w:val="20"/>
+                <w:lang w:eastAsia="es-VE"/>
+              </w:rPr>
+              <w:t xml:space="preserve"> de la </w:t>
+            </w:r>
+            <w:r>
+              <w:rPr>
+                <w:rFonts w:eastAsia="Times New Roman" w:cs="Arial"/>
+                <w:bCs/>
+                <w:color w:val="000000"/>
+                <w:sz w:val="20"/>
+                <w:szCs w:val="20"/>
+                <w:lang w:eastAsia="es-VE"/>
+              </w:rPr>
+              <w:t>configuración</w:t>
+            </w:r>
           </w:p>
         </w:tc>
       </w:tr>
@@ -1279,6 +1356,7 @@
                 <w:szCs w:val="20"/>
               </w:rPr>
             </w:pPr>
+            <w:proofErr w:type="gramStart"/>
             <w:r>
               <w:rPr>
                 <w:rFonts w:cs="Arial"/>
@@ -1290,6 +1368,7 @@
               </w:rPr>
               <w:t>Sub identificación</w:t>
             </w:r>
+            <w:proofErr w:type="gramEnd"/>
           </w:p>
         </w:tc>
         <w:tc>
@@ -6203,7 +6282,7 @@
                 <w:sz w:val="20"/>
                 <w:szCs w:val="20"/>
               </w:rPr>
-              <w:t>Generar documento deducción de impuestos</w:t>
+              <w:t>Visualizar Detalles Anexo de Gastos Personales</w:t>
             </w:r>
           </w:p>
         </w:tc>
@@ -6490,7 +6569,7 @@
                 <w:sz w:val="20"/>
                 <w:szCs w:val="20"/>
               </w:rPr>
-              <w:t>Visualizar historial de deducciones</w:t>
+              <w:t>Gestionar Configuración del Sistema</w:t>
             </w:r>
           </w:p>
         </w:tc>
@@ -6527,7 +6606,7 @@
                 <w:sz w:val="20"/>
                 <w:szCs w:val="20"/>
               </w:rPr>
-              <w:t>Baja</w:t>
+              <w:t>Media</w:t>
             </w:r>
           </w:p>
         </w:tc>
@@ -6564,7 +6643,7 @@
                 <w:sz w:val="20"/>
                 <w:szCs w:val="20"/>
               </w:rPr>
-              <w:t>Baja</w:t>
+              <w:t>Media</w:t>
             </w:r>
           </w:p>
         </w:tc>
@@ -6586,7 +6665,6 @@
               <w:autoSpaceDN w:val="0"/>
               <w:adjustRightInd w:val="0"/>
               <w:spacing w:after="0" w:line="240" w:lineRule="auto"/>
-              <w:jc w:val="center"/>
               <w:rPr>
                 <w:rFonts w:cs="Arial"/>
                 <w:color w:val="000000"/>
@@ -6659,6 +6737,15 @@
                 <w:szCs w:val="20"/>
               </w:rPr>
             </w:pPr>
+            <w:r>
+              <w:rPr>
+                <w:rFonts w:cs="Arial"/>
+                <w:color w:val="000000"/>
+                <w:sz w:val="20"/>
+                <w:szCs w:val="20"/>
+              </w:rPr>
+              <w:t>X</w:t>
+            </w:r>
           </w:p>
         </w:tc>
       </w:tr>
@@ -7597,18 +7684,7 @@
                 <w:sz w:val="20"/>
                 <w:szCs w:val="20"/>
               </w:rPr>
-              <w:t>RF2</w:t>
-            </w:r>
-            <w:r>
-              <w:rPr>
-                <w:rFonts w:cs="Arial"/>
-                <w:b/>
-                <w:bCs/>
-                <w:color w:val="000000"/>
-                <w:sz w:val="20"/>
-                <w:szCs w:val="20"/>
-              </w:rPr>
-              <w:t>1</w:t>
+              <w:t>RF21</w:t>
             </w:r>
           </w:p>
         </w:tc>
@@ -7682,7 +7758,7 @@
                 <w:sz w:val="20"/>
                 <w:szCs w:val="20"/>
               </w:rPr>
-              <w:t>Gestionar el sueldo básico</w:t>
+              <w:t>Gestionar fracción básica desgravada</w:t>
             </w:r>
           </w:p>
         </w:tc>
@@ -7756,7 +7832,7 @@
                 <w:sz w:val="20"/>
                 <w:szCs w:val="20"/>
               </w:rPr>
-              <w:t>Baja</w:t>
+              <w:t>Moderada</w:t>
             </w:r>
           </w:p>
         </w:tc>
@@ -7896,18 +7972,7 @@
                 <w:sz w:val="20"/>
                 <w:szCs w:val="20"/>
               </w:rPr>
-              <w:t>RF2</w:t>
-            </w:r>
-            <w:r>
-              <w:rPr>
-                <w:rFonts w:cs="Arial"/>
-                <w:b/>
-                <w:bCs/>
-                <w:color w:val="000000"/>
-                <w:sz w:val="20"/>
-                <w:szCs w:val="20"/>
-              </w:rPr>
-              <w:t>2</w:t>
+              <w:t>RF22</w:t>
             </w:r>
           </w:p>
         </w:tc>
@@ -8194,18 +8259,7 @@
                 <w:sz w:val="20"/>
                 <w:szCs w:val="20"/>
               </w:rPr>
-              <w:t>RF2</w:t>
-            </w:r>
-            <w:r>
-              <w:rPr>
-                <w:rFonts w:cs="Arial"/>
-                <w:b/>
-                <w:bCs/>
-                <w:color w:val="000000"/>
-                <w:sz w:val="20"/>
-                <w:szCs w:val="20"/>
-              </w:rPr>
-              <w:t>3</w:t>
+              <w:t>RF23</w:t>
             </w:r>
           </w:p>
         </w:tc>
@@ -8492,18 +8546,7 @@
                 <w:sz w:val="20"/>
                 <w:szCs w:val="20"/>
               </w:rPr>
-              <w:t>RF2</w:t>
-            </w:r>
-            <w:r>
-              <w:rPr>
-                <w:rFonts w:cs="Arial"/>
-                <w:b/>
-                <w:bCs/>
-                <w:color w:val="000000"/>
-                <w:sz w:val="20"/>
-                <w:szCs w:val="20"/>
-              </w:rPr>
-              <w:t>4</w:t>
+              <w:t>RF24</w:t>
             </w:r>
           </w:p>
         </w:tc>
@@ -8832,18 +8875,7 @@
                 <w:sz w:val="20"/>
                 <w:szCs w:val="20"/>
               </w:rPr>
-              <w:t>RF2</w:t>
-            </w:r>
-            <w:r>
-              <w:rPr>
-                <w:rFonts w:cs="Arial"/>
-                <w:b/>
-                <w:bCs/>
-                <w:color w:val="000000"/>
-                <w:sz w:val="20"/>
-                <w:szCs w:val="20"/>
-              </w:rPr>
-              <w:t>5</w:t>
+              <w:t>RF25</w:t>
             </w:r>
           </w:p>
         </w:tc>
@@ -8941,16 +8973,7 @@
                 <w:sz w:val="20"/>
                 <w:szCs w:val="20"/>
               </w:rPr>
-              <w:t>D</w:t>
-            </w:r>
-            <w:r>
-              <w:rPr>
-                <w:rFonts w:cs="Arial"/>
-                <w:color w:val="000000"/>
-                <w:sz w:val="20"/>
-                <w:szCs w:val="20"/>
-              </w:rPr>
-              <w:t>escargar Documento de Deducción</w:t>
+              <w:t>Descargar Documento Anexo de Gastos Personales</w:t>
             </w:r>
           </w:p>
         </w:tc>
@@ -9163,18 +9186,8 @@
                 <w:sz w:val="20"/>
                 <w:szCs w:val="20"/>
               </w:rPr>
-              <w:t>RF2</w:t>
-            </w:r>
-            <w:r>
-              <w:rPr>
-                <w:rFonts w:cs="Arial"/>
-                <w:b/>
-                <w:bCs/>
-                <w:color w:val="000000"/>
-                <w:sz w:val="20"/>
-                <w:szCs w:val="20"/>
-              </w:rPr>
-              <w:t>6</w:t>
+              <w:lastRenderedPageBreak/>
+              <w:t>RF26</w:t>
             </w:r>
           </w:p>
         </w:tc>
@@ -9272,7 +9285,7 @@
                 <w:sz w:val="20"/>
                 <w:szCs w:val="20"/>
               </w:rPr>
-              <w:t>Ver detalles de la deducción</w:t>
+              <w:t>Gestionar Periodos Fiscales</w:t>
             </w:r>
           </w:p>
         </w:tc>
@@ -9309,7 +9322,7 @@
                 <w:sz w:val="20"/>
                 <w:szCs w:val="20"/>
               </w:rPr>
-              <w:t>Media</w:t>
+              <w:t>Alta</w:t>
             </w:r>
           </w:p>
         </w:tc>
@@ -9404,15 +9417,6 @@
                 <w:szCs w:val="20"/>
               </w:rPr>
             </w:pPr>
-            <w:r>
-              <w:rPr>
-                <w:rFonts w:cs="Arial"/>
-                <w:color w:val="000000"/>
-                <w:sz w:val="20"/>
-                <w:szCs w:val="20"/>
-              </w:rPr>
-              <w:t>X</w:t>
-            </w:r>
           </w:p>
         </w:tc>
         <w:tc>
@@ -9441,6 +9445,15 @@
                 <w:szCs w:val="20"/>
               </w:rPr>
             </w:pPr>
+            <w:r>
+              <w:rPr>
+                <w:rFonts w:cs="Arial"/>
+                <w:color w:val="000000"/>
+                <w:sz w:val="20"/>
+                <w:szCs w:val="20"/>
+              </w:rPr>
+              <w:t>X</w:t>
+            </w:r>
           </w:p>
         </w:tc>
       </w:tr>
@@ -9485,18 +9498,7 @@
                 <w:sz w:val="20"/>
                 <w:szCs w:val="20"/>
               </w:rPr>
-              <w:t>RF2</w:t>
-            </w:r>
-            <w:r>
-              <w:rPr>
-                <w:rFonts w:cs="Arial"/>
-                <w:b/>
-                <w:bCs/>
-                <w:color w:val="000000"/>
-                <w:sz w:val="20"/>
-                <w:szCs w:val="20"/>
-              </w:rPr>
-              <w:t>7</w:t>
+              <w:t>RF27</w:t>
             </w:r>
           </w:p>
         </w:tc>
@@ -9816,19 +9818,7 @@
                 <w:sz w:val="20"/>
                 <w:szCs w:val="20"/>
               </w:rPr>
-              <w:lastRenderedPageBreak/>
-              <w:t>RF2</w:t>
-            </w:r>
-            <w:r>
-              <w:rPr>
-                <w:rFonts w:cs="Arial"/>
-                <w:b/>
-                <w:bCs/>
-                <w:color w:val="000000"/>
-                <w:sz w:val="20"/>
-                <w:szCs w:val="20"/>
-              </w:rPr>
-              <w:t>8</w:t>
+              <w:t>RF28</w:t>
             </w:r>
           </w:p>
         </w:tc>
@@ -10133,18 +10123,7 @@
                 <w:sz w:val="20"/>
                 <w:szCs w:val="20"/>
               </w:rPr>
-              <w:t>RF</w:t>
-            </w:r>
-            <w:r>
-              <w:rPr>
-                <w:rFonts w:cs="Arial"/>
-                <w:b/>
-                <w:bCs/>
-                <w:color w:val="000000"/>
-                <w:sz w:val="20"/>
-                <w:szCs w:val="20"/>
-              </w:rPr>
-              <w:t>29</w:t>
+              <w:t>RF29</w:t>
             </w:r>
           </w:p>
         </w:tc>
@@ -16579,7 +16558,13 @@
         <w:pStyle w:val="Heading2"/>
       </w:pPr>
       <w:r>
-        <w:t>Generar documento deducción de impuestos</w:t>
+        <w:t xml:space="preserve">Generar </w:t>
+      </w:r>
+      <w:r>
+        <w:t xml:space="preserve">y Descargar </w:t>
+      </w:r>
+      <w:r>
+        <w:t>Anexo de Gastos Personales</w:t>
       </w:r>
     </w:p>
     <w:tbl>
@@ -16672,7 +16657,22 @@
               <w:jc w:val="left"/>
             </w:pPr>
             <w:r>
-              <w:t>Generar documento deducción de impuestos</w:t>
+              <w:t>Generar</w:t>
+            </w:r>
+            <w:r>
+              <w:t xml:space="preserve"> y</w:t>
+            </w:r>
+            <w:r>
+              <w:t xml:space="preserve"> </w:t>
+            </w:r>
+            <w:r>
+              <w:t>Descargar</w:t>
+            </w:r>
+            <w:r>
+              <w:t xml:space="preserve"> </w:t>
+            </w:r>
+            <w:r>
+              <w:t>Anexo de Gastos Personales</w:t>
             </w:r>
           </w:p>
         </w:tc>
@@ -16756,7 +16756,13 @@
               <w:jc w:val="left"/>
             </w:pPr>
             <w:r>
-              <w:t>generar un documento con mis deducciones de impuestos</w:t>
+              <w:t>Generar</w:t>
+            </w:r>
+            <w:r>
+              <w:t xml:space="preserve"> el </w:t>
+            </w:r>
+            <w:r>
+              <w:t>Anexo de Gastos Personales</w:t>
             </w:r>
           </w:p>
         </w:tc>
@@ -16866,7 +16872,17 @@
                 <w:szCs w:val="24"/>
                 <w14:ligatures w14:val="none"/>
               </w:rPr>
-              <w:t>El cliente puede generar un documento que detalle las deducciones fiscales basadas en sus comprobantes.</w:t>
+              <w:t>El cliente puede</w:t>
+            </w:r>
+            <w:r>
+              <w:rPr>
+                <w:rFonts w:ascii="Times New Roman" w:eastAsia="Times New Roman" w:hAnsi="Times New Roman" w:cs="Times New Roman"/>
+                <w:color w:val="auto"/>
+                <w:kern w:val="0"/>
+                <w:szCs w:val="24"/>
+                <w14:ligatures w14:val="none"/>
+              </w:rPr>
+              <w:t xml:space="preserve"> ver los detalles que contendrá su AGP antes de ser generado.</w:t>
             </w:r>
           </w:p>
           <w:p>
@@ -16886,7 +16902,7 @@
                 <w:szCs w:val="24"/>
                 <w14:ligatures w14:val="none"/>
               </w:rPr>
-              <w:t>El sistema genera el documento en formato Excel</w:t>
+              <w:t>El sistema genera</w:t>
             </w:r>
             <w:r>
               <w:rPr>
@@ -16896,7 +16912,7 @@
                 <w:szCs w:val="24"/>
                 <w14:ligatures w14:val="none"/>
               </w:rPr>
-              <w:t xml:space="preserve"> que será usado para la deducción de impuestos</w:t>
+              <w:t xml:space="preserve"> y permitirá descargar</w:t>
             </w:r>
             <w:r>
               <w:rPr>
@@ -16906,7 +16922,27 @@
                 <w:szCs w:val="24"/>
                 <w14:ligatures w14:val="none"/>
               </w:rPr>
-              <w:t>.</w:t>
+              <w:t xml:space="preserve"> el documento</w:t>
+            </w:r>
+            <w:r>
+              <w:rPr>
+                <w:rFonts w:ascii="Times New Roman" w:eastAsia="Times New Roman" w:hAnsi="Times New Roman" w:cs="Times New Roman"/>
+                <w:color w:val="auto"/>
+                <w:kern w:val="0"/>
+                <w:szCs w:val="24"/>
+                <w14:ligatures w14:val="none"/>
+              </w:rPr>
+              <w:t xml:space="preserve"> AGP</w:t>
+            </w:r>
+            <w:r>
+              <w:rPr>
+                <w:rFonts w:ascii="Times New Roman" w:eastAsia="Times New Roman" w:hAnsi="Times New Roman" w:cs="Times New Roman"/>
+                <w:color w:val="auto"/>
+                <w:kern w:val="0"/>
+                <w:szCs w:val="24"/>
+                <w14:ligatures w14:val="none"/>
+              </w:rPr>
+              <w:t xml:space="preserve"> en formato Excel.</w:t>
             </w:r>
           </w:p>
           <w:p>
@@ -16919,7 +16955,10 @@
               <w:jc w:val="left"/>
             </w:pPr>
             <w:r>
-              <w:t>El cliente puede visualizar los detalles del documento de deducción de impuestos</w:t>
+              <w:t xml:space="preserve">El cliente puede visualizar los detalles del documento </w:t>
+            </w:r>
+            <w:r>
+              <w:t>AGP abriendo el archivo Excel.</w:t>
             </w:r>
           </w:p>
         </w:tc>
@@ -17080,7 +17119,66 @@
               <w:jc w:val="left"/>
             </w:pPr>
             <w:r>
-              <w:t>6</w:t>
+              <w:t>8</w:t>
+            </w:r>
+          </w:p>
+        </w:tc>
+      </w:tr>
+      <w:tr>
+        <w:trPr>
+          <w:trHeight w:val="804"/>
+        </w:trPr>
+        <w:tc>
+          <w:tcPr>
+            <w:tcW w:w="4685" w:type="dxa"/>
+            <w:gridSpan w:val="2"/>
+            <w:vAlign w:val="center"/>
+          </w:tcPr>
+          <w:p>
+            <w:pPr>
+              <w:jc w:val="left"/>
+            </w:pPr>
+          </w:p>
+        </w:tc>
+        <w:tc>
+          <w:tcPr>
+            <w:tcW w:w="2343" w:type="dxa"/>
+            <w:vAlign w:val="center"/>
+          </w:tcPr>
+          <w:p>
+            <w:pPr>
+              <w:jc w:val="left"/>
+              <w:rPr>
+                <w:b/>
+                <w:bCs/>
+              </w:rPr>
+            </w:pPr>
+            <w:r>
+              <w:rPr>
+                <w:b/>
+                <w:bCs/>
+              </w:rPr>
+              <w:t>Referencia</w:t>
+            </w:r>
+          </w:p>
+        </w:tc>
+        <w:tc>
+          <w:tcPr>
+            <w:tcW w:w="2344" w:type="dxa"/>
+            <w:vAlign w:val="center"/>
+          </w:tcPr>
+          <w:p>
+            <w:pPr>
+              <w:jc w:val="left"/>
+            </w:pPr>
+            <w:r>
+              <w:t>RF16</w:t>
+            </w:r>
+            <w:r>
+              <w:t xml:space="preserve">, </w:t>
+            </w:r>
+            <w:r>
+              <w:t>RF25</w:t>
             </w:r>
           </w:p>
         </w:tc>
@@ -17092,7 +17190,7 @@
         <w:pStyle w:val="Heading2"/>
       </w:pPr>
       <w:r>
-        <w:t>Visualizar historial de deducciones</w:t>
+        <w:t>Gestionar Configuración del Sistema</w:t>
       </w:r>
     </w:p>
     <w:tbl>
@@ -17185,7 +17283,7 @@
               <w:jc w:val="left"/>
             </w:pPr>
             <w:r>
-              <w:t>Visualizar historial de deducciones</w:t>
+              <w:t>Gestionar Configuración del Sistema</w:t>
             </w:r>
           </w:p>
         </w:tc>
@@ -17227,7 +17325,10 @@
               <w:jc w:val="left"/>
             </w:pPr>
             <w:r>
-              <w:t xml:space="preserve">cliente </w:t>
+              <w:t>Administrador</w:t>
+            </w:r>
+            <w:r>
+              <w:t xml:space="preserve"> </w:t>
             </w:r>
           </w:p>
         </w:tc>
@@ -17269,7 +17370,7 @@
               <w:jc w:val="left"/>
             </w:pPr>
             <w:r>
-              <w:t>quiero visualizar el historial de deducciones generadas</w:t>
+              <w:t>Hacer cambios en la configuración del sistema</w:t>
             </w:r>
           </w:p>
         </w:tc>
@@ -17307,11 +17408,13 @@
             <w:vAlign w:val="center"/>
           </w:tcPr>
           <w:p>
-            <w:r>
-              <w:t xml:space="preserve">tener un registro </w:t>
-            </w:r>
-            <w:r>
-              <w:t>de mis gastos</w:t>
+            <w:proofErr w:type="gramStart"/>
+            <w:r>
+              <w:t>Asegurar</w:t>
+            </w:r>
+            <w:proofErr w:type="gramEnd"/>
+            <w:r>
+              <w:t xml:space="preserve"> que el sistema funcione con las reglas y condiciones más actuales</w:t>
             </w:r>
           </w:p>
         </w:tc>
@@ -17339,6 +17442,7 @@
                 <w:b/>
                 <w:bCs/>
               </w:rPr>
+              <w:lastRenderedPageBreak/>
               <w:t>Validación</w:t>
             </w:r>
             <w:r>
@@ -17373,8 +17477,7 @@
                 <w:szCs w:val="24"/>
                 <w14:ligatures w14:val="none"/>
               </w:rPr>
-              <w:lastRenderedPageBreak/>
-              <w:t>El cliente puede acceder a una lista de todos los documentos de deducción generados.</w:t>
+              <w:t>El administrador puede hacer cambios en la configuración del sistema</w:t>
             </w:r>
           </w:p>
           <w:p>
@@ -17387,24 +17490,7 @@
               <w:jc w:val="left"/>
             </w:pPr>
             <w:r>
-              <w:rPr>
-                <w:rFonts w:ascii="Times New Roman" w:eastAsia="Times New Roman" w:hAnsi="Times New Roman" w:cs="Times New Roman"/>
-                <w:color w:val="auto"/>
-                <w:kern w:val="0"/>
-                <w:szCs w:val="24"/>
-                <w14:ligatures w14:val="none"/>
-              </w:rPr>
-              <w:t>El cliente puede visualizar un resumen de los detalles de los documentos de deducción generados</w:t>
-            </w:r>
-            <w:r>
-              <w:rPr>
-                <w:rFonts w:ascii="Times New Roman" w:eastAsia="Times New Roman" w:hAnsi="Times New Roman" w:cs="Times New Roman"/>
-                <w:color w:val="auto"/>
-                <w:kern w:val="0"/>
-                <w:szCs w:val="24"/>
-                <w14:ligatures w14:val="none"/>
-              </w:rPr>
-              <w:t>.</w:t>
+              <w:t>El administrador puede ver como los cambios en las reglas afecta la funcionalidad del sistema</w:t>
             </w:r>
           </w:p>
         </w:tc>
@@ -17426,7 +17512,6 @@
                 <w:b/>
                 <w:bCs/>
               </w:rPr>
-              <w:lastRenderedPageBreak/>
               <w:t>Sprint</w:t>
             </w:r>
           </w:p>
@@ -17441,7 +17526,7 @@
               <w:jc w:val="left"/>
             </w:pPr>
             <w:r>
-              <w:t>11</w:t>
+              <w:t>10</w:t>
             </w:r>
           </w:p>
         </w:tc>
@@ -17495,7 +17580,7 @@
               <w:jc w:val="left"/>
             </w:pPr>
             <w:r>
-              <w:t xml:space="preserve">Baja </w:t>
+              <w:t xml:space="preserve">Media </w:t>
             </w:r>
           </w:p>
         </w:tc>
@@ -17563,7 +17648,61 @@
               <w:jc w:val="left"/>
             </w:pPr>
             <w:r>
-              <w:t>2</w:t>
+              <w:t>4</w:t>
+            </w:r>
+          </w:p>
+        </w:tc>
+      </w:tr>
+      <w:tr>
+        <w:trPr>
+          <w:trHeight w:val="804"/>
+        </w:trPr>
+        <w:tc>
+          <w:tcPr>
+            <w:tcW w:w="4685" w:type="dxa"/>
+            <w:gridSpan w:val="2"/>
+            <w:vMerge/>
+            <w:vAlign w:val="center"/>
+          </w:tcPr>
+          <w:p>
+            <w:pPr>
+              <w:jc w:val="left"/>
+            </w:pPr>
+          </w:p>
+        </w:tc>
+        <w:tc>
+          <w:tcPr>
+            <w:tcW w:w="2343" w:type="dxa"/>
+            <w:vAlign w:val="center"/>
+          </w:tcPr>
+          <w:p>
+            <w:pPr>
+              <w:jc w:val="left"/>
+              <w:rPr>
+                <w:b/>
+                <w:bCs/>
+              </w:rPr>
+            </w:pPr>
+            <w:r>
+              <w:rPr>
+                <w:b/>
+                <w:bCs/>
+              </w:rPr>
+              <w:t>Referencia</w:t>
+            </w:r>
+          </w:p>
+        </w:tc>
+        <w:tc>
+          <w:tcPr>
+            <w:tcW w:w="2344" w:type="dxa"/>
+            <w:vAlign w:val="center"/>
+          </w:tcPr>
+          <w:p>
+            <w:pPr>
+              <w:jc w:val="left"/>
+            </w:pPr>
+            <w:r>
+              <w:t>RF17</w:t>
             </w:r>
           </w:p>
         </w:tc>
@@ -18208,6 +18347,7 @@
                 <w:b/>
                 <w:bCs/>
               </w:rPr>
+              <w:lastRenderedPageBreak/>
               <w:t>Quiero</w:t>
             </w:r>
           </w:p>
@@ -18290,7 +18430,6 @@
                 <w:b/>
                 <w:bCs/>
               </w:rPr>
-              <w:lastRenderedPageBreak/>
               <w:t>Validación</w:t>
             </w:r>
             <w:r>
@@ -19028,10 +19167,7 @@
         <w:pStyle w:val="Heading2"/>
       </w:pPr>
       <w:r>
-        <w:t xml:space="preserve">Gestionar </w:t>
-      </w:r>
-      <w:r>
-        <w:t>sueldo Básico</w:t>
+        <w:t>Gestionar fracción básica desgravada</w:t>
       </w:r>
     </w:p>
     <w:tbl>
@@ -19062,6 +19198,7 @@
                 <w:bCs/>
               </w:rPr>
             </w:pPr>
+            <w:bookmarkStart w:id="4" w:name="_Hlk188292978"/>
             <w:r>
               <w:rPr>
                 <w:bCs/>
@@ -19129,10 +19266,125 @@
               </w:rPr>
             </w:pPr>
             <w:r>
-              <w:t xml:space="preserve">Gestionar </w:t>
-            </w:r>
-            <w:r>
-              <w:t>sueldo Básico</w:t>
+              <w:t>Gestionar fracción básica desgravada</w:t>
+            </w:r>
+          </w:p>
+        </w:tc>
+      </w:tr>
+      <w:bookmarkEnd w:id="4"/>
+      <w:tr>
+        <w:trPr>
+          <w:trHeight w:val="804"/>
+        </w:trPr>
+        <w:tc>
+          <w:tcPr>
+            <w:tcW w:w="2342" w:type="dxa"/>
+            <w:vAlign w:val="center"/>
+          </w:tcPr>
+          <w:p>
+            <w:pPr>
+              <w:jc w:val="left"/>
+              <w:rPr>
+                <w:bCs/>
+              </w:rPr>
+            </w:pPr>
+            <w:r>
+              <w:rPr>
+                <w:bCs/>
+              </w:rPr>
+              <w:lastRenderedPageBreak/>
+              <w:t>Como</w:t>
+            </w:r>
+          </w:p>
+        </w:tc>
+        <w:tc>
+          <w:tcPr>
+            <w:tcW w:w="7030" w:type="dxa"/>
+            <w:gridSpan w:val="3"/>
+            <w:vAlign w:val="center"/>
+          </w:tcPr>
+          <w:p>
+            <w:pPr>
+              <w:jc w:val="left"/>
+              <w:rPr>
+                <w:bCs/>
+              </w:rPr>
+            </w:pPr>
+            <w:r>
+              <w:rPr>
+                <w:bCs/>
+              </w:rPr>
+              <w:t>administrador</w:t>
+            </w:r>
+          </w:p>
+        </w:tc>
+      </w:tr>
+      <w:tr>
+        <w:trPr>
+          <w:trHeight w:val="772"/>
+        </w:trPr>
+        <w:tc>
+          <w:tcPr>
+            <w:tcW w:w="2342" w:type="dxa"/>
+            <w:vAlign w:val="center"/>
+          </w:tcPr>
+          <w:p>
+            <w:pPr>
+              <w:jc w:val="left"/>
+              <w:rPr>
+                <w:bCs/>
+              </w:rPr>
+            </w:pPr>
+            <w:r>
+              <w:rPr>
+                <w:bCs/>
+              </w:rPr>
+              <w:t>Quiero</w:t>
+            </w:r>
+          </w:p>
+        </w:tc>
+        <w:tc>
+          <w:tcPr>
+            <w:tcW w:w="7030" w:type="dxa"/>
+            <w:gridSpan w:val="3"/>
+            <w:vAlign w:val="center"/>
+          </w:tcPr>
+          <w:p>
+            <w:pPr>
+              <w:jc w:val="left"/>
+              <w:rPr>
+                <w:bCs/>
+              </w:rPr>
+            </w:pPr>
+            <w:r>
+              <w:rPr>
+                <w:bCs/>
+              </w:rPr>
+              <w:t>Registrar</w:t>
+            </w:r>
+            <w:r>
+              <w:rPr>
+                <w:bCs/>
+              </w:rPr>
+              <w:t>,</w:t>
+            </w:r>
+            <w:r>
+              <w:rPr>
+                <w:bCs/>
+              </w:rPr>
+              <w:t xml:space="preserve"> </w:t>
+            </w:r>
+            <w:r>
+              <w:rPr>
+                <w:bCs/>
+              </w:rPr>
+              <w:t xml:space="preserve">visualizar </w:t>
+            </w:r>
+            <w:r>
+              <w:rPr>
+                <w:bCs/>
+              </w:rPr>
+              <w:t>y eliminar el valor de la fracción básica desgravada</w:t>
             </w:r>
           </w:p>
         </w:tc>
@@ -19157,7 +19409,7 @@
               <w:rPr>
                 <w:bCs/>
               </w:rPr>
-              <w:t>Como</w:t>
+              <w:t>Para poder</w:t>
             </w:r>
           </w:p>
         </w:tc>
@@ -19169,68 +19421,33 @@
           </w:tcPr>
           <w:p>
             <w:pPr>
-              <w:jc w:val="left"/>
-              <w:rPr>
-                <w:bCs/>
-              </w:rPr>
-            </w:pPr>
-            <w:r>
-              <w:rPr>
-                <w:bCs/>
-              </w:rPr>
-              <w:t>administrador</w:t>
-            </w:r>
-          </w:p>
-        </w:tc>
-      </w:tr>
-      <w:tr>
-        <w:trPr>
-          <w:trHeight w:val="772"/>
-        </w:trPr>
-        <w:tc>
-          <w:tcPr>
-            <w:tcW w:w="2342" w:type="dxa"/>
-            <w:vAlign w:val="center"/>
-          </w:tcPr>
-          <w:p>
-            <w:pPr>
-              <w:jc w:val="left"/>
-              <w:rPr>
-                <w:bCs/>
-              </w:rPr>
-            </w:pPr>
-            <w:r>
-              <w:rPr>
-                <w:bCs/>
-              </w:rPr>
-              <w:t>Quiero</w:t>
-            </w:r>
-          </w:p>
-        </w:tc>
-        <w:tc>
-          <w:tcPr>
-            <w:tcW w:w="7030" w:type="dxa"/>
-            <w:gridSpan w:val="3"/>
-            <w:vAlign w:val="center"/>
-          </w:tcPr>
-          <w:p>
-            <w:pPr>
-              <w:jc w:val="left"/>
-              <w:rPr>
-                <w:bCs/>
-              </w:rPr>
-            </w:pPr>
-            <w:r>
-              <w:rPr>
-                <w:bCs/>
-              </w:rPr>
-              <w:t xml:space="preserve">Registrar, </w:t>
-            </w:r>
-            <w:r>
-              <w:rPr>
-                <w:bCs/>
-              </w:rPr>
-              <w:t>visualizar y modificar el sueldo básico registrado en el sistema</w:t>
+              <w:rPr>
+                <w:bCs/>
+              </w:rPr>
+            </w:pPr>
+            <w:r>
+              <w:rPr>
+                <w:bCs/>
+              </w:rPr>
+              <w:t>M</w:t>
+            </w:r>
+            <w:r>
+              <w:rPr>
+                <w:bCs/>
+              </w:rPr>
+              <w:t xml:space="preserve">antener actualizado este valor debido a que cada </w:t>
+            </w:r>
+            <w:r>
+              <w:rPr>
+                <w:bCs/>
+              </w:rPr>
+              <w:t xml:space="preserve">año </w:t>
+            </w:r>
+            <w:r>
+              <w:rPr>
+                <w:bCs/>
+              </w:rPr>
+              <w:t>cambia</w:t>
             </w:r>
           </w:p>
         </w:tc>
@@ -19241,70 +19458,6 @@
         </w:trPr>
         <w:tc>
           <w:tcPr>
-            <w:tcW w:w="2342" w:type="dxa"/>
-            <w:vAlign w:val="center"/>
-          </w:tcPr>
-          <w:p>
-            <w:pPr>
-              <w:jc w:val="left"/>
-              <w:rPr>
-                <w:bCs/>
-              </w:rPr>
-            </w:pPr>
-            <w:r>
-              <w:rPr>
-                <w:bCs/>
-              </w:rPr>
-              <w:lastRenderedPageBreak/>
-              <w:t>Para poder</w:t>
-            </w:r>
-          </w:p>
-        </w:tc>
-        <w:tc>
-          <w:tcPr>
-            <w:tcW w:w="7030" w:type="dxa"/>
-            <w:gridSpan w:val="3"/>
-            <w:vAlign w:val="center"/>
-          </w:tcPr>
-          <w:p>
-            <w:pPr>
-              <w:rPr>
-                <w:bCs/>
-              </w:rPr>
-            </w:pPr>
-            <w:r>
-              <w:rPr>
-                <w:bCs/>
-              </w:rPr>
-              <w:t>M</w:t>
-            </w:r>
-            <w:r>
-              <w:rPr>
-                <w:bCs/>
-              </w:rPr>
-              <w:t xml:space="preserve">antener actualizado este valor debido a que cada </w:t>
-            </w:r>
-            <w:r>
-              <w:rPr>
-                <w:bCs/>
-              </w:rPr>
-              <w:t xml:space="preserve">año </w:t>
-            </w:r>
-            <w:r>
-              <w:rPr>
-                <w:bCs/>
-              </w:rPr>
-              <w:t>cambia</w:t>
-            </w:r>
-          </w:p>
-        </w:tc>
-      </w:tr>
-      <w:tr>
-        <w:trPr>
-          <w:trHeight w:val="804"/>
-        </w:trPr>
-        <w:tc>
-          <w:tcPr>
             <w:tcW w:w="4685" w:type="dxa"/>
             <w:gridSpan w:val="2"/>
             <w:vMerge w:val="restart"/>
@@ -19371,7 +19524,24 @@
                 <w:szCs w:val="24"/>
                 <w14:ligatures w14:val="none"/>
               </w:rPr>
-              <w:t xml:space="preserve"> el sueldo básico en el sistema.</w:t>
+              <w:t xml:space="preserve"> </w:t>
+            </w:r>
+            <w:r>
+              <w:rPr>
+                <w:rFonts w:ascii="Times New Roman" w:eastAsia="Times New Roman" w:hAnsi="Times New Roman" w:cs="Times New Roman"/>
+                <w:bCs/>
+                <w:color w:val="auto"/>
+                <w:kern w:val="0"/>
+                <w:szCs w:val="24"/>
+                <w14:ligatures w14:val="none"/>
+              </w:rPr>
+              <w:t xml:space="preserve">la </w:t>
+            </w:r>
+            <w:r>
+              <w:rPr>
+                <w:bCs/>
+              </w:rPr>
+              <w:t>fracción básica desgravada</w:t>
             </w:r>
           </w:p>
           <w:p>
@@ -19395,7 +19565,41 @@
                 <w:szCs w:val="24"/>
                 <w14:ligatures w14:val="none"/>
               </w:rPr>
-              <w:t xml:space="preserve">El administrador puede visualizar y modificar el valor del sueldo básico </w:t>
+              <w:t xml:space="preserve">El administrador puede visualizar y </w:t>
+            </w:r>
+            <w:r>
+              <w:rPr>
+                <w:rFonts w:ascii="Times New Roman" w:eastAsia="Times New Roman" w:hAnsi="Times New Roman" w:cs="Times New Roman"/>
+                <w:bCs/>
+                <w:color w:val="auto"/>
+                <w:kern w:val="0"/>
+                <w:szCs w:val="24"/>
+                <w14:ligatures w14:val="none"/>
+              </w:rPr>
+              <w:t>eliminar datos de una</w:t>
+            </w:r>
+            <w:r>
+              <w:rPr>
+                <w:rFonts w:ascii="Times New Roman" w:eastAsia="Times New Roman" w:hAnsi="Times New Roman" w:cs="Times New Roman"/>
+                <w:bCs/>
+                <w:color w:val="auto"/>
+                <w:kern w:val="0"/>
+                <w:szCs w:val="24"/>
+                <w14:ligatures w14:val="none"/>
+              </w:rPr>
+              <w:t xml:space="preserve"> </w:t>
+            </w:r>
+            <w:r>
+              <w:rPr>
+                <w:bCs/>
+              </w:rPr>
+              <w:t>fracción básica desgravada</w:t>
+            </w:r>
+            <w:r>
+              <w:rPr>
+                <w:bCs/>
+              </w:rPr>
+              <w:t xml:space="preserve"> específica </w:t>
             </w:r>
           </w:p>
         </w:tc>
@@ -19435,7 +19639,7 @@
               <w:rPr>
                 <w:bCs/>
               </w:rPr>
-              <w:t>6</w:t>
+              <w:t>9</w:t>
             </w:r>
           </w:p>
         </w:tc>
@@ -20153,10 +20357,8 @@
         <w:pStyle w:val="Heading2"/>
       </w:pPr>
       <w:r>
-        <w:t>Ver detalles y d</w:t>
-      </w:r>
-      <w:r>
-        <w:t>escargar Documento de Deducción</w:t>
+        <w:lastRenderedPageBreak/>
+        <w:t>Gestionar Periodos Fiscales</w:t>
       </w:r>
     </w:p>
     <w:tbl>
@@ -20249,11 +20451,7 @@
               <w:jc w:val="left"/>
             </w:pPr>
             <w:r>
-              <w:t xml:space="preserve">Ver detalles y descargar </w:t>
-            </w:r>
-            <w:r>
-              <w:lastRenderedPageBreak/>
-              <w:t>Documento de Deducción</w:t>
+              <w:t>Gestionar Periodos Fiscales</w:t>
             </w:r>
           </w:p>
         </w:tc>
@@ -20280,7 +20478,6 @@
                 <w:b/>
                 <w:bCs/>
               </w:rPr>
-              <w:lastRenderedPageBreak/>
               <w:t>Como</w:t>
             </w:r>
           </w:p>
@@ -20541,7 +20738,10 @@
               <w:jc w:val="left"/>
             </w:pPr>
             <w:r>
-              <w:t xml:space="preserve">Media   </w:t>
+              <w:t xml:space="preserve">Alta </w:t>
+            </w:r>
+            <w:r>
+              <w:t xml:space="preserve">   </w:t>
             </w:r>
           </w:p>
         </w:tc>
@@ -20663,16 +20863,7 @@
               <w:jc w:val="left"/>
             </w:pPr>
             <w:r>
-              <w:t>RF2</w:t>
-            </w:r>
-            <w:r>
-              <w:t>5</w:t>
-            </w:r>
-            <w:r>
-              <w:t>, RF2</w:t>
-            </w:r>
-            <w:r>
-              <w:t>6</w:t>
+              <w:t>RF26</w:t>
             </w:r>
           </w:p>
         </w:tc>
@@ -20962,6 +21153,7 @@
                 <w:szCs w:val="24"/>
                 <w14:ligatures w14:val="none"/>
               </w:rPr>
+              <w:lastRenderedPageBreak/>
               <w:t xml:space="preserve">El </w:t>
             </w:r>
             <w:r>
@@ -20985,7 +21177,6 @@
               <w:jc w:val="left"/>
             </w:pPr>
             <w:r>
-              <w:lastRenderedPageBreak/>
               <w:t>El usuario recibe un correo con un enlace para poder cambiar su contraseña</w:t>
             </w:r>
           </w:p>
@@ -21884,6 +22075,7 @@
                 <w:b/>
                 <w:bCs/>
               </w:rPr>
+              <w:lastRenderedPageBreak/>
               <w:t>Como</w:t>
             </w:r>
           </w:p>
@@ -21926,7 +22118,6 @@
                 <w:b/>
                 <w:bCs/>
               </w:rPr>
-              <w:lastRenderedPageBreak/>
               <w:t>Quiero</w:t>
             </w:r>
           </w:p>
@@ -22716,6 +22907,7 @@
         <w:pStyle w:val="heading2HT"/>
       </w:pPr>
       <w:r>
+        <w:lastRenderedPageBreak/>
         <w:t xml:space="preserve">Configurar los servidores </w:t>
       </w:r>
       <w:r>
@@ -22839,7 +23031,6 @@
                 <w:b/>
                 <w:bCs/>
               </w:rPr>
-              <w:lastRenderedPageBreak/>
               <w:t>Como</w:t>
             </w:r>
           </w:p>
@@ -23699,7 +23890,6 @@
         <w:pStyle w:val="heading2HT"/>
       </w:pPr>
       <w:r>
-        <w:lastRenderedPageBreak/>
         <w:t>Implementar la base de datos</w:t>
       </w:r>
     </w:p>
@@ -24481,6 +24671,7 @@
               <w:jc w:val="left"/>
             </w:pPr>
             <w:r>
+              <w:lastRenderedPageBreak/>
               <w:t>Verificar que el diseño se encuentre establecido</w:t>
             </w:r>
             <w:r>
@@ -24506,6 +24697,7 @@
                 <w:b/>
                 <w:bCs/>
               </w:rPr>
+              <w:lastRenderedPageBreak/>
               <w:t>Sprint</w:t>
             </w:r>
           </w:p>
@@ -24654,7 +24846,6 @@
         <w:pStyle w:val="heading2HT"/>
       </w:pPr>
       <w:r>
-        <w:lastRenderedPageBreak/>
         <w:t>Aprendizaje del framework</w:t>
       </w:r>
       <w:r>
@@ -25404,6 +25595,7 @@
               <w:jc w:val="left"/>
             </w:pPr>
             <w:r>
+              <w:lastRenderedPageBreak/>
               <w:t xml:space="preserve">Verificar que el modelo realiza predicciones a partir de datos </w:t>
             </w:r>
             <w:r>
@@ -25429,6 +25621,7 @@
                 <w:b/>
                 <w:bCs/>
               </w:rPr>
+              <w:lastRenderedPageBreak/>
               <w:t>Sprint</w:t>
             </w:r>
           </w:p>
@@ -25578,7 +25771,6 @@
         <w:pStyle w:val="heading2HT"/>
       </w:pPr>
       <w:r>
-        <w:lastRenderedPageBreak/>
         <w:t>Refactorización del código</w:t>
       </w:r>
       <w:r>
@@ -26289,6 +26481,7 @@
                 <w:b/>
                 <w:bCs/>
               </w:rPr>
+              <w:lastRenderedPageBreak/>
               <w:t>Validación</w:t>
             </w:r>
             <w:r>
@@ -26506,7 +26699,6 @@
         <w:pStyle w:val="heading2HT"/>
       </w:pPr>
       <w:r>
-        <w:lastRenderedPageBreak/>
         <w:t>Implementación de JWT</w:t>
       </w:r>
     </w:p>
@@ -26561,10 +26753,7 @@
               <w:t>H</w:t>
             </w:r>
             <w:r>
-              <w:t>T1</w:t>
-            </w:r>
-            <w:r>
-              <w:t>2</w:t>
+              <w:t>T12</w:t>
             </w:r>
           </w:p>
         </w:tc>
@@ -27051,6 +27240,7 @@
         <w:ind w:left="360"/>
       </w:pPr>
       <w:r>
+        <w:lastRenderedPageBreak/>
         <w:t>Redefinición de las tecnologías del front-end</w:t>
       </w:r>
     </w:p>
@@ -27252,7 +27442,6 @@
                 <w:b/>
                 <w:bCs/>
               </w:rPr>
-              <w:lastRenderedPageBreak/>
               <w:t>Para poder</w:t>
             </w:r>
           </w:p>
@@ -29082,6 +29271,7 @@
   <w:style w:type="character" w:default="1" w:styleId="DefaultParagraphFont">
     <w:name w:val="Default Paragraph Font"/>
     <w:uiPriority w:val="1"/>
+    <w:semiHidden/>
     <w:unhideWhenUsed/>
   </w:style>
   <w:style w:type="table" w:default="1" w:styleId="TableNormal">

</xml_diff>

<commit_message>
correccion final historias y requisitos
</commit_message>
<xml_diff>
--- a/documentacion/scrum/historias de usuarios.docx
+++ b/documentacion/scrum/historias de usuarios.docx
@@ -1212,9 +1212,23 @@
                 <w:szCs w:val="20"/>
                 <w:lang w:eastAsia="es-VE"/>
               </w:rPr>
-              <w:t xml:space="preserve">Añadir historia de </w:t>
-            </w:r>
-            <w:r>
+              <w:t>Añadir historia de gestión de la configuración</w:t>
+            </w:r>
+          </w:p>
+        </w:tc>
+      </w:tr>
+      <w:tr>
+        <w:trPr>
+          <w:trHeight w:val="328"/>
+        </w:trPr>
+        <w:tc>
+          <w:tcPr>
+            <w:tcW w:w="1390" w:type="dxa"/>
+          </w:tcPr>
+          <w:p>
+            <w:pPr>
+              <w:spacing w:after="0" w:line="240" w:lineRule="auto"/>
+              <w:jc w:val="center"/>
               <w:rPr>
                 <w:rFonts w:eastAsia="Times New Roman" w:cs="Arial"/>
                 <w:bCs/>
@@ -1223,8 +1237,7 @@
                 <w:szCs w:val="20"/>
                 <w:lang w:eastAsia="es-VE"/>
               </w:rPr>
-              <w:t>gestión</w:t>
-            </w:r>
+            </w:pPr>
             <w:r>
               <w:rPr>
                 <w:rFonts w:eastAsia="Times New Roman" w:cs="Arial"/>
@@ -1234,9 +1247,18 @@
                 <w:szCs w:val="20"/>
                 <w:lang w:eastAsia="es-VE"/>
               </w:rPr>
-              <w:t xml:space="preserve"> de la </w:t>
-            </w:r>
-            <w:r>
+              <w:t>10/02/2025</w:t>
+            </w:r>
+          </w:p>
+        </w:tc>
+        <w:tc>
+          <w:tcPr>
+            <w:tcW w:w="1462" w:type="dxa"/>
+          </w:tcPr>
+          <w:p>
+            <w:pPr>
+              <w:spacing w:after="0" w:line="240" w:lineRule="auto"/>
+              <w:jc w:val="center"/>
               <w:rPr>
                 <w:rFonts w:eastAsia="Times New Roman" w:cs="Arial"/>
                 <w:bCs/>
@@ -1245,7 +1267,107 @@
                 <w:szCs w:val="20"/>
                 <w:lang w:eastAsia="es-VE"/>
               </w:rPr>
-              <w:t>configuración</w:t>
+            </w:pPr>
+            <w:r>
+              <w:rPr>
+                <w:rFonts w:eastAsia="Times New Roman" w:cs="Arial"/>
+                <w:bCs/>
+                <w:color w:val="000000"/>
+                <w:sz w:val="20"/>
+                <w:szCs w:val="20"/>
+                <w:lang w:eastAsia="es-VE"/>
+              </w:rPr>
+              <w:t>7</w:t>
+            </w:r>
+          </w:p>
+        </w:tc>
+        <w:tc>
+          <w:tcPr>
+            <w:tcW w:w="1834" w:type="dxa"/>
+          </w:tcPr>
+          <w:p>
+            <w:pPr>
+              <w:spacing w:after="0" w:line="240" w:lineRule="auto"/>
+              <w:jc w:val="center"/>
+              <w:rPr>
+                <w:rFonts w:eastAsia="Times New Roman" w:cs="Arial"/>
+                <w:bCs/>
+                <w:color w:val="000000"/>
+                <w:sz w:val="20"/>
+                <w:szCs w:val="20"/>
+                <w:lang w:eastAsia="es-VE"/>
+              </w:rPr>
+            </w:pPr>
+            <w:r>
+              <w:rPr>
+                <w:rFonts w:eastAsia="Times New Roman" w:cs="Arial"/>
+                <w:bCs/>
+                <w:color w:val="000000"/>
+                <w:sz w:val="20"/>
+                <w:szCs w:val="20"/>
+                <w:lang w:eastAsia="es-VE"/>
+              </w:rPr>
+              <w:t>Darwin Bayas</w:t>
+            </w:r>
+          </w:p>
+        </w:tc>
+        <w:tc>
+          <w:tcPr>
+            <w:tcW w:w="2063" w:type="dxa"/>
+          </w:tcPr>
+          <w:p>
+            <w:pPr>
+              <w:spacing w:after="0" w:line="240" w:lineRule="auto"/>
+              <w:jc w:val="center"/>
+              <w:rPr>
+                <w:rFonts w:eastAsia="Times New Roman" w:cs="Arial"/>
+                <w:bCs/>
+                <w:color w:val="000000"/>
+                <w:sz w:val="20"/>
+                <w:szCs w:val="20"/>
+                <w:lang w:eastAsia="es-VE"/>
+              </w:rPr>
+            </w:pPr>
+            <w:r>
+              <w:rPr>
+                <w:rFonts w:eastAsia="Times New Roman" w:cs="Arial"/>
+                <w:bCs/>
+                <w:color w:val="000000"/>
+                <w:sz w:val="20"/>
+                <w:szCs w:val="20"/>
+                <w:lang w:eastAsia="es-VE"/>
+              </w:rPr>
+              <w:t>SMARTWARE</w:t>
+            </w:r>
+          </w:p>
+        </w:tc>
+        <w:tc>
+          <w:tcPr>
+            <w:tcW w:w="3211" w:type="dxa"/>
+          </w:tcPr>
+          <w:p>
+            <w:pPr>
+              <w:spacing w:after="0" w:line="240" w:lineRule="auto"/>
+              <w:jc w:val="center"/>
+              <w:rPr>
+                <w:rFonts w:eastAsia="Times New Roman" w:cs="Arial"/>
+                <w:bCs/>
+                <w:color w:val="000000"/>
+                <w:sz w:val="20"/>
+                <w:szCs w:val="20"/>
+                <w:lang w:eastAsia="es-VE"/>
+              </w:rPr>
+            </w:pPr>
+            <w:r>
+              <w:rPr>
+                <w:rFonts w:eastAsia="Times New Roman" w:cs="Arial"/>
+                <w:bCs/>
+                <w:color w:val="000000"/>
+                <w:sz w:val="20"/>
+                <w:szCs w:val="20"/>
+                <w:lang w:eastAsia="es-VE"/>
+              </w:rPr>
+              <w:t xml:space="preserve">Corrección final </w:t>
             </w:r>
           </w:p>
         </w:tc>
@@ -4481,6 +4603,7 @@
                 <w:sz w:val="20"/>
                 <w:szCs w:val="20"/>
               </w:rPr>
+              <w:lastRenderedPageBreak/>
               <w:t>RF10</w:t>
             </w:r>
           </w:p>
@@ -4768,7 +4891,6 @@
                 <w:sz w:val="20"/>
                 <w:szCs w:val="20"/>
               </w:rPr>
-              <w:lastRenderedPageBreak/>
               <w:t>RF11</w:t>
             </w:r>
           </w:p>
@@ -8973,7 +9095,17 @@
                 <w:sz w:val="20"/>
                 <w:szCs w:val="20"/>
               </w:rPr>
-              <w:t>Descargar Documento Anexo de Gastos Personales</w:t>
+              <w:t xml:space="preserve">Descargar Documento Anexo de </w:t>
+            </w:r>
+            <w:r>
+              <w:rPr>
+                <w:rFonts w:cs="Arial"/>
+                <w:color w:val="000000"/>
+                <w:sz w:val="20"/>
+                <w:szCs w:val="20"/>
+              </w:rPr>
+              <w:lastRenderedPageBreak/>
+              <w:t>Gastos Personales</w:t>
             </w:r>
           </w:p>
         </w:tc>
@@ -9010,6 +9142,7 @@
                 <w:sz w:val="20"/>
                 <w:szCs w:val="20"/>
               </w:rPr>
+              <w:lastRenderedPageBreak/>
               <w:t>Media</w:t>
             </w:r>
           </w:p>
@@ -9186,7 +9319,6 @@
                 <w:sz w:val="20"/>
                 <w:szCs w:val="20"/>
               </w:rPr>
-              <w:lastRenderedPageBreak/>
               <w:t>RF26</w:t>
             </w:r>
           </w:p>
@@ -10446,7 +10578,7 @@
         </w:tc>
         <w:tc>
           <w:tcPr>
-            <w:tcW w:w="2342" w:type="dxa"/>
+            <w:tcW w:w="2343" w:type="dxa"/>
             <w:vAlign w:val="center"/>
           </w:tcPr>
           <w:p>
@@ -10482,7 +10614,7 @@
         </w:tc>
         <w:tc>
           <w:tcPr>
-            <w:tcW w:w="2343" w:type="dxa"/>
+            <w:tcW w:w="2344" w:type="dxa"/>
             <w:vAlign w:val="center"/>
           </w:tcPr>
           <w:p>
@@ -10710,7 +10842,7 @@
         </w:tc>
         <w:tc>
           <w:tcPr>
-            <w:tcW w:w="2343" w:type="dxa"/>
+            <w:tcW w:w="2344" w:type="dxa"/>
             <w:vAlign w:val="center"/>
           </w:tcPr>
           <w:p>
@@ -10764,7 +10896,7 @@
         </w:tc>
         <w:tc>
           <w:tcPr>
-            <w:tcW w:w="2343" w:type="dxa"/>
+            <w:tcW w:w="2344" w:type="dxa"/>
             <w:vAlign w:val="center"/>
           </w:tcPr>
           <w:p>
@@ -10832,15 +10964,69 @@
         </w:tc>
         <w:tc>
           <w:tcPr>
+            <w:tcW w:w="2344" w:type="dxa"/>
+            <w:vAlign w:val="center"/>
+          </w:tcPr>
+          <w:p>
+            <w:pPr>
+              <w:jc w:val="left"/>
+            </w:pPr>
+            <w:r>
+              <w:t>3</w:t>
+            </w:r>
+          </w:p>
+        </w:tc>
+      </w:tr>
+      <w:tr>
+        <w:trPr>
+          <w:trHeight w:val="804"/>
+        </w:trPr>
+        <w:tc>
+          <w:tcPr>
+            <w:tcW w:w="4685" w:type="dxa"/>
+            <w:gridSpan w:val="2"/>
+            <w:vMerge/>
+            <w:vAlign w:val="center"/>
+          </w:tcPr>
+          <w:p>
+            <w:pPr>
+              <w:jc w:val="left"/>
+            </w:pPr>
+          </w:p>
+        </w:tc>
+        <w:tc>
+          <w:tcPr>
             <w:tcW w:w="2343" w:type="dxa"/>
             <w:vAlign w:val="center"/>
           </w:tcPr>
           <w:p>
             <w:pPr>
               <w:jc w:val="left"/>
-            </w:pPr>
-            <w:r>
-              <w:t>3</w:t>
+              <w:rPr>
+                <w:b/>
+                <w:bCs/>
+              </w:rPr>
+            </w:pPr>
+            <w:r>
+              <w:rPr>
+                <w:b/>
+                <w:bCs/>
+              </w:rPr>
+              <w:t>Referencia</w:t>
+            </w:r>
+          </w:p>
+        </w:tc>
+        <w:tc>
+          <w:tcPr>
+            <w:tcW w:w="2344" w:type="dxa"/>
+            <w:vAlign w:val="center"/>
+          </w:tcPr>
+          <w:p>
+            <w:pPr>
+              <w:jc w:val="left"/>
+            </w:pPr>
+            <w:r>
+              <w:t>RF01</w:t>
             </w:r>
           </w:p>
         </w:tc>
@@ -10901,7 +11087,7 @@
         </w:tc>
         <w:tc>
           <w:tcPr>
-            <w:tcW w:w="2342" w:type="dxa"/>
+            <w:tcW w:w="2343" w:type="dxa"/>
             <w:vAlign w:val="center"/>
           </w:tcPr>
           <w:p>
@@ -10940,7 +11126,7 @@
         </w:tc>
         <w:tc>
           <w:tcPr>
-            <w:tcW w:w="2343" w:type="dxa"/>
+            <w:tcW w:w="2344" w:type="dxa"/>
             <w:vAlign w:val="center"/>
           </w:tcPr>
           <w:p>
@@ -11142,6 +11328,7 @@
               <w:jc w:val="left"/>
             </w:pPr>
             <w:r>
+              <w:lastRenderedPageBreak/>
               <w:t>El cliente puede crear una cuenta ingresando información requerida</w:t>
             </w:r>
           </w:p>
@@ -11168,7 +11355,6 @@
               <w:jc w:val="left"/>
             </w:pPr>
             <w:r>
-              <w:lastRenderedPageBreak/>
               <w:t xml:space="preserve">El cliente y administrador pueden cerrar sesión </w:t>
             </w:r>
           </w:p>
@@ -11198,7 +11384,7 @@
         </w:tc>
         <w:tc>
           <w:tcPr>
-            <w:tcW w:w="2343" w:type="dxa"/>
+            <w:tcW w:w="2344" w:type="dxa"/>
             <w:vAlign w:val="center"/>
           </w:tcPr>
           <w:p>
@@ -11252,7 +11438,7 @@
         </w:tc>
         <w:tc>
           <w:tcPr>
-            <w:tcW w:w="2343" w:type="dxa"/>
+            <w:tcW w:w="2344" w:type="dxa"/>
             <w:vAlign w:val="center"/>
           </w:tcPr>
           <w:p>
@@ -11320,15 +11506,75 @@
         </w:tc>
         <w:tc>
           <w:tcPr>
+            <w:tcW w:w="2344" w:type="dxa"/>
+            <w:vAlign w:val="center"/>
+          </w:tcPr>
+          <w:p>
+            <w:pPr>
+              <w:jc w:val="left"/>
+            </w:pPr>
+            <w:r>
+              <w:t>9</w:t>
+            </w:r>
+          </w:p>
+        </w:tc>
+      </w:tr>
+      <w:tr>
+        <w:trPr>
+          <w:trHeight w:val="804"/>
+        </w:trPr>
+        <w:tc>
+          <w:tcPr>
+            <w:tcW w:w="4685" w:type="dxa"/>
+            <w:gridSpan w:val="2"/>
+            <w:vMerge/>
+            <w:vAlign w:val="center"/>
+          </w:tcPr>
+          <w:p>
+            <w:pPr>
+              <w:jc w:val="left"/>
+            </w:pPr>
+          </w:p>
+        </w:tc>
+        <w:tc>
+          <w:tcPr>
             <w:tcW w:w="2343" w:type="dxa"/>
             <w:vAlign w:val="center"/>
           </w:tcPr>
           <w:p>
             <w:pPr>
               <w:jc w:val="left"/>
-            </w:pPr>
-            <w:r>
-              <w:t>9</w:t>
+              <w:rPr>
+                <w:b/>
+                <w:bCs/>
+              </w:rPr>
+            </w:pPr>
+            <w:r>
+              <w:rPr>
+                <w:b/>
+                <w:bCs/>
+              </w:rPr>
+              <w:t>Referencia</w:t>
+            </w:r>
+          </w:p>
+        </w:tc>
+        <w:tc>
+          <w:tcPr>
+            <w:tcW w:w="2344" w:type="dxa"/>
+            <w:vAlign w:val="center"/>
+          </w:tcPr>
+          <w:p>
+            <w:pPr>
+              <w:jc w:val="left"/>
+            </w:pPr>
+            <w:r>
+              <w:t>RF02</w:t>
+            </w:r>
+            <w:r>
+              <w:t xml:space="preserve">, </w:t>
+            </w:r>
+            <w:r>
+              <w:t>RF03</w:t>
             </w:r>
           </w:p>
         </w:tc>
@@ -11800,6 +12046,60 @@
           </w:p>
         </w:tc>
       </w:tr>
+      <w:tr>
+        <w:trPr>
+          <w:trHeight w:val="804"/>
+        </w:trPr>
+        <w:tc>
+          <w:tcPr>
+            <w:tcW w:w="4685" w:type="dxa"/>
+            <w:gridSpan w:val="2"/>
+            <w:vMerge/>
+            <w:vAlign w:val="center"/>
+          </w:tcPr>
+          <w:p>
+            <w:pPr>
+              <w:jc w:val="left"/>
+            </w:pPr>
+          </w:p>
+        </w:tc>
+        <w:tc>
+          <w:tcPr>
+            <w:tcW w:w="2343" w:type="dxa"/>
+            <w:vAlign w:val="center"/>
+          </w:tcPr>
+          <w:p>
+            <w:pPr>
+              <w:jc w:val="left"/>
+              <w:rPr>
+                <w:b/>
+                <w:bCs/>
+              </w:rPr>
+            </w:pPr>
+            <w:r>
+              <w:rPr>
+                <w:b/>
+                <w:bCs/>
+              </w:rPr>
+              <w:t>Referencia</w:t>
+            </w:r>
+          </w:p>
+        </w:tc>
+        <w:tc>
+          <w:tcPr>
+            <w:tcW w:w="2344" w:type="dxa"/>
+            <w:vAlign w:val="center"/>
+          </w:tcPr>
+          <w:p>
+            <w:pPr>
+              <w:jc w:val="left"/>
+            </w:pPr>
+            <w:r>
+              <w:t>RF24</w:t>
+            </w:r>
+          </w:p>
+        </w:tc>
+      </w:tr>
     </w:tbl>
     <w:p/>
     <w:p>
@@ -11850,7 +12150,7 @@
         </w:tc>
         <w:tc>
           <w:tcPr>
-            <w:tcW w:w="2342" w:type="dxa"/>
+            <w:tcW w:w="2343" w:type="dxa"/>
             <w:vAlign w:val="center"/>
           </w:tcPr>
           <w:p>
@@ -11889,7 +12189,7 @@
         </w:tc>
         <w:tc>
           <w:tcPr>
-            <w:tcW w:w="2343" w:type="dxa"/>
+            <w:tcW w:w="2344" w:type="dxa"/>
             <w:vAlign w:val="center"/>
           </w:tcPr>
           <w:p>
@@ -11969,6 +12269,7 @@
                 <w:b/>
                 <w:bCs/>
               </w:rPr>
+              <w:lastRenderedPageBreak/>
               <w:t>Quiero</w:t>
             </w:r>
           </w:p>
@@ -12076,7 +12377,6 @@
               <w:jc w:val="left"/>
             </w:pPr>
             <w:r>
-              <w:lastRenderedPageBreak/>
               <w:t xml:space="preserve">El </w:t>
             </w:r>
             <w:r>
@@ -12158,14 +12458,13 @@
                 <w:b/>
                 <w:bCs/>
               </w:rPr>
-              <w:lastRenderedPageBreak/>
               <w:t>Sprint</w:t>
             </w:r>
           </w:p>
         </w:tc>
         <w:tc>
           <w:tcPr>
-            <w:tcW w:w="2343" w:type="dxa"/>
+            <w:tcW w:w="2344" w:type="dxa"/>
             <w:vAlign w:val="center"/>
           </w:tcPr>
           <w:p>
@@ -12219,7 +12518,7 @@
         </w:tc>
         <w:tc>
           <w:tcPr>
-            <w:tcW w:w="2343" w:type="dxa"/>
+            <w:tcW w:w="2344" w:type="dxa"/>
             <w:vAlign w:val="center"/>
           </w:tcPr>
           <w:p>
@@ -12287,15 +12586,69 @@
         </w:tc>
         <w:tc>
           <w:tcPr>
+            <w:tcW w:w="2344" w:type="dxa"/>
+            <w:vAlign w:val="center"/>
+          </w:tcPr>
+          <w:p>
+            <w:pPr>
+              <w:jc w:val="left"/>
+            </w:pPr>
+            <w:r>
+              <w:t>3</w:t>
+            </w:r>
+          </w:p>
+        </w:tc>
+      </w:tr>
+      <w:tr>
+        <w:trPr>
+          <w:trHeight w:val="804"/>
+        </w:trPr>
+        <w:tc>
+          <w:tcPr>
+            <w:tcW w:w="4685" w:type="dxa"/>
+            <w:gridSpan w:val="2"/>
+            <w:vMerge/>
+            <w:vAlign w:val="center"/>
+          </w:tcPr>
+          <w:p>
+            <w:pPr>
+              <w:jc w:val="left"/>
+            </w:pPr>
+          </w:p>
+        </w:tc>
+        <w:tc>
+          <w:tcPr>
             <w:tcW w:w="2343" w:type="dxa"/>
             <w:vAlign w:val="center"/>
           </w:tcPr>
           <w:p>
             <w:pPr>
               <w:jc w:val="left"/>
-            </w:pPr>
-            <w:r>
-              <w:t>3</w:t>
+              <w:rPr>
+                <w:b/>
+                <w:bCs/>
+              </w:rPr>
+            </w:pPr>
+            <w:r>
+              <w:rPr>
+                <w:b/>
+                <w:bCs/>
+              </w:rPr>
+              <w:t>Referencia</w:t>
+            </w:r>
+          </w:p>
+        </w:tc>
+        <w:tc>
+          <w:tcPr>
+            <w:tcW w:w="2344" w:type="dxa"/>
+            <w:vAlign w:val="center"/>
+          </w:tcPr>
+          <w:p>
+            <w:pPr>
+              <w:jc w:val="left"/>
+            </w:pPr>
+            <w:r>
+              <w:t>RF04</w:t>
             </w:r>
           </w:p>
         </w:tc>
@@ -12356,7 +12709,7 @@
         </w:tc>
         <w:tc>
           <w:tcPr>
-            <w:tcW w:w="2342" w:type="dxa"/>
+            <w:tcW w:w="2343" w:type="dxa"/>
             <w:vAlign w:val="center"/>
           </w:tcPr>
           <w:p>
@@ -12395,7 +12748,7 @@
         </w:tc>
         <w:tc>
           <w:tcPr>
-            <w:tcW w:w="2343" w:type="dxa"/>
+            <w:tcW w:w="2344" w:type="dxa"/>
             <w:vAlign w:val="center"/>
           </w:tcPr>
           <w:p>
@@ -12648,7 +13001,7 @@
         </w:tc>
         <w:tc>
           <w:tcPr>
-            <w:tcW w:w="2343" w:type="dxa"/>
+            <w:tcW w:w="2344" w:type="dxa"/>
             <w:vAlign w:val="center"/>
           </w:tcPr>
           <w:p>
@@ -12702,7 +13055,7 @@
         </w:tc>
         <w:tc>
           <w:tcPr>
-            <w:tcW w:w="2343" w:type="dxa"/>
+            <w:tcW w:w="2344" w:type="dxa"/>
             <w:vAlign w:val="center"/>
           </w:tcPr>
           <w:p>
@@ -12770,15 +13123,84 @@
         </w:tc>
         <w:tc>
           <w:tcPr>
+            <w:tcW w:w="2344" w:type="dxa"/>
+            <w:vAlign w:val="center"/>
+          </w:tcPr>
+          <w:p>
+            <w:pPr>
+              <w:jc w:val="left"/>
+            </w:pPr>
+            <w:r>
+              <w:t>8</w:t>
+            </w:r>
+          </w:p>
+        </w:tc>
+      </w:tr>
+      <w:tr>
+        <w:trPr>
+          <w:trHeight w:val="804"/>
+        </w:trPr>
+        <w:tc>
+          <w:tcPr>
+            <w:tcW w:w="4685" w:type="dxa"/>
+            <w:gridSpan w:val="2"/>
+            <w:vMerge/>
+            <w:vAlign w:val="center"/>
+          </w:tcPr>
+          <w:p>
+            <w:pPr>
+              <w:jc w:val="left"/>
+            </w:pPr>
+          </w:p>
+        </w:tc>
+        <w:tc>
+          <w:tcPr>
             <w:tcW w:w="2343" w:type="dxa"/>
             <w:vAlign w:val="center"/>
           </w:tcPr>
           <w:p>
             <w:pPr>
               <w:jc w:val="left"/>
-            </w:pPr>
-            <w:r>
-              <w:t>8</w:t>
+              <w:rPr>
+                <w:b/>
+                <w:bCs/>
+              </w:rPr>
+            </w:pPr>
+            <w:r>
+              <w:rPr>
+                <w:b/>
+                <w:bCs/>
+              </w:rPr>
+              <w:t>Referencia</w:t>
+            </w:r>
+          </w:p>
+        </w:tc>
+        <w:tc>
+          <w:tcPr>
+            <w:tcW w:w="2344" w:type="dxa"/>
+            <w:vAlign w:val="center"/>
+          </w:tcPr>
+          <w:p>
+            <w:pPr>
+              <w:jc w:val="left"/>
+            </w:pPr>
+            <w:r>
+              <w:t>RF0</w:t>
+            </w:r>
+            <w:r>
+              <w:t xml:space="preserve">5, </w:t>
+            </w:r>
+            <w:r>
+              <w:t>RF</w:t>
+            </w:r>
+            <w:r>
+              <w:t xml:space="preserve">06, </w:t>
+            </w:r>
+            <w:r>
+              <w:t>RF0</w:t>
+            </w:r>
+            <w:r>
+              <w:t>7</w:t>
             </w:r>
           </w:p>
         </w:tc>
@@ -12790,6 +13212,7 @@
         <w:pStyle w:val="Heading2"/>
       </w:pPr>
       <w:r>
+        <w:lastRenderedPageBreak/>
         <w:t>Visualizar membresías disponibles</w:t>
       </w:r>
     </w:p>
@@ -12833,7 +13256,7 @@
         </w:tc>
         <w:tc>
           <w:tcPr>
-            <w:tcW w:w="2342" w:type="dxa"/>
+            <w:tcW w:w="2343" w:type="dxa"/>
             <w:vAlign w:val="center"/>
           </w:tcPr>
           <w:p>
@@ -12872,7 +13295,7 @@
         </w:tc>
         <w:tc>
           <w:tcPr>
-            <w:tcW w:w="2343" w:type="dxa"/>
+            <w:tcW w:w="2344" w:type="dxa"/>
             <w:vAlign w:val="center"/>
           </w:tcPr>
           <w:p>
@@ -12991,7 +13414,6 @@
                 <w:b/>
                 <w:bCs/>
               </w:rPr>
-              <w:lastRenderedPageBreak/>
               <w:t>Para poder</w:t>
             </w:r>
           </w:p>
@@ -13116,7 +13538,7 @@
         </w:tc>
         <w:tc>
           <w:tcPr>
-            <w:tcW w:w="2343" w:type="dxa"/>
+            <w:tcW w:w="2344" w:type="dxa"/>
             <w:vAlign w:val="center"/>
           </w:tcPr>
           <w:p>
@@ -13170,18 +13592,15 @@
         </w:tc>
         <w:tc>
           <w:tcPr>
-            <w:tcW w:w="2343" w:type="dxa"/>
-            <w:vAlign w:val="center"/>
-          </w:tcPr>
-          <w:p>
-            <w:pPr>
-              <w:jc w:val="left"/>
-            </w:pPr>
-            <w:r>
-              <w:t xml:space="preserve">Alta </w:t>
-            </w:r>
-            <w:r>
-              <w:t xml:space="preserve"> </w:t>
+            <w:tcW w:w="2344" w:type="dxa"/>
+            <w:vAlign w:val="center"/>
+          </w:tcPr>
+          <w:p>
+            <w:pPr>
+              <w:jc w:val="left"/>
+            </w:pPr>
+            <w:r>
+              <w:t xml:space="preserve">Alta  </w:t>
             </w:r>
           </w:p>
         </w:tc>
@@ -13241,15 +13660,69 @@
         </w:tc>
         <w:tc>
           <w:tcPr>
+            <w:tcW w:w="2344" w:type="dxa"/>
+            <w:vAlign w:val="center"/>
+          </w:tcPr>
+          <w:p>
+            <w:pPr>
+              <w:jc w:val="left"/>
+            </w:pPr>
+            <w:r>
+              <w:t>2</w:t>
+            </w:r>
+          </w:p>
+        </w:tc>
+      </w:tr>
+      <w:tr>
+        <w:trPr>
+          <w:trHeight w:val="804"/>
+        </w:trPr>
+        <w:tc>
+          <w:tcPr>
+            <w:tcW w:w="4685" w:type="dxa"/>
+            <w:gridSpan w:val="2"/>
+            <w:vMerge/>
+            <w:vAlign w:val="center"/>
+          </w:tcPr>
+          <w:p>
+            <w:pPr>
+              <w:jc w:val="left"/>
+            </w:pPr>
+          </w:p>
+        </w:tc>
+        <w:tc>
+          <w:tcPr>
             <w:tcW w:w="2343" w:type="dxa"/>
             <w:vAlign w:val="center"/>
           </w:tcPr>
           <w:p>
             <w:pPr>
               <w:jc w:val="left"/>
-            </w:pPr>
-            <w:r>
-              <w:t>2</w:t>
+              <w:rPr>
+                <w:b/>
+                <w:bCs/>
+              </w:rPr>
+            </w:pPr>
+            <w:r>
+              <w:rPr>
+                <w:b/>
+                <w:bCs/>
+              </w:rPr>
+              <w:t>Referencia</w:t>
+            </w:r>
+          </w:p>
+        </w:tc>
+        <w:tc>
+          <w:tcPr>
+            <w:tcW w:w="2344" w:type="dxa"/>
+            <w:vAlign w:val="center"/>
+          </w:tcPr>
+          <w:p>
+            <w:pPr>
+              <w:jc w:val="left"/>
+            </w:pPr>
+            <w:r>
+              <w:t>RF08</w:t>
             </w:r>
           </w:p>
         </w:tc>
@@ -13304,7 +13777,7 @@
         </w:tc>
         <w:tc>
           <w:tcPr>
-            <w:tcW w:w="2342" w:type="dxa"/>
+            <w:tcW w:w="2343" w:type="dxa"/>
             <w:vAlign w:val="center"/>
           </w:tcPr>
           <w:p>
@@ -13343,7 +13816,7 @@
         </w:tc>
         <w:tc>
           <w:tcPr>
-            <w:tcW w:w="2343" w:type="dxa"/>
+            <w:tcW w:w="2344" w:type="dxa"/>
             <w:vAlign w:val="center"/>
           </w:tcPr>
           <w:p>
@@ -13546,7 +14019,11 @@
               <w:jc w:val="left"/>
             </w:pPr>
             <w:r>
-              <w:t>El sistema usara el API de pagos de PayPal para procesar el pago asegurando de esta manera la seguridad de la transacción.</w:t>
+              <w:t xml:space="preserve">El sistema usara el API de pagos de PayPal para procesar el pago </w:t>
+            </w:r>
+            <w:r>
+              <w:lastRenderedPageBreak/>
+              <w:t>asegurando de esta manera la seguridad de la transacción.</w:t>
             </w:r>
           </w:p>
           <w:p>
@@ -13581,13 +14058,14 @@
                 <w:b/>
                 <w:bCs/>
               </w:rPr>
+              <w:lastRenderedPageBreak/>
               <w:t>Sprint</w:t>
             </w:r>
           </w:p>
         </w:tc>
         <w:tc>
           <w:tcPr>
-            <w:tcW w:w="2343" w:type="dxa"/>
+            <w:tcW w:w="2344" w:type="dxa"/>
             <w:vAlign w:val="center"/>
           </w:tcPr>
           <w:p>
@@ -13641,7 +14119,7 @@
         </w:tc>
         <w:tc>
           <w:tcPr>
-            <w:tcW w:w="2343" w:type="dxa"/>
+            <w:tcW w:w="2344" w:type="dxa"/>
             <w:vAlign w:val="center"/>
           </w:tcPr>
           <w:p>
@@ -13709,15 +14187,69 @@
         </w:tc>
         <w:tc>
           <w:tcPr>
+            <w:tcW w:w="2344" w:type="dxa"/>
+            <w:vAlign w:val="center"/>
+          </w:tcPr>
+          <w:p>
+            <w:pPr>
+              <w:jc w:val="left"/>
+            </w:pPr>
+            <w:r>
+              <w:t>6</w:t>
+            </w:r>
+          </w:p>
+        </w:tc>
+      </w:tr>
+      <w:tr>
+        <w:trPr>
+          <w:trHeight w:val="804"/>
+        </w:trPr>
+        <w:tc>
+          <w:tcPr>
+            <w:tcW w:w="4685" w:type="dxa"/>
+            <w:gridSpan w:val="2"/>
+            <w:vMerge/>
+            <w:vAlign w:val="center"/>
+          </w:tcPr>
+          <w:p>
+            <w:pPr>
+              <w:jc w:val="left"/>
+            </w:pPr>
+          </w:p>
+        </w:tc>
+        <w:tc>
+          <w:tcPr>
             <w:tcW w:w="2343" w:type="dxa"/>
             <w:vAlign w:val="center"/>
           </w:tcPr>
           <w:p>
             <w:pPr>
               <w:jc w:val="left"/>
-            </w:pPr>
-            <w:r>
-              <w:t>6</w:t>
+              <w:rPr>
+                <w:b/>
+                <w:bCs/>
+              </w:rPr>
+            </w:pPr>
+            <w:r>
+              <w:rPr>
+                <w:b/>
+                <w:bCs/>
+              </w:rPr>
+              <w:t>Referencia</w:t>
+            </w:r>
+          </w:p>
+        </w:tc>
+        <w:tc>
+          <w:tcPr>
+            <w:tcW w:w="2344" w:type="dxa"/>
+            <w:vAlign w:val="center"/>
+          </w:tcPr>
+          <w:p>
+            <w:pPr>
+              <w:jc w:val="left"/>
+            </w:pPr>
+            <w:r>
+              <w:t>RF09</w:t>
             </w:r>
           </w:p>
         </w:tc>
@@ -13772,7 +14304,7 @@
         </w:tc>
         <w:tc>
           <w:tcPr>
-            <w:tcW w:w="2342" w:type="dxa"/>
+            <w:tcW w:w="2343" w:type="dxa"/>
             <w:vAlign w:val="center"/>
           </w:tcPr>
           <w:p>
@@ -13811,7 +14343,7 @@
         </w:tc>
         <w:tc>
           <w:tcPr>
-            <w:tcW w:w="2343" w:type="dxa"/>
+            <w:tcW w:w="2344" w:type="dxa"/>
             <w:vAlign w:val="center"/>
           </w:tcPr>
           <w:p>
@@ -13888,7 +14420,6 @@
                 <w:b/>
                 <w:bCs/>
               </w:rPr>
-              <w:lastRenderedPageBreak/>
               <w:t>Quiero</w:t>
             </w:r>
           </w:p>
@@ -14043,7 +14574,7 @@
         </w:tc>
         <w:tc>
           <w:tcPr>
-            <w:tcW w:w="2343" w:type="dxa"/>
+            <w:tcW w:w="2344" w:type="dxa"/>
             <w:vAlign w:val="center"/>
           </w:tcPr>
           <w:p>
@@ -14097,7 +14628,7 @@
         </w:tc>
         <w:tc>
           <w:tcPr>
-            <w:tcW w:w="2343" w:type="dxa"/>
+            <w:tcW w:w="2344" w:type="dxa"/>
             <w:vAlign w:val="center"/>
           </w:tcPr>
           <w:p>
@@ -14165,15 +14696,69 @@
         </w:tc>
         <w:tc>
           <w:tcPr>
+            <w:tcW w:w="2344" w:type="dxa"/>
+            <w:vAlign w:val="center"/>
+          </w:tcPr>
+          <w:p>
+            <w:pPr>
+              <w:jc w:val="left"/>
+            </w:pPr>
+            <w:r>
+              <w:t>2</w:t>
+            </w:r>
+          </w:p>
+        </w:tc>
+      </w:tr>
+      <w:tr>
+        <w:trPr>
+          <w:trHeight w:val="804"/>
+        </w:trPr>
+        <w:tc>
+          <w:tcPr>
+            <w:tcW w:w="4685" w:type="dxa"/>
+            <w:gridSpan w:val="2"/>
+            <w:vMerge/>
+            <w:vAlign w:val="center"/>
+          </w:tcPr>
+          <w:p>
+            <w:pPr>
+              <w:jc w:val="left"/>
+            </w:pPr>
+          </w:p>
+        </w:tc>
+        <w:tc>
+          <w:tcPr>
             <w:tcW w:w="2343" w:type="dxa"/>
             <w:vAlign w:val="center"/>
           </w:tcPr>
           <w:p>
             <w:pPr>
               <w:jc w:val="left"/>
-            </w:pPr>
-            <w:r>
-              <w:t>2</w:t>
+              <w:rPr>
+                <w:b/>
+                <w:bCs/>
+              </w:rPr>
+            </w:pPr>
+            <w:r>
+              <w:rPr>
+                <w:b/>
+                <w:bCs/>
+              </w:rPr>
+              <w:t>Referencia</w:t>
+            </w:r>
+          </w:p>
+        </w:tc>
+        <w:tc>
+          <w:tcPr>
+            <w:tcW w:w="2344" w:type="dxa"/>
+            <w:vAlign w:val="center"/>
+          </w:tcPr>
+          <w:p>
+            <w:pPr>
+              <w:jc w:val="left"/>
+            </w:pPr>
+            <w:r>
+              <w:t>RF10</w:t>
             </w:r>
           </w:p>
         </w:tc>
@@ -14392,6 +14977,7 @@
                 <w:b/>
                 <w:bCs/>
               </w:rPr>
+              <w:lastRenderedPageBreak/>
               <w:t>Para poder</w:t>
             </w:r>
           </w:p>
@@ -14652,6 +15238,60 @@
             </w:pPr>
             <w:r>
               <w:t>10</w:t>
+            </w:r>
+          </w:p>
+        </w:tc>
+      </w:tr>
+      <w:tr>
+        <w:trPr>
+          <w:trHeight w:val="804"/>
+        </w:trPr>
+        <w:tc>
+          <w:tcPr>
+            <w:tcW w:w="4685" w:type="dxa"/>
+            <w:gridSpan w:val="2"/>
+            <w:vMerge/>
+            <w:vAlign w:val="center"/>
+          </w:tcPr>
+          <w:p>
+            <w:pPr>
+              <w:jc w:val="left"/>
+            </w:pPr>
+          </w:p>
+        </w:tc>
+        <w:tc>
+          <w:tcPr>
+            <w:tcW w:w="2343" w:type="dxa"/>
+            <w:vAlign w:val="center"/>
+          </w:tcPr>
+          <w:p>
+            <w:pPr>
+              <w:jc w:val="left"/>
+              <w:rPr>
+                <w:b/>
+                <w:bCs/>
+              </w:rPr>
+            </w:pPr>
+            <w:r>
+              <w:rPr>
+                <w:b/>
+                <w:bCs/>
+              </w:rPr>
+              <w:t>Referencia</w:t>
+            </w:r>
+          </w:p>
+        </w:tc>
+        <w:tc>
+          <w:tcPr>
+            <w:tcW w:w="2344" w:type="dxa"/>
+            <w:vAlign w:val="center"/>
+          </w:tcPr>
+          <w:p>
+            <w:pPr>
+              <w:jc w:val="left"/>
+            </w:pPr>
+            <w:r>
+              <w:t>RF11</w:t>
             </w:r>
           </w:p>
         </w:tc>
@@ -14663,7 +15303,6 @@
         <w:pStyle w:val="Heading2"/>
       </w:pPr>
       <w:r>
-        <w:lastRenderedPageBreak/>
         <w:t>Carga de comprobantes electrónicos</w:t>
       </w:r>
     </w:p>
@@ -15119,13 +15758,77 @@
           </w:p>
         </w:tc>
       </w:tr>
+      <w:tr>
+        <w:trPr>
+          <w:trHeight w:val="804"/>
+        </w:trPr>
+        <w:tc>
+          <w:tcPr>
+            <w:tcW w:w="4685" w:type="dxa"/>
+            <w:gridSpan w:val="2"/>
+            <w:vMerge/>
+            <w:vAlign w:val="center"/>
+          </w:tcPr>
+          <w:p>
+            <w:pPr>
+              <w:jc w:val="left"/>
+            </w:pPr>
+          </w:p>
+        </w:tc>
+        <w:tc>
+          <w:tcPr>
+            <w:tcW w:w="2343" w:type="dxa"/>
+            <w:vAlign w:val="center"/>
+          </w:tcPr>
+          <w:p>
+            <w:pPr>
+              <w:jc w:val="left"/>
+              <w:rPr>
+                <w:b/>
+                <w:bCs/>
+              </w:rPr>
+            </w:pPr>
+            <w:r>
+              <w:rPr>
+                <w:b/>
+                <w:bCs/>
+              </w:rPr>
+              <w:t>Referencia</w:t>
+            </w:r>
+          </w:p>
+        </w:tc>
+        <w:tc>
+          <w:tcPr>
+            <w:tcW w:w="2344" w:type="dxa"/>
+            <w:vAlign w:val="center"/>
+          </w:tcPr>
+          <w:p>
+            <w:pPr>
+              <w:jc w:val="left"/>
+              <w:rPr>
+                <w:lang w:val="en-US"/>
+              </w:rPr>
+            </w:pPr>
+            <w:r>
+              <w:t>RF12</w:t>
+            </w:r>
+          </w:p>
+        </w:tc>
+      </w:tr>
     </w:tbl>
-    <w:p/>
+    <w:p>
+      <w:pPr>
+        <w:rPr>
+          <w:lang w:val="en-US"/>
+        </w:rPr>
+      </w:pPr>
+    </w:p>
     <w:p>
       <w:pPr>
         <w:pStyle w:val="Heading2"/>
       </w:pPr>
       <w:r>
+        <w:lastRenderedPageBreak/>
         <w:t>Listar comprobantes cargados</w:t>
       </w:r>
     </w:p>
@@ -15574,6 +16277,60 @@
           </w:p>
         </w:tc>
       </w:tr>
+      <w:tr>
+        <w:trPr>
+          <w:trHeight w:val="804"/>
+        </w:trPr>
+        <w:tc>
+          <w:tcPr>
+            <w:tcW w:w="4685" w:type="dxa"/>
+            <w:gridSpan w:val="2"/>
+            <w:vMerge/>
+            <w:vAlign w:val="center"/>
+          </w:tcPr>
+          <w:p>
+            <w:pPr>
+              <w:jc w:val="left"/>
+            </w:pPr>
+          </w:p>
+        </w:tc>
+        <w:tc>
+          <w:tcPr>
+            <w:tcW w:w="2343" w:type="dxa"/>
+            <w:vAlign w:val="center"/>
+          </w:tcPr>
+          <w:p>
+            <w:pPr>
+              <w:jc w:val="left"/>
+              <w:rPr>
+                <w:b/>
+                <w:bCs/>
+              </w:rPr>
+            </w:pPr>
+            <w:r>
+              <w:rPr>
+                <w:b/>
+                <w:bCs/>
+              </w:rPr>
+              <w:t>Referencia</w:t>
+            </w:r>
+          </w:p>
+        </w:tc>
+        <w:tc>
+          <w:tcPr>
+            <w:tcW w:w="2344" w:type="dxa"/>
+            <w:vAlign w:val="center"/>
+          </w:tcPr>
+          <w:p>
+            <w:pPr>
+              <w:jc w:val="left"/>
+            </w:pPr>
+            <w:r>
+              <w:t>RF13</w:t>
+            </w:r>
+          </w:p>
+        </w:tc>
+      </w:tr>
     </w:tbl>
     <w:p/>
     <w:p>
@@ -15581,7 +16338,13 @@
         <w:pStyle w:val="Heading2"/>
       </w:pPr>
       <w:r>
-        <w:t>Asignar categoría al comprobante</w:t>
+        <w:t>Asignar categoría</w:t>
+      </w:r>
+      <w:r>
+        <w:t>s</w:t>
+      </w:r>
+      <w:r>
+        <w:t xml:space="preserve"> al comprobante</w:t>
       </w:r>
     </w:p>
     <w:tbl>
@@ -15758,16 +16521,16 @@
               <w:jc w:val="left"/>
             </w:pPr>
             <w:r>
-              <w:t xml:space="preserve">asignar </w:t>
-            </w:r>
-            <w:r>
-              <w:t xml:space="preserve">una </w:t>
+              <w:t>asignar</w:t>
+            </w:r>
+            <w:r>
+              <w:t xml:space="preserve"> </w:t>
             </w:r>
             <w:r>
               <w:t>categoría</w:t>
             </w:r>
             <w:r>
-              <w:t xml:space="preserve"> </w:t>
+              <w:t xml:space="preserve">s </w:t>
             </w:r>
             <w:r>
               <w:t xml:space="preserve">a </w:t>
@@ -15886,7 +16649,49 @@
                 <w:szCs w:val="24"/>
                 <w14:ligatures w14:val="none"/>
               </w:rPr>
-              <w:t>El cliente puede asignar una categoría a un comprobante cargado.</w:t>
+              <w:t xml:space="preserve">El cliente puede asignar una categoría a </w:t>
+            </w:r>
+            <w:r>
+              <w:rPr>
+                <w:rFonts w:ascii="Times New Roman" w:eastAsia="Times New Roman" w:hAnsi="Times New Roman" w:cs="Times New Roman"/>
+                <w:color w:val="auto"/>
+                <w:kern w:val="0"/>
+                <w:szCs w:val="24"/>
+                <w14:ligatures w14:val="none"/>
+              </w:rPr>
+              <w:t xml:space="preserve">cada detalle </w:t>
+            </w:r>
+            <w:proofErr w:type="gramStart"/>
+            <w:r>
+              <w:rPr>
+                <w:rFonts w:ascii="Times New Roman" w:eastAsia="Times New Roman" w:hAnsi="Times New Roman" w:cs="Times New Roman"/>
+                <w:color w:val="auto"/>
+                <w:kern w:val="0"/>
+                <w:szCs w:val="24"/>
+                <w14:ligatures w14:val="none"/>
+              </w:rPr>
+              <w:t>de los</w:t>
+            </w:r>
+            <w:r>
+              <w:rPr>
+                <w:rFonts w:ascii="Times New Roman" w:eastAsia="Times New Roman" w:hAnsi="Times New Roman" w:cs="Times New Roman"/>
+                <w:color w:val="auto"/>
+                <w:kern w:val="0"/>
+                <w:szCs w:val="24"/>
+                <w14:ligatures w14:val="none"/>
+              </w:rPr>
+              <w:t xml:space="preserve"> comprobante cargado</w:t>
+            </w:r>
+            <w:proofErr w:type="gramEnd"/>
+            <w:r>
+              <w:rPr>
+                <w:rFonts w:ascii="Times New Roman" w:eastAsia="Times New Roman" w:hAnsi="Times New Roman" w:cs="Times New Roman"/>
+                <w:color w:val="auto"/>
+                <w:kern w:val="0"/>
+                <w:szCs w:val="24"/>
+                <w14:ligatures w14:val="none"/>
+              </w:rPr>
+              <w:t>.</w:t>
             </w:r>
           </w:p>
           <w:p>
@@ -15906,7 +16711,28 @@
                 <w:szCs w:val="24"/>
                 <w14:ligatures w14:val="none"/>
               </w:rPr>
-              <w:t>El sistema valida que cada comprobante tenga una categoría asignada antes de ser utilizado en deducciones o predicciones.</w:t>
+              <w:lastRenderedPageBreak/>
+              <w:t>El sistema valida que cada comprobante tenga categoría</w:t>
+            </w:r>
+            <w:r>
+              <w:rPr>
+                <w:rFonts w:ascii="Times New Roman" w:eastAsia="Times New Roman" w:hAnsi="Times New Roman" w:cs="Times New Roman"/>
+                <w:color w:val="auto"/>
+                <w:kern w:val="0"/>
+                <w:szCs w:val="24"/>
+                <w14:ligatures w14:val="none"/>
+              </w:rPr>
+              <w:t>s</w:t>
+            </w:r>
+            <w:r>
+              <w:rPr>
+                <w:rFonts w:ascii="Times New Roman" w:eastAsia="Times New Roman" w:hAnsi="Times New Roman" w:cs="Times New Roman"/>
+                <w:color w:val="auto"/>
+                <w:kern w:val="0"/>
+                <w:szCs w:val="24"/>
+                <w14:ligatures w14:val="none"/>
+              </w:rPr>
+              <w:t xml:space="preserve"> asignada antes de ser utilizado en deducciones o predicciones.</w:t>
             </w:r>
           </w:p>
         </w:tc>
@@ -15928,6 +16754,7 @@
                 <w:b/>
                 <w:bCs/>
               </w:rPr>
+              <w:lastRenderedPageBreak/>
               <w:t>Sprint</w:t>
             </w:r>
           </w:p>
@@ -16065,6 +16892,60 @@
             </w:pPr>
             <w:r>
               <w:t>2</w:t>
+            </w:r>
+          </w:p>
+        </w:tc>
+      </w:tr>
+      <w:tr>
+        <w:trPr>
+          <w:trHeight w:val="804"/>
+        </w:trPr>
+        <w:tc>
+          <w:tcPr>
+            <w:tcW w:w="4685" w:type="dxa"/>
+            <w:gridSpan w:val="2"/>
+            <w:vMerge/>
+            <w:vAlign w:val="center"/>
+          </w:tcPr>
+          <w:p>
+            <w:pPr>
+              <w:jc w:val="left"/>
+            </w:pPr>
+          </w:p>
+        </w:tc>
+        <w:tc>
+          <w:tcPr>
+            <w:tcW w:w="2343" w:type="dxa"/>
+            <w:vAlign w:val="center"/>
+          </w:tcPr>
+          <w:p>
+            <w:pPr>
+              <w:jc w:val="left"/>
+              <w:rPr>
+                <w:b/>
+                <w:bCs/>
+              </w:rPr>
+            </w:pPr>
+            <w:r>
+              <w:rPr>
+                <w:b/>
+                <w:bCs/>
+              </w:rPr>
+              <w:t>Referencia</w:t>
+            </w:r>
+          </w:p>
+        </w:tc>
+        <w:tc>
+          <w:tcPr>
+            <w:tcW w:w="2344" w:type="dxa"/>
+            <w:vAlign w:val="center"/>
+          </w:tcPr>
+          <w:p>
+            <w:pPr>
+              <w:jc w:val="left"/>
+            </w:pPr>
+            <w:r>
+              <w:t>RF14</w:t>
             </w:r>
           </w:p>
         </w:tc>
@@ -16383,7 +17264,6 @@
                 <w:szCs w:val="24"/>
                 <w14:ligatures w14:val="none"/>
               </w:rPr>
-              <w:lastRenderedPageBreak/>
               <w:t>El sistema muestra información clara y completa del comprobante seleccionado.</w:t>
             </w:r>
           </w:p>
@@ -16406,7 +17286,6 @@
                 <w:b/>
                 <w:bCs/>
               </w:rPr>
-              <w:lastRenderedPageBreak/>
               <w:t>Sprint</w:t>
             </w:r>
           </w:p>
@@ -16475,10 +17354,7 @@
               <w:jc w:val="left"/>
             </w:pPr>
             <w:r>
-              <w:t>Media</w:t>
-            </w:r>
-            <w:r>
-              <w:t xml:space="preserve">  </w:t>
+              <w:t xml:space="preserve">Media  </w:t>
             </w:r>
           </w:p>
         </w:tc>
@@ -16547,6 +17423,60 @@
             </w:pPr>
             <w:r>
               <w:t>2</w:t>
+            </w:r>
+          </w:p>
+        </w:tc>
+      </w:tr>
+      <w:tr>
+        <w:trPr>
+          <w:trHeight w:val="804"/>
+        </w:trPr>
+        <w:tc>
+          <w:tcPr>
+            <w:tcW w:w="4685" w:type="dxa"/>
+            <w:gridSpan w:val="2"/>
+            <w:vMerge/>
+            <w:vAlign w:val="center"/>
+          </w:tcPr>
+          <w:p>
+            <w:pPr>
+              <w:jc w:val="left"/>
+            </w:pPr>
+          </w:p>
+        </w:tc>
+        <w:tc>
+          <w:tcPr>
+            <w:tcW w:w="2343" w:type="dxa"/>
+            <w:vAlign w:val="center"/>
+          </w:tcPr>
+          <w:p>
+            <w:pPr>
+              <w:jc w:val="left"/>
+              <w:rPr>
+                <w:b/>
+                <w:bCs/>
+              </w:rPr>
+            </w:pPr>
+            <w:r>
+              <w:rPr>
+                <w:b/>
+                <w:bCs/>
+              </w:rPr>
+              <w:t>Referencia</w:t>
+            </w:r>
+          </w:p>
+        </w:tc>
+        <w:tc>
+          <w:tcPr>
+            <w:tcW w:w="2344" w:type="dxa"/>
+            <w:vAlign w:val="center"/>
+          </w:tcPr>
+          <w:p>
+            <w:pPr>
+              <w:jc w:val="left"/>
+            </w:pPr>
+            <w:r>
+              <w:t>RF15</w:t>
             </w:r>
           </w:p>
         </w:tc>
@@ -16666,10 +17596,7 @@
               <w:t xml:space="preserve"> </w:t>
             </w:r>
             <w:r>
-              <w:t>Descargar</w:t>
-            </w:r>
-            <w:r>
-              <w:t xml:space="preserve"> </w:t>
+              <w:t xml:space="preserve">Descargar </w:t>
             </w:r>
             <w:r>
               <w:t>Anexo de Gastos Personales</w:t>
@@ -16789,6 +17716,7 @@
                 <w:b/>
                 <w:bCs/>
               </w:rPr>
+              <w:lastRenderedPageBreak/>
               <w:t>Para poder</w:t>
             </w:r>
           </w:p>
@@ -17172,10 +18100,7 @@
               <w:jc w:val="left"/>
             </w:pPr>
             <w:r>
-              <w:t>RF16</w:t>
-            </w:r>
-            <w:r>
-              <w:t xml:space="preserve">, </w:t>
+              <w:t xml:space="preserve">RF16, </w:t>
             </w:r>
             <w:r>
               <w:t>RF25</w:t>
@@ -17192,6 +18117,14 @@
       <w:r>
         <w:t>Gestionar Configuración del Sistema</w:t>
       </w:r>
+      <w:r>
+        <w:t xml:space="preserve"> – intentos </w:t>
+      </w:r>
+      <w:proofErr w:type="spellStart"/>
+      <w:r>
+        <w:t>login</w:t>
+      </w:r>
+      <w:proofErr w:type="spellEnd"/>
     </w:p>
     <w:tbl>
       <w:tblPr>
@@ -17285,6 +18218,14 @@
             <w:r>
               <w:t>Gestionar Configuración del Sistema</w:t>
             </w:r>
+            <w:r>
+              <w:t xml:space="preserve"> – intentos </w:t>
+            </w:r>
+            <w:proofErr w:type="spellStart"/>
+            <w:r>
+              <w:t>login</w:t>
+            </w:r>
+            <w:proofErr w:type="spellEnd"/>
           </w:p>
         </w:tc>
       </w:tr>
@@ -17415,6 +18356,17 @@
             <w:proofErr w:type="gramEnd"/>
             <w:r>
               <w:t xml:space="preserve"> que el sistema funcione con las reglas y condiciones más actuales</w:t>
+            </w:r>
+            <w:r>
+              <w:t xml:space="preserve">, en este caso se limitara la cantidad de intentos </w:t>
+            </w:r>
+            <w:proofErr w:type="spellStart"/>
+            <w:r>
+              <w:t>login</w:t>
+            </w:r>
+            <w:proofErr w:type="spellEnd"/>
+            <w:r>
+              <w:t xml:space="preserve"> de los usuarios</w:t>
             </w:r>
           </w:p>
         </w:tc>
@@ -17442,7 +18394,6 @@
                 <w:b/>
                 <w:bCs/>
               </w:rPr>
-              <w:lastRenderedPageBreak/>
               <w:t>Validación</w:t>
             </w:r>
             <w:r>
@@ -17714,6 +18665,7 @@
         <w:pStyle w:val="Heading2"/>
       </w:pPr>
       <w:r>
+        <w:lastRenderedPageBreak/>
         <w:t>Visualizar predicción de gastos</w:t>
       </w:r>
     </w:p>
@@ -18102,10 +19054,7 @@
               <w:jc w:val="left"/>
             </w:pPr>
             <w:r>
-              <w:t>Media</w:t>
-            </w:r>
-            <w:r>
-              <w:t xml:space="preserve">  </w:t>
+              <w:t xml:space="preserve">Media  </w:t>
             </w:r>
           </w:p>
         </w:tc>
@@ -18174,6 +19123,60 @@
             </w:pPr>
             <w:r>
               <w:t>7</w:t>
+            </w:r>
+          </w:p>
+        </w:tc>
+      </w:tr>
+      <w:tr>
+        <w:trPr>
+          <w:trHeight w:val="804"/>
+        </w:trPr>
+        <w:tc>
+          <w:tcPr>
+            <w:tcW w:w="4685" w:type="dxa"/>
+            <w:gridSpan w:val="2"/>
+            <w:vMerge/>
+            <w:vAlign w:val="center"/>
+          </w:tcPr>
+          <w:p>
+            <w:pPr>
+              <w:jc w:val="left"/>
+            </w:pPr>
+          </w:p>
+        </w:tc>
+        <w:tc>
+          <w:tcPr>
+            <w:tcW w:w="2343" w:type="dxa"/>
+            <w:vAlign w:val="center"/>
+          </w:tcPr>
+          <w:p>
+            <w:pPr>
+              <w:jc w:val="left"/>
+              <w:rPr>
+                <w:b/>
+                <w:bCs/>
+              </w:rPr>
+            </w:pPr>
+            <w:r>
+              <w:rPr>
+                <w:b/>
+                <w:bCs/>
+              </w:rPr>
+              <w:t>Referencia</w:t>
+            </w:r>
+          </w:p>
+        </w:tc>
+        <w:tc>
+          <w:tcPr>
+            <w:tcW w:w="2344" w:type="dxa"/>
+            <w:vAlign w:val="center"/>
+          </w:tcPr>
+          <w:p>
+            <w:pPr>
+              <w:jc w:val="left"/>
+            </w:pPr>
+            <w:r>
+              <w:t>RF18</w:t>
             </w:r>
           </w:p>
         </w:tc>
@@ -18347,7 +19350,6 @@
                 <w:b/>
                 <w:bCs/>
               </w:rPr>
-              <w:lastRenderedPageBreak/>
               <w:t>Quiero</w:t>
             </w:r>
           </w:p>
@@ -18477,6 +19479,7 @@
               <w:jc w:val="left"/>
             </w:pPr>
             <w:r>
+              <w:lastRenderedPageBreak/>
               <w:t>El administrador puede ver un mensaje de confirmación de que sus datos han sido actualizados</w:t>
             </w:r>
           </w:p>
@@ -18512,6 +19515,7 @@
                 <w:b/>
                 <w:bCs/>
               </w:rPr>
+              <w:lastRenderedPageBreak/>
               <w:t>Sprint</w:t>
             </w:r>
           </w:p>
@@ -18580,10 +19584,7 @@
               <w:jc w:val="left"/>
             </w:pPr>
             <w:r>
-              <w:t xml:space="preserve">Media </w:t>
-            </w:r>
-            <w:r>
-              <w:t xml:space="preserve"> </w:t>
+              <w:t xml:space="preserve">Media  </w:t>
             </w:r>
           </w:p>
         </w:tc>
@@ -18652,6 +19653,60 @@
             </w:pPr>
             <w:r>
               <w:t>4</w:t>
+            </w:r>
+          </w:p>
+        </w:tc>
+      </w:tr>
+      <w:tr>
+        <w:trPr>
+          <w:trHeight w:val="804"/>
+        </w:trPr>
+        <w:tc>
+          <w:tcPr>
+            <w:tcW w:w="4685" w:type="dxa"/>
+            <w:gridSpan w:val="2"/>
+            <w:vMerge/>
+            <w:vAlign w:val="center"/>
+          </w:tcPr>
+          <w:p>
+            <w:pPr>
+              <w:jc w:val="left"/>
+            </w:pPr>
+          </w:p>
+        </w:tc>
+        <w:tc>
+          <w:tcPr>
+            <w:tcW w:w="2343" w:type="dxa"/>
+            <w:vAlign w:val="center"/>
+          </w:tcPr>
+          <w:p>
+            <w:pPr>
+              <w:jc w:val="left"/>
+              <w:rPr>
+                <w:b/>
+                <w:bCs/>
+              </w:rPr>
+            </w:pPr>
+            <w:r>
+              <w:rPr>
+                <w:b/>
+                <w:bCs/>
+              </w:rPr>
+              <w:t>Referencia</w:t>
+            </w:r>
+          </w:p>
+        </w:tc>
+        <w:tc>
+          <w:tcPr>
+            <w:tcW w:w="2344" w:type="dxa"/>
+            <w:vAlign w:val="center"/>
+          </w:tcPr>
+          <w:p>
+            <w:pPr>
+              <w:jc w:val="left"/>
+            </w:pPr>
+            <w:r>
+              <w:t>RF19</w:t>
             </w:r>
           </w:p>
         </w:tc>
@@ -19084,10 +20139,7 @@
               <w:jc w:val="left"/>
             </w:pPr>
             <w:r>
-              <w:t xml:space="preserve">Baja </w:t>
-            </w:r>
-            <w:r>
-              <w:t xml:space="preserve">  </w:t>
+              <w:t xml:space="preserve">Baja   </w:t>
             </w:r>
           </w:p>
         </w:tc>
@@ -19156,6 +20208,60 @@
             </w:pPr>
             <w:r>
               <w:t>2</w:t>
+            </w:r>
+          </w:p>
+        </w:tc>
+      </w:tr>
+      <w:tr>
+        <w:trPr>
+          <w:trHeight w:val="804"/>
+        </w:trPr>
+        <w:tc>
+          <w:tcPr>
+            <w:tcW w:w="4685" w:type="dxa"/>
+            <w:gridSpan w:val="2"/>
+            <w:vMerge/>
+            <w:vAlign w:val="center"/>
+          </w:tcPr>
+          <w:p>
+            <w:pPr>
+              <w:jc w:val="left"/>
+            </w:pPr>
+          </w:p>
+        </w:tc>
+        <w:tc>
+          <w:tcPr>
+            <w:tcW w:w="2343" w:type="dxa"/>
+            <w:vAlign w:val="center"/>
+          </w:tcPr>
+          <w:p>
+            <w:pPr>
+              <w:jc w:val="left"/>
+              <w:rPr>
+                <w:b/>
+                <w:bCs/>
+              </w:rPr>
+            </w:pPr>
+            <w:r>
+              <w:rPr>
+                <w:b/>
+                <w:bCs/>
+              </w:rPr>
+              <w:t>Referencia</w:t>
+            </w:r>
+          </w:p>
+        </w:tc>
+        <w:tc>
+          <w:tcPr>
+            <w:tcW w:w="2344" w:type="dxa"/>
+            <w:vAlign w:val="center"/>
+          </w:tcPr>
+          <w:p>
+            <w:pPr>
+              <w:jc w:val="left"/>
+            </w:pPr>
+            <w:r>
+              <w:t>RF20</w:t>
             </w:r>
           </w:p>
         </w:tc>
@@ -19292,7 +20398,6 @@
               <w:rPr>
                 <w:bCs/>
               </w:rPr>
-              <w:lastRenderedPageBreak/>
               <w:t>Como</w:t>
             </w:r>
           </w:p>
@@ -19409,6 +20514,7 @@
               <w:rPr>
                 <w:bCs/>
               </w:rPr>
+              <w:lastRenderedPageBreak/>
               <w:t>Para poder</w:t>
             </w:r>
           </w:p>
@@ -19593,13 +20699,7 @@
               <w:rPr>
                 <w:bCs/>
               </w:rPr>
-              <w:t>fracción básica desgravada</w:t>
-            </w:r>
-            <w:r>
-              <w:rPr>
-                <w:bCs/>
-              </w:rPr>
-              <w:t xml:space="preserve"> específica </w:t>
+              <w:t xml:space="preserve">fracción básica desgravada específica </w:t>
             </w:r>
           </w:p>
         </w:tc>
@@ -20350,6 +21450,69 @@
           </w:p>
         </w:tc>
       </w:tr>
+      <w:tr>
+        <w:trPr>
+          <w:trHeight w:val="804"/>
+        </w:trPr>
+        <w:tc>
+          <w:tcPr>
+            <w:tcW w:w="4685" w:type="dxa"/>
+            <w:gridSpan w:val="2"/>
+            <w:vMerge/>
+            <w:vAlign w:val="center"/>
+          </w:tcPr>
+          <w:p>
+            <w:pPr>
+              <w:jc w:val="left"/>
+            </w:pPr>
+          </w:p>
+        </w:tc>
+        <w:tc>
+          <w:tcPr>
+            <w:tcW w:w="2343" w:type="dxa"/>
+            <w:vAlign w:val="center"/>
+          </w:tcPr>
+          <w:p>
+            <w:pPr>
+              <w:jc w:val="left"/>
+              <w:rPr>
+                <w:b/>
+                <w:bCs/>
+              </w:rPr>
+            </w:pPr>
+            <w:r>
+              <w:rPr>
+                <w:b/>
+                <w:bCs/>
+              </w:rPr>
+              <w:t>Referencia</w:t>
+            </w:r>
+          </w:p>
+        </w:tc>
+        <w:tc>
+          <w:tcPr>
+            <w:tcW w:w="2344" w:type="dxa"/>
+            <w:vAlign w:val="center"/>
+          </w:tcPr>
+          <w:p>
+            <w:pPr>
+              <w:jc w:val="left"/>
+            </w:pPr>
+            <w:r>
+              <w:t>RF2</w:t>
+            </w:r>
+            <w:r>
+              <w:t xml:space="preserve">2, </w:t>
+            </w:r>
+            <w:r>
+              <w:t>RF2</w:t>
+            </w:r>
+            <w:r>
+              <w:t>3</w:t>
+            </w:r>
+          </w:p>
+        </w:tc>
+      </w:tr>
     </w:tbl>
     <w:p/>
     <w:p>
@@ -21438,6 +22601,559 @@
       </w:tr>
     </w:tbl>
     <w:p/>
+    <w:p>
+      <w:pPr>
+        <w:pStyle w:val="Heading2"/>
+      </w:pPr>
+      <w:r>
+        <w:t>Configuración del Sistema</w:t>
+      </w:r>
+      <w:r>
+        <w:t xml:space="preserve"> – </w:t>
+      </w:r>
+      <w:r>
+        <w:t xml:space="preserve">Tiempo </w:t>
+      </w:r>
+      <w:r>
+        <w:t>sesión</w:t>
+      </w:r>
+      <w:r>
+        <w:t xml:space="preserve"> y Credenciales Correo</w:t>
+      </w:r>
+    </w:p>
+    <w:tbl>
+      <w:tblPr>
+        <w:tblStyle w:val="TableGrid"/>
+        <w:tblW w:w="9372" w:type="dxa"/>
+        <w:tblLook w:val="04A0" w:firstRow="1" w:lastRow="0" w:firstColumn="1" w:lastColumn="0" w:noHBand="0" w:noVBand="1"/>
+      </w:tblPr>
+      <w:tblGrid>
+        <w:gridCol w:w="2342"/>
+        <w:gridCol w:w="2343"/>
+        <w:gridCol w:w="2343"/>
+        <w:gridCol w:w="2344"/>
+      </w:tblGrid>
+      <w:tr>
+        <w:trPr>
+          <w:trHeight w:val="804"/>
+        </w:trPr>
+        <w:tc>
+          <w:tcPr>
+            <w:tcW w:w="2342" w:type="dxa"/>
+            <w:vAlign w:val="center"/>
+          </w:tcPr>
+          <w:p>
+            <w:pPr>
+              <w:jc w:val="left"/>
+              <w:rPr>
+                <w:b/>
+                <w:bCs/>
+              </w:rPr>
+            </w:pPr>
+            <w:r>
+              <w:rPr>
+                <w:b/>
+                <w:bCs/>
+              </w:rPr>
+              <w:t>ID</w:t>
+            </w:r>
+          </w:p>
+        </w:tc>
+        <w:tc>
+          <w:tcPr>
+            <w:tcW w:w="2343" w:type="dxa"/>
+            <w:vAlign w:val="center"/>
+          </w:tcPr>
+          <w:p>
+            <w:pPr>
+              <w:jc w:val="left"/>
+            </w:pPr>
+            <w:r>
+              <w:t>HU</w:t>
+            </w:r>
+            <w:r>
+              <w:t>23</w:t>
+            </w:r>
+          </w:p>
+        </w:tc>
+        <w:tc>
+          <w:tcPr>
+            <w:tcW w:w="2343" w:type="dxa"/>
+            <w:vAlign w:val="center"/>
+          </w:tcPr>
+          <w:p>
+            <w:pPr>
+              <w:jc w:val="left"/>
+              <w:rPr>
+                <w:b/>
+                <w:bCs/>
+              </w:rPr>
+            </w:pPr>
+            <w:r>
+              <w:rPr>
+                <w:b/>
+                <w:bCs/>
+              </w:rPr>
+              <w:t>Descripción</w:t>
+            </w:r>
+          </w:p>
+        </w:tc>
+        <w:tc>
+          <w:tcPr>
+            <w:tcW w:w="2344" w:type="dxa"/>
+            <w:vAlign w:val="center"/>
+          </w:tcPr>
+          <w:p>
+            <w:pPr>
+              <w:jc w:val="left"/>
+            </w:pPr>
+            <w:r>
+              <w:t>Configuración del Sistema</w:t>
+            </w:r>
+            <w:r>
+              <w:t xml:space="preserve"> – </w:t>
+            </w:r>
+            <w:r>
+              <w:t xml:space="preserve">Tiempo </w:t>
+            </w:r>
+            <w:r>
+              <w:t>sesión</w:t>
+            </w:r>
+            <w:r>
+              <w:t xml:space="preserve"> y Credenciales Correo</w:t>
+            </w:r>
+          </w:p>
+        </w:tc>
+      </w:tr>
+      <w:tr>
+        <w:trPr>
+          <w:trHeight w:val="804"/>
+        </w:trPr>
+        <w:tc>
+          <w:tcPr>
+            <w:tcW w:w="2342" w:type="dxa"/>
+            <w:vAlign w:val="center"/>
+          </w:tcPr>
+          <w:p>
+            <w:pPr>
+              <w:jc w:val="left"/>
+              <w:rPr>
+                <w:b/>
+                <w:bCs/>
+              </w:rPr>
+            </w:pPr>
+            <w:r>
+              <w:rPr>
+                <w:b/>
+                <w:bCs/>
+              </w:rPr>
+              <w:t>Como</w:t>
+            </w:r>
+          </w:p>
+        </w:tc>
+        <w:tc>
+          <w:tcPr>
+            <w:tcW w:w="7030" w:type="dxa"/>
+            <w:gridSpan w:val="3"/>
+            <w:vAlign w:val="center"/>
+          </w:tcPr>
+          <w:p>
+            <w:pPr>
+              <w:jc w:val="left"/>
+            </w:pPr>
+            <w:r>
+              <w:t xml:space="preserve">Administrador </w:t>
+            </w:r>
+          </w:p>
+        </w:tc>
+      </w:tr>
+      <w:tr>
+        <w:trPr>
+          <w:trHeight w:val="772"/>
+        </w:trPr>
+        <w:tc>
+          <w:tcPr>
+            <w:tcW w:w="2342" w:type="dxa"/>
+            <w:vAlign w:val="center"/>
+          </w:tcPr>
+          <w:p>
+            <w:pPr>
+              <w:jc w:val="left"/>
+              <w:rPr>
+                <w:b/>
+                <w:bCs/>
+              </w:rPr>
+            </w:pPr>
+            <w:r>
+              <w:rPr>
+                <w:b/>
+                <w:bCs/>
+              </w:rPr>
+              <w:t>Quiero</w:t>
+            </w:r>
+          </w:p>
+        </w:tc>
+        <w:tc>
+          <w:tcPr>
+            <w:tcW w:w="7030" w:type="dxa"/>
+            <w:gridSpan w:val="3"/>
+            <w:vAlign w:val="center"/>
+          </w:tcPr>
+          <w:p>
+            <w:pPr>
+              <w:jc w:val="left"/>
+            </w:pPr>
+            <w:r>
+              <w:t>Hacer cambios en la configuración del sistema</w:t>
+            </w:r>
+          </w:p>
+        </w:tc>
+      </w:tr>
+      <w:tr>
+        <w:trPr>
+          <w:trHeight w:val="804"/>
+        </w:trPr>
+        <w:tc>
+          <w:tcPr>
+            <w:tcW w:w="2342" w:type="dxa"/>
+            <w:vAlign w:val="center"/>
+          </w:tcPr>
+          <w:p>
+            <w:pPr>
+              <w:jc w:val="left"/>
+              <w:rPr>
+                <w:b/>
+                <w:bCs/>
+              </w:rPr>
+            </w:pPr>
+            <w:r>
+              <w:rPr>
+                <w:b/>
+                <w:bCs/>
+              </w:rPr>
+              <w:t>Para poder</w:t>
+            </w:r>
+          </w:p>
+        </w:tc>
+        <w:tc>
+          <w:tcPr>
+            <w:tcW w:w="7030" w:type="dxa"/>
+            <w:gridSpan w:val="3"/>
+            <w:vAlign w:val="center"/>
+          </w:tcPr>
+          <w:p>
+            <w:proofErr w:type="gramStart"/>
+            <w:r>
+              <w:t>Asegurar</w:t>
+            </w:r>
+            <w:proofErr w:type="gramEnd"/>
+            <w:r>
+              <w:t xml:space="preserve"> que el sistema funcione con las reglas y condiciones más actuales, en este caso se </w:t>
+            </w:r>
+            <w:r>
+              <w:t xml:space="preserve">el administrador podrá cambiar a la duración de la </w:t>
+            </w:r>
+            <w:r>
+              <w:t>sesión</w:t>
+            </w:r>
+            <w:r>
+              <w:t xml:space="preserve"> </w:t>
+            </w:r>
+            <w:r>
+              <w:t xml:space="preserve">de los usuarios y las credenciales del correo de la aplicación </w:t>
+            </w:r>
+          </w:p>
+        </w:tc>
+      </w:tr>
+      <w:tr>
+        <w:trPr>
+          <w:trHeight w:val="804"/>
+        </w:trPr>
+        <w:tc>
+          <w:tcPr>
+            <w:tcW w:w="4685" w:type="dxa"/>
+            <w:gridSpan w:val="2"/>
+            <w:vMerge w:val="restart"/>
+          </w:tcPr>
+          <w:p>
+            <w:pPr>
+              <w:jc w:val="left"/>
+              <w:rPr>
+                <w:b/>
+                <w:bCs/>
+              </w:rPr>
+            </w:pPr>
+            <w:r>
+              <w:rPr>
+                <w:b/>
+                <w:bCs/>
+              </w:rPr>
+              <w:t>Validación</w:t>
+            </w:r>
+            <w:r>
+              <w:rPr>
+                <w:b/>
+                <w:bCs/>
+              </w:rPr>
+              <w:t>:</w:t>
+            </w:r>
+          </w:p>
+          <w:p>
+            <w:pPr>
+              <w:pStyle w:val="ListParagraph"/>
+              <w:numPr>
+                <w:ilvl w:val="0"/>
+                <w:numId w:val="3"/>
+              </w:numPr>
+              <w:jc w:val="left"/>
+              <w:rPr>
+                <w:rFonts w:ascii="Times New Roman" w:eastAsia="Times New Roman" w:hAnsi="Times New Roman" w:cs="Times New Roman"/>
+                <w:color w:val="auto"/>
+                <w:kern w:val="0"/>
+                <w:szCs w:val="24"/>
+                <w14:ligatures w14:val="none"/>
+              </w:rPr>
+            </w:pPr>
+            <w:r>
+              <w:rPr>
+                <w:rFonts w:ascii="Times New Roman" w:eastAsia="Times New Roman" w:hAnsi="Times New Roman" w:cs="Times New Roman"/>
+                <w:color w:val="auto"/>
+                <w:kern w:val="0"/>
+                <w:szCs w:val="24"/>
+                <w14:ligatures w14:val="none"/>
+              </w:rPr>
+              <w:t>El administrador puede hacer cambios en la configuración del sistema</w:t>
+            </w:r>
+          </w:p>
+          <w:p>
+            <w:pPr>
+              <w:pStyle w:val="ListParagraph"/>
+              <w:numPr>
+                <w:ilvl w:val="0"/>
+                <w:numId w:val="3"/>
+              </w:numPr>
+              <w:jc w:val="left"/>
+            </w:pPr>
+            <w:r>
+              <w:t>El administrador puede ver como los cambios en las reglas afecta la funcionalidad del sistema</w:t>
+            </w:r>
+          </w:p>
+        </w:tc>
+        <w:tc>
+          <w:tcPr>
+            <w:tcW w:w="2343" w:type="dxa"/>
+            <w:vAlign w:val="center"/>
+          </w:tcPr>
+          <w:p>
+            <w:pPr>
+              <w:jc w:val="left"/>
+              <w:rPr>
+                <w:b/>
+                <w:bCs/>
+              </w:rPr>
+            </w:pPr>
+            <w:r>
+              <w:rPr>
+                <w:b/>
+                <w:bCs/>
+              </w:rPr>
+              <w:t>Sprint</w:t>
+            </w:r>
+          </w:p>
+        </w:tc>
+        <w:tc>
+          <w:tcPr>
+            <w:tcW w:w="2344" w:type="dxa"/>
+            <w:vAlign w:val="center"/>
+          </w:tcPr>
+          <w:p>
+            <w:pPr>
+              <w:jc w:val="left"/>
+            </w:pPr>
+            <w:r>
+              <w:t>10</w:t>
+            </w:r>
+          </w:p>
+        </w:tc>
+      </w:tr>
+      <w:tr>
+        <w:trPr>
+          <w:trHeight w:val="804"/>
+        </w:trPr>
+        <w:tc>
+          <w:tcPr>
+            <w:tcW w:w="4685" w:type="dxa"/>
+            <w:gridSpan w:val="2"/>
+            <w:vMerge/>
+            <w:vAlign w:val="center"/>
+          </w:tcPr>
+          <w:p>
+            <w:pPr>
+              <w:jc w:val="left"/>
+            </w:pPr>
+          </w:p>
+        </w:tc>
+        <w:tc>
+          <w:tcPr>
+            <w:tcW w:w="2343" w:type="dxa"/>
+            <w:vAlign w:val="center"/>
+          </w:tcPr>
+          <w:p>
+            <w:pPr>
+              <w:jc w:val="left"/>
+              <w:rPr>
+                <w:b/>
+                <w:bCs/>
+              </w:rPr>
+            </w:pPr>
+            <w:r>
+              <w:rPr>
+                <w:b/>
+                <w:bCs/>
+              </w:rPr>
+              <w:t>Prioridad</w:t>
+            </w:r>
+          </w:p>
+        </w:tc>
+        <w:tc>
+          <w:tcPr>
+            <w:tcW w:w="2344" w:type="dxa"/>
+            <w:vAlign w:val="center"/>
+          </w:tcPr>
+          <w:p>
+            <w:pPr>
+              <w:jc w:val="left"/>
+            </w:pPr>
+            <w:r>
+              <w:t xml:space="preserve">Media </w:t>
+            </w:r>
+          </w:p>
+        </w:tc>
+      </w:tr>
+      <w:tr>
+        <w:trPr>
+          <w:trHeight w:val="804"/>
+        </w:trPr>
+        <w:tc>
+          <w:tcPr>
+            <w:tcW w:w="4685" w:type="dxa"/>
+            <w:gridSpan w:val="2"/>
+            <w:vMerge/>
+            <w:vAlign w:val="center"/>
+          </w:tcPr>
+          <w:p>
+            <w:pPr>
+              <w:jc w:val="left"/>
+            </w:pPr>
+          </w:p>
+        </w:tc>
+        <w:tc>
+          <w:tcPr>
+            <w:tcW w:w="2343" w:type="dxa"/>
+            <w:vAlign w:val="center"/>
+          </w:tcPr>
+          <w:p>
+            <w:pPr>
+              <w:jc w:val="left"/>
+              <w:rPr>
+                <w:b/>
+                <w:bCs/>
+              </w:rPr>
+            </w:pPr>
+            <w:r>
+              <w:rPr>
+                <w:b/>
+                <w:bCs/>
+              </w:rPr>
+              <w:t>Estimación (</w:t>
+            </w:r>
+            <w:r>
+              <w:rPr>
+                <w:b/>
+                <w:bCs/>
+              </w:rPr>
+              <w:t>horas</w:t>
+            </w:r>
+            <w:r>
+              <w:rPr>
+                <w:b/>
+                <w:bCs/>
+              </w:rPr>
+              <w:t>)</w:t>
+            </w:r>
+          </w:p>
+        </w:tc>
+        <w:tc>
+          <w:tcPr>
+            <w:tcW w:w="2344" w:type="dxa"/>
+            <w:vAlign w:val="center"/>
+          </w:tcPr>
+          <w:p>
+            <w:pPr>
+              <w:jc w:val="left"/>
+            </w:pPr>
+            <w:r>
+              <w:t>4</w:t>
+            </w:r>
+          </w:p>
+        </w:tc>
+      </w:tr>
+      <w:tr>
+        <w:trPr>
+          <w:trHeight w:val="804"/>
+        </w:trPr>
+        <w:tc>
+          <w:tcPr>
+            <w:tcW w:w="4685" w:type="dxa"/>
+            <w:gridSpan w:val="2"/>
+            <w:vMerge/>
+            <w:vAlign w:val="center"/>
+          </w:tcPr>
+          <w:p>
+            <w:pPr>
+              <w:jc w:val="left"/>
+            </w:pPr>
+          </w:p>
+        </w:tc>
+        <w:tc>
+          <w:tcPr>
+            <w:tcW w:w="2343" w:type="dxa"/>
+            <w:vAlign w:val="center"/>
+          </w:tcPr>
+          <w:p>
+            <w:pPr>
+              <w:jc w:val="left"/>
+              <w:rPr>
+                <w:b/>
+                <w:bCs/>
+              </w:rPr>
+            </w:pPr>
+            <w:r>
+              <w:rPr>
+                <w:b/>
+                <w:bCs/>
+              </w:rPr>
+              <w:t>Referencia</w:t>
+            </w:r>
+          </w:p>
+        </w:tc>
+        <w:tc>
+          <w:tcPr>
+            <w:tcW w:w="2344" w:type="dxa"/>
+            <w:vAlign w:val="center"/>
+          </w:tcPr>
+          <w:p>
+            <w:pPr>
+              <w:jc w:val="left"/>
+            </w:pPr>
+            <w:r>
+              <w:t>RF17</w:t>
+            </w:r>
+          </w:p>
+        </w:tc>
+      </w:tr>
+    </w:tbl>
+    <w:p/>
     <w:p/>
     <w:p/>
     <w:p>
@@ -21445,6 +23161,7 @@
         <w:pStyle w:val="Heading1"/>
       </w:pPr>
       <w:r>
+        <w:lastRenderedPageBreak/>
         <w:t>Historias técnicas</w:t>
       </w:r>
     </w:p>
@@ -21496,7 +23213,7 @@
         </w:tc>
         <w:tc>
           <w:tcPr>
-            <w:tcW w:w="2342" w:type="dxa"/>
+            <w:tcW w:w="2343" w:type="dxa"/>
             <w:vAlign w:val="center"/>
           </w:tcPr>
           <w:p>
@@ -21535,7 +23252,7 @@
         </w:tc>
         <w:tc>
           <w:tcPr>
-            <w:tcW w:w="2343" w:type="dxa"/>
+            <w:tcW w:w="2344" w:type="dxa"/>
             <w:vAlign w:val="center"/>
           </w:tcPr>
           <w:p>
@@ -21716,13 +23433,7 @@
               <w:jc w:val="left"/>
             </w:pPr>
             <w:r>
-              <w:t>Revisar que se haya instalado</w:t>
-            </w:r>
-            <w:r>
-              <w:t xml:space="preserve"> correctamente</w:t>
-            </w:r>
-            <w:r>
-              <w:t xml:space="preserve"> visual </w:t>
+              <w:t xml:space="preserve">Revisar que se haya instalado correctamente visual </w:t>
             </w:r>
             <w:proofErr w:type="spellStart"/>
             <w:r>
@@ -21748,13 +23459,7 @@
               <w:jc w:val="left"/>
             </w:pPr>
             <w:r>
-              <w:t xml:space="preserve">Revisar </w:t>
-            </w:r>
-            <w:r>
-              <w:t xml:space="preserve">que se haya instalado correctamente </w:t>
-            </w:r>
-            <w:r>
-              <w:t xml:space="preserve">PostgreSQL </w:t>
+              <w:t xml:space="preserve">Revisar que se haya instalado correctamente PostgreSQL </w:t>
             </w:r>
             <w:proofErr w:type="spellStart"/>
             <w:r>
@@ -21813,7 +23518,7 @@
         </w:tc>
         <w:tc>
           <w:tcPr>
-            <w:tcW w:w="2343" w:type="dxa"/>
+            <w:tcW w:w="2344" w:type="dxa"/>
             <w:vAlign w:val="center"/>
           </w:tcPr>
           <w:p>
@@ -21867,7 +23572,7 @@
         </w:tc>
         <w:tc>
           <w:tcPr>
-            <w:tcW w:w="2343" w:type="dxa"/>
+            <w:tcW w:w="2344" w:type="dxa"/>
             <w:vAlign w:val="center"/>
           </w:tcPr>
           <w:p>
@@ -21935,15 +23640,69 @@
         </w:tc>
         <w:tc>
           <w:tcPr>
+            <w:tcW w:w="2344" w:type="dxa"/>
+            <w:vAlign w:val="center"/>
+          </w:tcPr>
+          <w:p>
+            <w:pPr>
+              <w:jc w:val="left"/>
+            </w:pPr>
+            <w:r>
+              <w:t>1</w:t>
+            </w:r>
+          </w:p>
+        </w:tc>
+      </w:tr>
+      <w:tr>
+        <w:trPr>
+          <w:trHeight w:val="804"/>
+        </w:trPr>
+        <w:tc>
+          <w:tcPr>
+            <w:tcW w:w="4685" w:type="dxa"/>
+            <w:gridSpan w:val="2"/>
+            <w:vMerge/>
+            <w:vAlign w:val="center"/>
+          </w:tcPr>
+          <w:p>
+            <w:pPr>
+              <w:jc w:val="left"/>
+            </w:pPr>
+          </w:p>
+        </w:tc>
+        <w:tc>
+          <w:tcPr>
             <w:tcW w:w="2343" w:type="dxa"/>
             <w:vAlign w:val="center"/>
           </w:tcPr>
           <w:p>
             <w:pPr>
               <w:jc w:val="left"/>
-            </w:pPr>
-            <w:r>
-              <w:t>1</w:t>
+              <w:rPr>
+                <w:b/>
+                <w:bCs/>
+              </w:rPr>
+            </w:pPr>
+            <w:r>
+              <w:rPr>
+                <w:b/>
+                <w:bCs/>
+              </w:rPr>
+              <w:t>Referencia</w:t>
+            </w:r>
+          </w:p>
+        </w:tc>
+        <w:tc>
+          <w:tcPr>
+            <w:tcW w:w="2344" w:type="dxa"/>
+            <w:vAlign w:val="center"/>
+          </w:tcPr>
+          <w:p>
+            <w:pPr>
+              <w:jc w:val="left"/>
+            </w:pPr>
+            <w:r>
+              <w:t>RNF1</w:t>
             </w:r>
           </w:p>
         </w:tc>
@@ -21998,84 +23757,83 @@
         </w:tc>
         <w:tc>
           <w:tcPr>
+            <w:tcW w:w="2343" w:type="dxa"/>
+            <w:vAlign w:val="center"/>
+          </w:tcPr>
+          <w:p>
+            <w:pPr>
+              <w:jc w:val="left"/>
+            </w:pPr>
+            <w:r>
+              <w:t>H</w:t>
+            </w:r>
+            <w:r>
+              <w:t>T</w:t>
+            </w:r>
+            <w:r>
+              <w:t>2</w:t>
+            </w:r>
+          </w:p>
+        </w:tc>
+        <w:tc>
+          <w:tcPr>
+            <w:tcW w:w="2343" w:type="dxa"/>
+            <w:vAlign w:val="center"/>
+          </w:tcPr>
+          <w:p>
+            <w:pPr>
+              <w:jc w:val="left"/>
+              <w:rPr>
+                <w:b/>
+                <w:bCs/>
+              </w:rPr>
+            </w:pPr>
+            <w:r>
+              <w:rPr>
+                <w:b/>
+                <w:bCs/>
+              </w:rPr>
+              <w:t>Descripción</w:t>
+            </w:r>
+          </w:p>
+        </w:tc>
+        <w:tc>
+          <w:tcPr>
+            <w:tcW w:w="2344" w:type="dxa"/>
+            <w:vAlign w:val="center"/>
+          </w:tcPr>
+          <w:p>
+            <w:pPr>
+              <w:jc w:val="left"/>
+            </w:pPr>
+            <w:r>
+              <w:t>Establecer el estándar de codificación</w:t>
+            </w:r>
+          </w:p>
+        </w:tc>
+      </w:tr>
+      <w:tr>
+        <w:trPr>
+          <w:trHeight w:val="804"/>
+        </w:trPr>
+        <w:tc>
+          <w:tcPr>
             <w:tcW w:w="2342" w:type="dxa"/>
             <w:vAlign w:val="center"/>
           </w:tcPr>
           <w:p>
             <w:pPr>
               <w:jc w:val="left"/>
-            </w:pPr>
-            <w:r>
-              <w:t>H</w:t>
-            </w:r>
-            <w:r>
-              <w:t>T</w:t>
-            </w:r>
-            <w:r>
-              <w:t>2</w:t>
-            </w:r>
-          </w:p>
-        </w:tc>
-        <w:tc>
-          <w:tcPr>
-            <w:tcW w:w="2343" w:type="dxa"/>
-            <w:vAlign w:val="center"/>
-          </w:tcPr>
-          <w:p>
-            <w:pPr>
-              <w:jc w:val="left"/>
-              <w:rPr>
-                <w:b/>
-                <w:bCs/>
-              </w:rPr>
-            </w:pPr>
-            <w:r>
-              <w:rPr>
-                <w:b/>
-                <w:bCs/>
-              </w:rPr>
-              <w:t>Descripción</w:t>
-            </w:r>
-          </w:p>
-        </w:tc>
-        <w:tc>
-          <w:tcPr>
-            <w:tcW w:w="2343" w:type="dxa"/>
-            <w:vAlign w:val="center"/>
-          </w:tcPr>
-          <w:p>
-            <w:pPr>
-              <w:jc w:val="left"/>
-            </w:pPr>
-            <w:r>
-              <w:t>Establecer el estándar de codificación</w:t>
-            </w:r>
-          </w:p>
-        </w:tc>
-      </w:tr>
-      <w:tr>
-        <w:trPr>
-          <w:trHeight w:val="804"/>
-        </w:trPr>
-        <w:tc>
-          <w:tcPr>
-            <w:tcW w:w="2342" w:type="dxa"/>
-            <w:vAlign w:val="center"/>
-          </w:tcPr>
-          <w:p>
-            <w:pPr>
-              <w:jc w:val="left"/>
-              <w:rPr>
-                <w:b/>
-                <w:bCs/>
-              </w:rPr>
-            </w:pPr>
-            <w:r>
-              <w:rPr>
-                <w:b/>
-                <w:bCs/>
-              </w:rPr>
-              <w:lastRenderedPageBreak/>
+              <w:rPr>
+                <w:b/>
+                <w:bCs/>
+              </w:rPr>
+            </w:pPr>
+            <w:r>
+              <w:rPr>
+                <w:b/>
+                <w:bCs/>
+              </w:rPr>
               <w:t>Como</w:t>
             </w:r>
           </w:p>
@@ -22219,13 +23977,8 @@
               <w:jc w:val="left"/>
             </w:pPr>
             <w:r>
-              <w:t xml:space="preserve">Revisar que se haya </w:t>
-            </w:r>
-            <w:r>
-              <w:t>establecido un estándar de codificación</w:t>
-            </w:r>
-            <w:r>
-              <w:t xml:space="preserve"> para el nombrado de variables y clases.</w:t>
+              <w:lastRenderedPageBreak/>
+              <w:t>Revisar que se haya establecido un estándar de codificación para el nombrado de variables y clases.</w:t>
             </w:r>
           </w:p>
           <w:p>
@@ -22251,10 +24004,7 @@
               <w:jc w:val="left"/>
             </w:pPr>
             <w:r>
-              <w:t>Revisar a lo largo del proyecto que se siga el estándar</w:t>
-            </w:r>
-            <w:r>
-              <w:t xml:space="preserve"> de codificación.</w:t>
+              <w:t>Revisar a lo largo del proyecto que se siga el estándar de codificación.</w:t>
             </w:r>
           </w:p>
         </w:tc>
@@ -22276,13 +24026,14 @@
                 <w:b/>
                 <w:bCs/>
               </w:rPr>
+              <w:lastRenderedPageBreak/>
               <w:t>Sprint</w:t>
             </w:r>
           </w:p>
         </w:tc>
         <w:tc>
           <w:tcPr>
-            <w:tcW w:w="2343" w:type="dxa"/>
+            <w:tcW w:w="2344" w:type="dxa"/>
             <w:vAlign w:val="center"/>
           </w:tcPr>
           <w:p>
@@ -22336,7 +24087,7 @@
         </w:tc>
         <w:tc>
           <w:tcPr>
-            <w:tcW w:w="2343" w:type="dxa"/>
+            <w:tcW w:w="2344" w:type="dxa"/>
             <w:vAlign w:val="center"/>
           </w:tcPr>
           <w:p>
@@ -22404,15 +24155,69 @@
         </w:tc>
         <w:tc>
           <w:tcPr>
+            <w:tcW w:w="2344" w:type="dxa"/>
+            <w:vAlign w:val="center"/>
+          </w:tcPr>
+          <w:p>
+            <w:pPr>
+              <w:jc w:val="left"/>
+            </w:pPr>
+            <w:r>
+              <w:t>1</w:t>
+            </w:r>
+          </w:p>
+        </w:tc>
+      </w:tr>
+      <w:tr>
+        <w:trPr>
+          <w:trHeight w:val="804"/>
+        </w:trPr>
+        <w:tc>
+          <w:tcPr>
+            <w:tcW w:w="4685" w:type="dxa"/>
+            <w:gridSpan w:val="2"/>
+            <w:vMerge/>
+            <w:vAlign w:val="center"/>
+          </w:tcPr>
+          <w:p>
+            <w:pPr>
+              <w:jc w:val="left"/>
+            </w:pPr>
+          </w:p>
+        </w:tc>
+        <w:tc>
+          <w:tcPr>
             <w:tcW w:w="2343" w:type="dxa"/>
             <w:vAlign w:val="center"/>
           </w:tcPr>
           <w:p>
             <w:pPr>
               <w:jc w:val="left"/>
-            </w:pPr>
-            <w:r>
-              <w:t>1</w:t>
+              <w:rPr>
+                <w:b/>
+                <w:bCs/>
+              </w:rPr>
+            </w:pPr>
+            <w:r>
+              <w:rPr>
+                <w:b/>
+                <w:bCs/>
+              </w:rPr>
+              <w:t>Referencia</w:t>
+            </w:r>
+          </w:p>
+        </w:tc>
+        <w:tc>
+          <w:tcPr>
+            <w:tcW w:w="2344" w:type="dxa"/>
+            <w:vAlign w:val="center"/>
+          </w:tcPr>
+          <w:p>
+            <w:pPr>
+              <w:jc w:val="left"/>
+            </w:pPr>
+            <w:r>
+              <w:t>RNF2</w:t>
             </w:r>
           </w:p>
         </w:tc>
@@ -22467,7 +24272,7 @@
         </w:tc>
         <w:tc>
           <w:tcPr>
-            <w:tcW w:w="2342" w:type="dxa"/>
+            <w:tcW w:w="2343" w:type="dxa"/>
             <w:vAlign w:val="center"/>
           </w:tcPr>
           <w:p>
@@ -22509,7 +24314,7 @@
         </w:tc>
         <w:tc>
           <w:tcPr>
-            <w:tcW w:w="2343" w:type="dxa"/>
+            <w:tcW w:w="2344" w:type="dxa"/>
             <w:vAlign w:val="center"/>
           </w:tcPr>
           <w:p>
@@ -22765,7 +24570,7 @@
         </w:tc>
         <w:tc>
           <w:tcPr>
-            <w:tcW w:w="2343" w:type="dxa"/>
+            <w:tcW w:w="2344" w:type="dxa"/>
             <w:vAlign w:val="center"/>
           </w:tcPr>
           <w:p>
@@ -22819,7 +24624,7 @@
         </w:tc>
         <w:tc>
           <w:tcPr>
-            <w:tcW w:w="2343" w:type="dxa"/>
+            <w:tcW w:w="2344" w:type="dxa"/>
             <w:vAlign w:val="center"/>
           </w:tcPr>
           <w:p>
@@ -22887,15 +24692,69 @@
         </w:tc>
         <w:tc>
           <w:tcPr>
+            <w:tcW w:w="2344" w:type="dxa"/>
+            <w:vAlign w:val="center"/>
+          </w:tcPr>
+          <w:p>
+            <w:pPr>
+              <w:jc w:val="left"/>
+            </w:pPr>
+            <w:r>
+              <w:t>6</w:t>
+            </w:r>
+          </w:p>
+        </w:tc>
+      </w:tr>
+      <w:tr>
+        <w:trPr>
+          <w:trHeight w:val="804"/>
+        </w:trPr>
+        <w:tc>
+          <w:tcPr>
+            <w:tcW w:w="4685" w:type="dxa"/>
+            <w:gridSpan w:val="2"/>
+            <w:vMerge/>
+            <w:vAlign w:val="center"/>
+          </w:tcPr>
+          <w:p>
+            <w:pPr>
+              <w:jc w:val="left"/>
+            </w:pPr>
+          </w:p>
+        </w:tc>
+        <w:tc>
+          <w:tcPr>
             <w:tcW w:w="2343" w:type="dxa"/>
             <w:vAlign w:val="center"/>
           </w:tcPr>
           <w:p>
             <w:pPr>
               <w:jc w:val="left"/>
-            </w:pPr>
-            <w:r>
-              <w:t>6</w:t>
+              <w:rPr>
+                <w:b/>
+                <w:bCs/>
+              </w:rPr>
+            </w:pPr>
+            <w:r>
+              <w:rPr>
+                <w:b/>
+                <w:bCs/>
+              </w:rPr>
+              <w:t>Referencia</w:t>
+            </w:r>
+          </w:p>
+        </w:tc>
+        <w:tc>
+          <w:tcPr>
+            <w:tcW w:w="2344" w:type="dxa"/>
+            <w:vAlign w:val="center"/>
+          </w:tcPr>
+          <w:p>
+            <w:pPr>
+              <w:jc w:val="left"/>
+            </w:pPr>
+            <w:r>
+              <w:t>RNF3</w:t>
             </w:r>
           </w:p>
         </w:tc>
@@ -22907,7 +24766,6 @@
         <w:pStyle w:val="heading2HT"/>
       </w:pPr>
       <w:r>
-        <w:lastRenderedPageBreak/>
         <w:t xml:space="preserve">Configurar los servidores </w:t>
       </w:r>
       <w:r>
@@ -22954,7 +24812,7 @@
         </w:tc>
         <w:tc>
           <w:tcPr>
-            <w:tcW w:w="2342" w:type="dxa"/>
+            <w:tcW w:w="2343" w:type="dxa"/>
             <w:vAlign w:val="center"/>
           </w:tcPr>
           <w:p>
@@ -22996,7 +24854,7 @@
         </w:tc>
         <w:tc>
           <w:tcPr>
-            <w:tcW w:w="2343" w:type="dxa"/>
+            <w:tcW w:w="2344" w:type="dxa"/>
             <w:vAlign w:val="center"/>
           </w:tcPr>
           <w:p>
@@ -23073,6 +24931,7 @@
                 <w:b/>
                 <w:bCs/>
               </w:rPr>
+              <w:lastRenderedPageBreak/>
               <w:t>Quiero</w:t>
             </w:r>
           </w:p>
@@ -23192,19 +25051,7 @@
               <w:jc w:val="left"/>
             </w:pPr>
             <w:r>
-              <w:t>V</w:t>
-            </w:r>
-            <w:r>
-              <w:t>erificar</w:t>
-            </w:r>
-            <w:r>
-              <w:t xml:space="preserve"> la correcta</w:t>
-            </w:r>
-            <w:r>
-              <w:t xml:space="preserve"> </w:t>
-            </w:r>
-            <w:r>
-              <w:t xml:space="preserve">instalación de </w:t>
+              <w:t xml:space="preserve">Verificar la correcta instalación de </w:t>
             </w:r>
             <w:proofErr w:type="spellStart"/>
             <w:r>
@@ -23225,19 +25072,7 @@
               <w:jc w:val="left"/>
             </w:pPr>
             <w:r>
-              <w:t>V</w:t>
-            </w:r>
-            <w:r>
-              <w:t>erificar que este instalado</w:t>
-            </w:r>
-            <w:r>
-              <w:t xml:space="preserve"> el motor de l</w:t>
-            </w:r>
-            <w:r>
-              <w:t xml:space="preserve">a base de datos </w:t>
-            </w:r>
-            <w:r>
-              <w:t xml:space="preserve">PostgreSQL </w:t>
+              <w:t xml:space="preserve">Verificar que este instalado el motor de la base de datos PostgreSQL </w:t>
             </w:r>
           </w:p>
         </w:tc>
@@ -23265,7 +25100,7 @@
         </w:tc>
         <w:tc>
           <w:tcPr>
-            <w:tcW w:w="2343" w:type="dxa"/>
+            <w:tcW w:w="2344" w:type="dxa"/>
             <w:vAlign w:val="center"/>
           </w:tcPr>
           <w:p>
@@ -23319,7 +25154,7 @@
         </w:tc>
         <w:tc>
           <w:tcPr>
-            <w:tcW w:w="2343" w:type="dxa"/>
+            <w:tcW w:w="2344" w:type="dxa"/>
             <w:vAlign w:val="center"/>
           </w:tcPr>
           <w:p>
@@ -23387,15 +25222,69 @@
         </w:tc>
         <w:tc>
           <w:tcPr>
+            <w:tcW w:w="2344" w:type="dxa"/>
+            <w:vAlign w:val="center"/>
+          </w:tcPr>
+          <w:p>
+            <w:pPr>
+              <w:jc w:val="left"/>
+            </w:pPr>
+            <w:r>
+              <w:t>2</w:t>
+            </w:r>
+          </w:p>
+        </w:tc>
+      </w:tr>
+      <w:tr>
+        <w:trPr>
+          <w:trHeight w:val="804"/>
+        </w:trPr>
+        <w:tc>
+          <w:tcPr>
+            <w:tcW w:w="4685" w:type="dxa"/>
+            <w:gridSpan w:val="2"/>
+            <w:vMerge/>
+            <w:vAlign w:val="center"/>
+          </w:tcPr>
+          <w:p>
+            <w:pPr>
+              <w:jc w:val="left"/>
+            </w:pPr>
+          </w:p>
+        </w:tc>
+        <w:tc>
+          <w:tcPr>
             <w:tcW w:w="2343" w:type="dxa"/>
             <w:vAlign w:val="center"/>
           </w:tcPr>
           <w:p>
             <w:pPr>
               <w:jc w:val="left"/>
-            </w:pPr>
-            <w:r>
-              <w:t>2</w:t>
+              <w:rPr>
+                <w:b/>
+                <w:bCs/>
+              </w:rPr>
+            </w:pPr>
+            <w:r>
+              <w:rPr>
+                <w:b/>
+                <w:bCs/>
+              </w:rPr>
+              <w:t>Referencia</w:t>
+            </w:r>
+          </w:p>
+        </w:tc>
+        <w:tc>
+          <w:tcPr>
+            <w:tcW w:w="2344" w:type="dxa"/>
+            <w:vAlign w:val="center"/>
+          </w:tcPr>
+          <w:p>
+            <w:pPr>
+              <w:jc w:val="left"/>
+            </w:pPr>
+            <w:r>
+              <w:t>RNF4</w:t>
             </w:r>
           </w:p>
         </w:tc>
@@ -23450,7 +25339,7 @@
         </w:tc>
         <w:tc>
           <w:tcPr>
-            <w:tcW w:w="2342" w:type="dxa"/>
+            <w:tcW w:w="2343" w:type="dxa"/>
             <w:vAlign w:val="center"/>
           </w:tcPr>
           <w:p>
@@ -23492,7 +25381,7 @@
         </w:tc>
         <w:tc>
           <w:tcPr>
-            <w:tcW w:w="2343" w:type="dxa"/>
+            <w:tcW w:w="2344" w:type="dxa"/>
             <w:vAlign w:val="center"/>
           </w:tcPr>
           <w:p>
@@ -23682,10 +25571,7 @@
               <w:jc w:val="left"/>
             </w:pPr>
             <w:r>
-              <w:t xml:space="preserve">Abrir la </w:t>
-            </w:r>
-            <w:r>
-              <w:t>cuenta de GitHub</w:t>
+              <w:t>Abrir la cuenta de GitHub</w:t>
             </w:r>
           </w:p>
           <w:p>
@@ -23698,10 +25584,7 @@
               <w:jc w:val="left"/>
             </w:pPr>
             <w:r>
-              <w:t>Verificar que se haya creado el repositorio</w:t>
-            </w:r>
-            <w:r>
-              <w:t xml:space="preserve"> para el front-end</w:t>
+              <w:t>Verificar que se haya creado el repositorio para el front-end</w:t>
             </w:r>
           </w:p>
           <w:p>
@@ -23748,7 +25631,7 @@
         </w:tc>
         <w:tc>
           <w:tcPr>
-            <w:tcW w:w="2343" w:type="dxa"/>
+            <w:tcW w:w="2344" w:type="dxa"/>
             <w:vAlign w:val="center"/>
           </w:tcPr>
           <w:p>
@@ -23802,7 +25685,7 @@
         </w:tc>
         <w:tc>
           <w:tcPr>
-            <w:tcW w:w="2343" w:type="dxa"/>
+            <w:tcW w:w="2344" w:type="dxa"/>
             <w:vAlign w:val="center"/>
           </w:tcPr>
           <w:p>
@@ -23870,15 +25753,69 @@
         </w:tc>
         <w:tc>
           <w:tcPr>
+            <w:tcW w:w="2344" w:type="dxa"/>
+            <w:vAlign w:val="center"/>
+          </w:tcPr>
+          <w:p>
+            <w:pPr>
+              <w:jc w:val="left"/>
+            </w:pPr>
+            <w:r>
+              <w:t>1</w:t>
+            </w:r>
+          </w:p>
+        </w:tc>
+      </w:tr>
+      <w:tr>
+        <w:trPr>
+          <w:trHeight w:val="804"/>
+        </w:trPr>
+        <w:tc>
+          <w:tcPr>
+            <w:tcW w:w="4685" w:type="dxa"/>
+            <w:gridSpan w:val="2"/>
+            <w:vMerge/>
+            <w:vAlign w:val="center"/>
+          </w:tcPr>
+          <w:p>
+            <w:pPr>
+              <w:jc w:val="left"/>
+            </w:pPr>
+          </w:p>
+        </w:tc>
+        <w:tc>
+          <w:tcPr>
             <w:tcW w:w="2343" w:type="dxa"/>
             <w:vAlign w:val="center"/>
           </w:tcPr>
           <w:p>
             <w:pPr>
               <w:jc w:val="left"/>
-            </w:pPr>
-            <w:r>
-              <w:t>1</w:t>
+              <w:rPr>
+                <w:b/>
+                <w:bCs/>
+              </w:rPr>
+            </w:pPr>
+            <w:r>
+              <w:rPr>
+                <w:b/>
+                <w:bCs/>
+              </w:rPr>
+              <w:t>Referencia</w:t>
+            </w:r>
+          </w:p>
+        </w:tc>
+        <w:tc>
+          <w:tcPr>
+            <w:tcW w:w="2344" w:type="dxa"/>
+            <w:vAlign w:val="center"/>
+          </w:tcPr>
+          <w:p>
+            <w:pPr>
+              <w:jc w:val="left"/>
+            </w:pPr>
+            <w:r>
+              <w:t>RNF5</w:t>
             </w:r>
           </w:p>
         </w:tc>
@@ -23890,6 +25827,7 @@
         <w:pStyle w:val="heading2HT"/>
       </w:pPr>
       <w:r>
+        <w:lastRenderedPageBreak/>
         <w:t>Implementar la base de datos</w:t>
       </w:r>
     </w:p>
@@ -23933,7 +25871,7 @@
         </w:tc>
         <w:tc>
           <w:tcPr>
-            <w:tcW w:w="2342" w:type="dxa"/>
+            <w:tcW w:w="2343" w:type="dxa"/>
             <w:vAlign w:val="center"/>
           </w:tcPr>
           <w:p>
@@ -23972,7 +25910,7 @@
         </w:tc>
         <w:tc>
           <w:tcPr>
-            <w:tcW w:w="2343" w:type="dxa"/>
+            <w:tcW w:w="2344" w:type="dxa"/>
             <w:vAlign w:val="center"/>
           </w:tcPr>
           <w:p>
@@ -24154,10 +26092,7 @@
             </w:r>
             <w:proofErr w:type="spellStart"/>
             <w:r>
-              <w:t>pg</w:t>
-            </w:r>
-            <w:r>
-              <w:t>Admin</w:t>
+              <w:t>pgAdmin</w:t>
             </w:r>
             <w:proofErr w:type="spellEnd"/>
             <w:r>
@@ -24174,16 +26109,7 @@
               <w:jc w:val="left"/>
             </w:pPr>
             <w:r>
-              <w:t>Comprobar que se haya establecido</w:t>
-            </w:r>
-            <w:r>
-              <w:t xml:space="preserve"> correctamente</w:t>
-            </w:r>
-            <w:r>
-              <w:t xml:space="preserve"> la conexión</w:t>
-            </w:r>
-            <w:r>
-              <w:t xml:space="preserve"> a la base de datos</w:t>
+              <w:t>Comprobar que se haya establecido correctamente la conexión a la base de datos</w:t>
             </w:r>
           </w:p>
           <w:p>
@@ -24224,7 +26150,7 @@
         </w:tc>
         <w:tc>
           <w:tcPr>
-            <w:tcW w:w="2343" w:type="dxa"/>
+            <w:tcW w:w="2344" w:type="dxa"/>
             <w:vAlign w:val="center"/>
           </w:tcPr>
           <w:p>
@@ -24278,7 +26204,7 @@
         </w:tc>
         <w:tc>
           <w:tcPr>
-            <w:tcW w:w="2343" w:type="dxa"/>
+            <w:tcW w:w="2344" w:type="dxa"/>
             <w:vAlign w:val="center"/>
           </w:tcPr>
           <w:p>
@@ -24346,15 +26272,69 @@
         </w:tc>
         <w:tc>
           <w:tcPr>
+            <w:tcW w:w="2344" w:type="dxa"/>
+            <w:vAlign w:val="center"/>
+          </w:tcPr>
+          <w:p>
+            <w:pPr>
+              <w:jc w:val="left"/>
+            </w:pPr>
+            <w:r>
+              <w:t>1</w:t>
+            </w:r>
+          </w:p>
+        </w:tc>
+      </w:tr>
+      <w:tr>
+        <w:trPr>
+          <w:trHeight w:val="804"/>
+        </w:trPr>
+        <w:tc>
+          <w:tcPr>
+            <w:tcW w:w="4685" w:type="dxa"/>
+            <w:gridSpan w:val="2"/>
+            <w:vMerge/>
+            <w:vAlign w:val="center"/>
+          </w:tcPr>
+          <w:p>
+            <w:pPr>
+              <w:jc w:val="left"/>
+            </w:pPr>
+          </w:p>
+        </w:tc>
+        <w:tc>
+          <w:tcPr>
             <w:tcW w:w="2343" w:type="dxa"/>
             <w:vAlign w:val="center"/>
           </w:tcPr>
           <w:p>
             <w:pPr>
               <w:jc w:val="left"/>
-            </w:pPr>
-            <w:r>
-              <w:t>1</w:t>
+              <w:rPr>
+                <w:b/>
+                <w:bCs/>
+              </w:rPr>
+            </w:pPr>
+            <w:r>
+              <w:rPr>
+                <w:b/>
+                <w:bCs/>
+              </w:rPr>
+              <w:t>Referencia</w:t>
+            </w:r>
+          </w:p>
+        </w:tc>
+        <w:tc>
+          <w:tcPr>
+            <w:tcW w:w="2344" w:type="dxa"/>
+            <w:vAlign w:val="center"/>
+          </w:tcPr>
+          <w:p>
+            <w:pPr>
+              <w:jc w:val="left"/>
+            </w:pPr>
+            <w:r>
+              <w:t>RNF6</w:t>
             </w:r>
           </w:p>
         </w:tc>
@@ -24409,7 +26389,7 @@
         </w:tc>
         <w:tc>
           <w:tcPr>
-            <w:tcW w:w="2342" w:type="dxa"/>
+            <w:tcW w:w="2343" w:type="dxa"/>
             <w:vAlign w:val="center"/>
           </w:tcPr>
           <w:p>
@@ -24451,7 +26431,7 @@
         </w:tc>
         <w:tc>
           <w:tcPr>
-            <w:tcW w:w="2343" w:type="dxa"/>
+            <w:tcW w:w="2344" w:type="dxa"/>
             <w:vAlign w:val="center"/>
           </w:tcPr>
           <w:p>
@@ -24672,10 +26652,7 @@
             </w:pPr>
             <w:r>
               <w:lastRenderedPageBreak/>
-              <w:t>Verificar que el diseño se encuentre establecido</w:t>
-            </w:r>
-            <w:r>
-              <w:t xml:space="preserve"> bajo los principios de usabilidad de Nielsen </w:t>
+              <w:t xml:space="preserve">Verificar que el diseño se encuentre establecido bajo los principios de usabilidad de Nielsen </w:t>
             </w:r>
           </w:p>
         </w:tc>
@@ -24704,7 +26681,7 @@
         </w:tc>
         <w:tc>
           <w:tcPr>
-            <w:tcW w:w="2343" w:type="dxa"/>
+            <w:tcW w:w="2344" w:type="dxa"/>
             <w:vAlign w:val="center"/>
           </w:tcPr>
           <w:p>
@@ -24758,7 +26735,7 @@
         </w:tc>
         <w:tc>
           <w:tcPr>
-            <w:tcW w:w="2343" w:type="dxa"/>
+            <w:tcW w:w="2344" w:type="dxa"/>
             <w:vAlign w:val="center"/>
           </w:tcPr>
           <w:p>
@@ -24826,15 +26803,69 @@
         </w:tc>
         <w:tc>
           <w:tcPr>
+            <w:tcW w:w="2344" w:type="dxa"/>
+            <w:vAlign w:val="center"/>
+          </w:tcPr>
+          <w:p>
+            <w:pPr>
+              <w:jc w:val="left"/>
+            </w:pPr>
+            <w:r>
+              <w:t>6</w:t>
+            </w:r>
+          </w:p>
+        </w:tc>
+      </w:tr>
+      <w:tr>
+        <w:trPr>
+          <w:trHeight w:val="804"/>
+        </w:trPr>
+        <w:tc>
+          <w:tcPr>
+            <w:tcW w:w="4685" w:type="dxa"/>
+            <w:gridSpan w:val="2"/>
+            <w:vMerge/>
+            <w:vAlign w:val="center"/>
+          </w:tcPr>
+          <w:p>
+            <w:pPr>
+              <w:jc w:val="left"/>
+            </w:pPr>
+          </w:p>
+        </w:tc>
+        <w:tc>
+          <w:tcPr>
             <w:tcW w:w="2343" w:type="dxa"/>
             <w:vAlign w:val="center"/>
           </w:tcPr>
           <w:p>
             <w:pPr>
               <w:jc w:val="left"/>
-            </w:pPr>
-            <w:r>
-              <w:t>6</w:t>
+              <w:rPr>
+                <w:b/>
+                <w:bCs/>
+              </w:rPr>
+            </w:pPr>
+            <w:r>
+              <w:rPr>
+                <w:b/>
+                <w:bCs/>
+              </w:rPr>
+              <w:t>Referencia</w:t>
+            </w:r>
+          </w:p>
+        </w:tc>
+        <w:tc>
+          <w:tcPr>
+            <w:tcW w:w="2344" w:type="dxa"/>
+            <w:vAlign w:val="center"/>
+          </w:tcPr>
+          <w:p>
+            <w:pPr>
+              <w:jc w:val="left"/>
+            </w:pPr>
+            <w:r>
+              <w:t>RNF7</w:t>
             </w:r>
           </w:p>
         </w:tc>
@@ -24895,7 +26926,7 @@
         </w:tc>
         <w:tc>
           <w:tcPr>
-            <w:tcW w:w="2342" w:type="dxa"/>
+            <w:tcW w:w="2343" w:type="dxa"/>
             <w:vAlign w:val="center"/>
           </w:tcPr>
           <w:p>
@@ -24934,7 +26965,7 @@
         </w:tc>
         <w:tc>
           <w:tcPr>
-            <w:tcW w:w="2343" w:type="dxa"/>
+            <w:tcW w:w="2344" w:type="dxa"/>
             <w:vAlign w:val="center"/>
           </w:tcPr>
           <w:p>
@@ -25124,19 +27155,7 @@
               <w:jc w:val="left"/>
             </w:pPr>
             <w:r>
-              <w:t>Verificar</w:t>
-            </w:r>
-            <w:r>
-              <w:t xml:space="preserve"> que</w:t>
-            </w:r>
-            <w:r>
-              <w:t xml:space="preserve"> </w:t>
-            </w:r>
-            <w:r>
-              <w:t xml:space="preserve">el equipo pueda crear </w:t>
-            </w:r>
-            <w:r>
-              <w:t>proyectos con React</w:t>
+              <w:t>Verificar que el equipo pueda crear proyectos con React</w:t>
             </w:r>
           </w:p>
           <w:p>
@@ -25149,10 +27168,7 @@
               <w:jc w:val="left"/>
             </w:pPr>
             <w:r>
-              <w:t xml:space="preserve">Verificar </w:t>
-            </w:r>
-            <w:r>
-              <w:t>que el equipo pueda crear proyectos con FastAPI</w:t>
+              <w:t>Verificar que el equipo pueda crear proyectos con FastAPI</w:t>
             </w:r>
           </w:p>
         </w:tc>
@@ -25180,7 +27196,7 @@
         </w:tc>
         <w:tc>
           <w:tcPr>
-            <w:tcW w:w="2343" w:type="dxa"/>
+            <w:tcW w:w="2344" w:type="dxa"/>
             <w:vAlign w:val="center"/>
           </w:tcPr>
           <w:p>
@@ -25234,7 +27250,7 @@
         </w:tc>
         <w:tc>
           <w:tcPr>
-            <w:tcW w:w="2343" w:type="dxa"/>
+            <w:tcW w:w="2344" w:type="dxa"/>
             <w:vAlign w:val="center"/>
           </w:tcPr>
           <w:p>
@@ -25302,15 +27318,69 @@
         </w:tc>
         <w:tc>
           <w:tcPr>
+            <w:tcW w:w="2344" w:type="dxa"/>
+            <w:vAlign w:val="center"/>
+          </w:tcPr>
+          <w:p>
+            <w:pPr>
+              <w:jc w:val="left"/>
+            </w:pPr>
+            <w:r>
+              <w:t>6</w:t>
+            </w:r>
+          </w:p>
+        </w:tc>
+      </w:tr>
+      <w:tr>
+        <w:trPr>
+          <w:trHeight w:val="804"/>
+        </w:trPr>
+        <w:tc>
+          <w:tcPr>
+            <w:tcW w:w="4685" w:type="dxa"/>
+            <w:gridSpan w:val="2"/>
+            <w:vMerge/>
+            <w:vAlign w:val="center"/>
+          </w:tcPr>
+          <w:p>
+            <w:pPr>
+              <w:jc w:val="left"/>
+            </w:pPr>
+          </w:p>
+        </w:tc>
+        <w:tc>
+          <w:tcPr>
             <w:tcW w:w="2343" w:type="dxa"/>
             <w:vAlign w:val="center"/>
           </w:tcPr>
           <w:p>
             <w:pPr>
               <w:jc w:val="left"/>
-            </w:pPr>
-            <w:r>
-              <w:t>6</w:t>
+              <w:rPr>
+                <w:b/>
+                <w:bCs/>
+              </w:rPr>
+            </w:pPr>
+            <w:r>
+              <w:rPr>
+                <w:b/>
+                <w:bCs/>
+              </w:rPr>
+              <w:t>Referencia</w:t>
+            </w:r>
+          </w:p>
+        </w:tc>
+        <w:tc>
+          <w:tcPr>
+            <w:tcW w:w="2344" w:type="dxa"/>
+            <w:vAlign w:val="center"/>
+          </w:tcPr>
+          <w:p>
+            <w:pPr>
+              <w:jc w:val="left"/>
+            </w:pPr>
+            <w:r>
+              <w:t>RNF8</w:t>
             </w:r>
           </w:p>
         </w:tc>
@@ -25365,7 +27435,7 @@
         </w:tc>
         <w:tc>
           <w:tcPr>
-            <w:tcW w:w="2342" w:type="dxa"/>
+            <w:tcW w:w="2343" w:type="dxa"/>
             <w:vAlign w:val="center"/>
           </w:tcPr>
           <w:p>
@@ -25404,7 +27474,7 @@
         </w:tc>
         <w:tc>
           <w:tcPr>
-            <w:tcW w:w="2343" w:type="dxa"/>
+            <w:tcW w:w="2344" w:type="dxa"/>
             <w:vAlign w:val="center"/>
           </w:tcPr>
           <w:p>
@@ -25520,6 +27590,7 @@
                 <w:b/>
                 <w:bCs/>
               </w:rPr>
+              <w:lastRenderedPageBreak/>
               <w:t>Para poder</w:t>
             </w:r>
           </w:p>
@@ -25595,11 +27666,7 @@
               <w:jc w:val="left"/>
             </w:pPr>
             <w:r>
-              <w:lastRenderedPageBreak/>
-              <w:t xml:space="preserve">Verificar que el modelo realiza predicciones a partir de datos </w:t>
-            </w:r>
-            <w:r>
-              <w:t>históricos</w:t>
+              <w:t>Verificar que el modelo realiza predicciones a partir de datos históricos</w:t>
             </w:r>
           </w:p>
         </w:tc>
@@ -25621,14 +27688,13 @@
                 <w:b/>
                 <w:bCs/>
               </w:rPr>
-              <w:lastRenderedPageBreak/>
               <w:t>Sprint</w:t>
             </w:r>
           </w:p>
         </w:tc>
         <w:tc>
           <w:tcPr>
-            <w:tcW w:w="2343" w:type="dxa"/>
+            <w:tcW w:w="2344" w:type="dxa"/>
             <w:vAlign w:val="center"/>
           </w:tcPr>
           <w:p>
@@ -25682,7 +27748,7 @@
         </w:tc>
         <w:tc>
           <w:tcPr>
-            <w:tcW w:w="2343" w:type="dxa"/>
+            <w:tcW w:w="2344" w:type="dxa"/>
             <w:vAlign w:val="center"/>
           </w:tcPr>
           <w:p>
@@ -25751,15 +27817,69 @@
         </w:tc>
         <w:tc>
           <w:tcPr>
+            <w:tcW w:w="2344" w:type="dxa"/>
+            <w:vAlign w:val="center"/>
+          </w:tcPr>
+          <w:p>
+            <w:pPr>
+              <w:jc w:val="left"/>
+            </w:pPr>
+            <w:r>
+              <w:t>7</w:t>
+            </w:r>
+          </w:p>
+        </w:tc>
+      </w:tr>
+      <w:tr>
+        <w:trPr>
+          <w:trHeight w:val="804"/>
+        </w:trPr>
+        <w:tc>
+          <w:tcPr>
+            <w:tcW w:w="4685" w:type="dxa"/>
+            <w:gridSpan w:val="2"/>
+            <w:vMerge/>
+            <w:vAlign w:val="center"/>
+          </w:tcPr>
+          <w:p>
+            <w:pPr>
+              <w:jc w:val="left"/>
+            </w:pPr>
+          </w:p>
+        </w:tc>
+        <w:tc>
+          <w:tcPr>
             <w:tcW w:w="2343" w:type="dxa"/>
             <w:vAlign w:val="center"/>
           </w:tcPr>
           <w:p>
             <w:pPr>
               <w:jc w:val="left"/>
-            </w:pPr>
-            <w:r>
-              <w:t>7</w:t>
+              <w:rPr>
+                <w:b/>
+                <w:bCs/>
+              </w:rPr>
+            </w:pPr>
+            <w:r>
+              <w:rPr>
+                <w:b/>
+                <w:bCs/>
+              </w:rPr>
+              <w:t>Referencia</w:t>
+            </w:r>
+          </w:p>
+        </w:tc>
+        <w:tc>
+          <w:tcPr>
+            <w:tcW w:w="2344" w:type="dxa"/>
+            <w:vAlign w:val="center"/>
+          </w:tcPr>
+          <w:p>
+            <w:pPr>
+              <w:jc w:val="left"/>
+            </w:pPr>
+            <w:r>
+              <w:t>RNF9</w:t>
             </w:r>
           </w:p>
         </w:tc>
@@ -25817,7 +27937,7 @@
         </w:tc>
         <w:tc>
           <w:tcPr>
-            <w:tcW w:w="2342" w:type="dxa"/>
+            <w:tcW w:w="2343" w:type="dxa"/>
             <w:vAlign w:val="center"/>
           </w:tcPr>
           <w:p>
@@ -25856,7 +27976,7 @@
         </w:tc>
         <w:tc>
           <w:tcPr>
-            <w:tcW w:w="2343" w:type="dxa"/>
+            <w:tcW w:w="2344" w:type="dxa"/>
             <w:vAlign w:val="center"/>
           </w:tcPr>
           <w:p>
@@ -26088,7 +28208,7 @@
         </w:tc>
         <w:tc>
           <w:tcPr>
-            <w:tcW w:w="2343" w:type="dxa"/>
+            <w:tcW w:w="2344" w:type="dxa"/>
             <w:vAlign w:val="center"/>
           </w:tcPr>
           <w:p>
@@ -26142,7 +28262,7 @@
         </w:tc>
         <w:tc>
           <w:tcPr>
-            <w:tcW w:w="2343" w:type="dxa"/>
+            <w:tcW w:w="2344" w:type="dxa"/>
             <w:vAlign w:val="center"/>
           </w:tcPr>
           <w:p>
@@ -26210,15 +28330,69 @@
         </w:tc>
         <w:tc>
           <w:tcPr>
+            <w:tcW w:w="2344" w:type="dxa"/>
+            <w:vAlign w:val="center"/>
+          </w:tcPr>
+          <w:p>
+            <w:pPr>
+              <w:jc w:val="left"/>
+            </w:pPr>
+            <w:r>
+              <w:t>6</w:t>
+            </w:r>
+          </w:p>
+        </w:tc>
+      </w:tr>
+      <w:tr>
+        <w:trPr>
+          <w:trHeight w:val="804"/>
+        </w:trPr>
+        <w:tc>
+          <w:tcPr>
+            <w:tcW w:w="4685" w:type="dxa"/>
+            <w:gridSpan w:val="2"/>
+            <w:vMerge/>
+            <w:vAlign w:val="center"/>
+          </w:tcPr>
+          <w:p>
+            <w:pPr>
+              <w:jc w:val="left"/>
+            </w:pPr>
+          </w:p>
+        </w:tc>
+        <w:tc>
+          <w:tcPr>
             <w:tcW w:w="2343" w:type="dxa"/>
             <w:vAlign w:val="center"/>
           </w:tcPr>
           <w:p>
             <w:pPr>
               <w:jc w:val="left"/>
-            </w:pPr>
-            <w:r>
-              <w:t>6</w:t>
+              <w:rPr>
+                <w:b/>
+                <w:bCs/>
+              </w:rPr>
+            </w:pPr>
+            <w:r>
+              <w:rPr>
+                <w:b/>
+                <w:bCs/>
+              </w:rPr>
+              <w:t>Referencia</w:t>
+            </w:r>
+          </w:p>
+        </w:tc>
+        <w:tc>
+          <w:tcPr>
+            <w:tcW w:w="2344" w:type="dxa"/>
+            <w:vAlign w:val="center"/>
+          </w:tcPr>
+          <w:p>
+            <w:pPr>
+              <w:jc w:val="left"/>
+            </w:pPr>
+            <w:r>
+              <w:t>RNF10</w:t>
             </w:r>
           </w:p>
         </w:tc>
@@ -26230,6 +28404,7 @@
         <w:pStyle w:val="heading2HT"/>
       </w:pPr>
       <w:r>
+        <w:lastRenderedPageBreak/>
         <w:t>Despliegue y puesta a punto</w:t>
       </w:r>
     </w:p>
@@ -26273,7 +28448,7 @@
         </w:tc>
         <w:tc>
           <w:tcPr>
-            <w:tcW w:w="2342" w:type="dxa"/>
+            <w:tcW w:w="2343" w:type="dxa"/>
             <w:vAlign w:val="center"/>
           </w:tcPr>
           <w:p>
@@ -26315,7 +28490,7 @@
         </w:tc>
         <w:tc>
           <w:tcPr>
-            <w:tcW w:w="2343" w:type="dxa"/>
+            <w:tcW w:w="2344" w:type="dxa"/>
             <w:vAlign w:val="center"/>
           </w:tcPr>
           <w:p>
@@ -26481,7 +28656,6 @@
                 <w:b/>
                 <w:bCs/>
               </w:rPr>
-              <w:lastRenderedPageBreak/>
               <w:t>Validación</w:t>
             </w:r>
             <w:r>
@@ -26557,7 +28731,7 @@
         </w:tc>
         <w:tc>
           <w:tcPr>
-            <w:tcW w:w="2343" w:type="dxa"/>
+            <w:tcW w:w="2344" w:type="dxa"/>
             <w:vAlign w:val="center"/>
           </w:tcPr>
           <w:p>
@@ -26611,7 +28785,7 @@
         </w:tc>
         <w:tc>
           <w:tcPr>
-            <w:tcW w:w="2343" w:type="dxa"/>
+            <w:tcW w:w="2344" w:type="dxa"/>
             <w:vAlign w:val="center"/>
           </w:tcPr>
           <w:p>
@@ -26679,15 +28853,69 @@
         </w:tc>
         <w:tc>
           <w:tcPr>
+            <w:tcW w:w="2344" w:type="dxa"/>
+            <w:vAlign w:val="center"/>
+          </w:tcPr>
+          <w:p>
+            <w:pPr>
+              <w:jc w:val="left"/>
+            </w:pPr>
+            <w:r>
+              <w:t>6</w:t>
+            </w:r>
+          </w:p>
+        </w:tc>
+      </w:tr>
+      <w:tr>
+        <w:trPr>
+          <w:trHeight w:val="804"/>
+        </w:trPr>
+        <w:tc>
+          <w:tcPr>
+            <w:tcW w:w="4685" w:type="dxa"/>
+            <w:gridSpan w:val="2"/>
+            <w:vMerge/>
+            <w:vAlign w:val="center"/>
+          </w:tcPr>
+          <w:p>
+            <w:pPr>
+              <w:jc w:val="left"/>
+            </w:pPr>
+          </w:p>
+        </w:tc>
+        <w:tc>
+          <w:tcPr>
             <w:tcW w:w="2343" w:type="dxa"/>
             <w:vAlign w:val="center"/>
           </w:tcPr>
           <w:p>
             <w:pPr>
               <w:jc w:val="left"/>
-            </w:pPr>
-            <w:r>
-              <w:t>6</w:t>
+              <w:rPr>
+                <w:b/>
+                <w:bCs/>
+              </w:rPr>
+            </w:pPr>
+            <w:r>
+              <w:rPr>
+                <w:b/>
+                <w:bCs/>
+              </w:rPr>
+              <w:t>Referencia</w:t>
+            </w:r>
+          </w:p>
+        </w:tc>
+        <w:tc>
+          <w:tcPr>
+            <w:tcW w:w="2344" w:type="dxa"/>
+            <w:vAlign w:val="center"/>
+          </w:tcPr>
+          <w:p>
+            <w:pPr>
+              <w:jc w:val="left"/>
+            </w:pPr>
+            <w:r>
+              <w:t>RNF11</w:t>
             </w:r>
           </w:p>
         </w:tc>
@@ -26959,6 +29187,7 @@
               <w:jc w:val="left"/>
             </w:pPr>
             <w:r>
+              <w:lastRenderedPageBreak/>
               <w:t>Solo usuarios autenticados deben recibir un JWT válido</w:t>
             </w:r>
           </w:p>
@@ -27015,7 +29244,7 @@
             </w:r>
             <w:proofErr w:type="spellEnd"/>
             <w:r>
-              <w:t xml:space="preserve"> del JWT deben ser limitados o cifrados para evitar riesgos de exposición</w:t>
+              <w:t xml:space="preserve"> del JWT deben ser limitados</w:t>
             </w:r>
           </w:p>
         </w:tc>
@@ -27037,6 +29266,7 @@
                 <w:b/>
                 <w:bCs/>
               </w:rPr>
+              <w:lastRenderedPageBreak/>
               <w:t>Sprint</w:t>
             </w:r>
           </w:p>
@@ -27240,7 +29470,6 @@
         <w:ind w:left="360"/>
       </w:pPr>
       <w:r>
-        <w:lastRenderedPageBreak/>
         <w:t>Redefinición de las tecnologías del front-end</w:t>
       </w:r>
     </w:p>
@@ -27415,6 +29644,9 @@
           </w:tcPr>
           <w:p>
             <w:r>
+              <w:t xml:space="preserve">Cambiar de Bootstrap a </w:t>
+            </w:r>
+            <w:r>
               <w:t>Tailwind CSS</w:t>
             </w:r>
           </w:p>
@@ -27455,6 +29687,9 @@
           <w:p>
             <w:r>
               <w:t>Mejorar la usabilidad y experiencia de usuario</w:t>
+            </w:r>
+            <w:r>
+              <w:t xml:space="preserve"> en la capa de presentación </w:t>
             </w:r>
           </w:p>
         </w:tc>
@@ -27745,11 +29980,533 @@
       </w:tr>
     </w:tbl>
     <w:p/>
-    <w:p/>
-    <w:p/>
-    <w:p/>
-    <w:p/>
-    <w:p/>
+    <w:p>
+      <w:pPr>
+        <w:pStyle w:val="heading2HT"/>
+        <w:ind w:left="360"/>
+      </w:pPr>
+      <w:r>
+        <w:lastRenderedPageBreak/>
+        <w:t>Documentación – Diagramas de actividades necesarios para el sistema</w:t>
+      </w:r>
+    </w:p>
+    <w:tbl>
+      <w:tblPr>
+        <w:tblStyle w:val="TableGrid"/>
+        <w:tblW w:w="9372" w:type="dxa"/>
+        <w:tblLook w:val="04A0" w:firstRow="1" w:lastRow="0" w:firstColumn="1" w:lastColumn="0" w:noHBand="0" w:noVBand="1"/>
+      </w:tblPr>
+      <w:tblGrid>
+        <w:gridCol w:w="2342"/>
+        <w:gridCol w:w="2343"/>
+        <w:gridCol w:w="2343"/>
+        <w:gridCol w:w="2344"/>
+      </w:tblGrid>
+      <w:tr>
+        <w:trPr>
+          <w:trHeight w:val="804"/>
+        </w:trPr>
+        <w:tc>
+          <w:tcPr>
+            <w:tcW w:w="2342" w:type="dxa"/>
+            <w:vAlign w:val="center"/>
+          </w:tcPr>
+          <w:p>
+            <w:pPr>
+              <w:jc w:val="left"/>
+              <w:rPr>
+                <w:b/>
+                <w:bCs/>
+              </w:rPr>
+            </w:pPr>
+            <w:r>
+              <w:rPr>
+                <w:b/>
+                <w:bCs/>
+              </w:rPr>
+              <w:t>ID</w:t>
+            </w:r>
+          </w:p>
+        </w:tc>
+        <w:tc>
+          <w:tcPr>
+            <w:tcW w:w="2343" w:type="dxa"/>
+            <w:vAlign w:val="center"/>
+          </w:tcPr>
+          <w:p>
+            <w:pPr>
+              <w:jc w:val="left"/>
+            </w:pPr>
+            <w:r>
+              <w:t>H</w:t>
+            </w:r>
+            <w:r>
+              <w:t>T1</w:t>
+            </w:r>
+            <w:r>
+              <w:t>4</w:t>
+            </w:r>
+          </w:p>
+        </w:tc>
+        <w:tc>
+          <w:tcPr>
+            <w:tcW w:w="2343" w:type="dxa"/>
+            <w:vAlign w:val="center"/>
+          </w:tcPr>
+          <w:p>
+            <w:pPr>
+              <w:jc w:val="left"/>
+              <w:rPr>
+                <w:b/>
+                <w:bCs/>
+              </w:rPr>
+            </w:pPr>
+            <w:r>
+              <w:rPr>
+                <w:b/>
+                <w:bCs/>
+              </w:rPr>
+              <w:t>Descripción</w:t>
+            </w:r>
+          </w:p>
+        </w:tc>
+        <w:tc>
+          <w:tcPr>
+            <w:tcW w:w="2344" w:type="dxa"/>
+            <w:vAlign w:val="center"/>
+          </w:tcPr>
+          <w:p>
+            <w:pPr>
+              <w:jc w:val="left"/>
+            </w:pPr>
+            <w:r>
+              <w:t>Documentación – Diagramas de actividades necesarios para el sistema</w:t>
+            </w:r>
+          </w:p>
+        </w:tc>
+      </w:tr>
+      <w:tr>
+        <w:trPr>
+          <w:trHeight w:val="804"/>
+        </w:trPr>
+        <w:tc>
+          <w:tcPr>
+            <w:tcW w:w="2342" w:type="dxa"/>
+            <w:vAlign w:val="center"/>
+          </w:tcPr>
+          <w:p>
+            <w:pPr>
+              <w:jc w:val="left"/>
+              <w:rPr>
+                <w:b/>
+                <w:bCs/>
+              </w:rPr>
+            </w:pPr>
+            <w:r>
+              <w:rPr>
+                <w:b/>
+                <w:bCs/>
+              </w:rPr>
+              <w:t>Como</w:t>
+            </w:r>
+          </w:p>
+        </w:tc>
+        <w:tc>
+          <w:tcPr>
+            <w:tcW w:w="7030" w:type="dxa"/>
+            <w:gridSpan w:val="3"/>
+            <w:vAlign w:val="center"/>
+          </w:tcPr>
+          <w:p>
+            <w:pPr>
+              <w:jc w:val="left"/>
+            </w:pPr>
+            <w:r>
+              <w:t>D</w:t>
+            </w:r>
+            <w:r>
+              <w:t>esarrollador</w:t>
+            </w:r>
+          </w:p>
+        </w:tc>
+      </w:tr>
+      <w:tr>
+        <w:trPr>
+          <w:trHeight w:val="772"/>
+        </w:trPr>
+        <w:tc>
+          <w:tcPr>
+            <w:tcW w:w="2342" w:type="dxa"/>
+            <w:vAlign w:val="center"/>
+          </w:tcPr>
+          <w:p>
+            <w:pPr>
+              <w:jc w:val="left"/>
+              <w:rPr>
+                <w:b/>
+                <w:bCs/>
+              </w:rPr>
+            </w:pPr>
+            <w:r>
+              <w:rPr>
+                <w:b/>
+                <w:bCs/>
+              </w:rPr>
+              <w:t>Quiero</w:t>
+            </w:r>
+          </w:p>
+        </w:tc>
+        <w:tc>
+          <w:tcPr>
+            <w:tcW w:w="7030" w:type="dxa"/>
+            <w:gridSpan w:val="3"/>
+            <w:vAlign w:val="center"/>
+          </w:tcPr>
+          <w:p>
+            <w:r>
+              <w:t>Diseñar los diagramas de actividades más críticas del sistema</w:t>
+            </w:r>
+          </w:p>
+        </w:tc>
+      </w:tr>
+      <w:tr>
+        <w:trPr>
+          <w:trHeight w:val="804"/>
+        </w:trPr>
+        <w:tc>
+          <w:tcPr>
+            <w:tcW w:w="2342" w:type="dxa"/>
+            <w:vAlign w:val="center"/>
+          </w:tcPr>
+          <w:p>
+            <w:pPr>
+              <w:jc w:val="left"/>
+              <w:rPr>
+                <w:b/>
+                <w:bCs/>
+              </w:rPr>
+            </w:pPr>
+            <w:r>
+              <w:rPr>
+                <w:b/>
+                <w:bCs/>
+              </w:rPr>
+              <w:t>Para poder</w:t>
+            </w:r>
+          </w:p>
+        </w:tc>
+        <w:tc>
+          <w:tcPr>
+            <w:tcW w:w="7030" w:type="dxa"/>
+            <w:gridSpan w:val="3"/>
+            <w:vAlign w:val="center"/>
+          </w:tcPr>
+          <w:p>
+            <w:r>
+              <w:t>Tener una mejor perspectiva de lo que se va a codificar y visualizar el flujo correcto de los procesos del negocio</w:t>
+            </w:r>
+          </w:p>
+        </w:tc>
+      </w:tr>
+      <w:tr>
+        <w:trPr>
+          <w:trHeight w:val="804"/>
+        </w:trPr>
+        <w:tc>
+          <w:tcPr>
+            <w:tcW w:w="4685" w:type="dxa"/>
+            <w:gridSpan w:val="2"/>
+            <w:vMerge w:val="restart"/>
+          </w:tcPr>
+          <w:p>
+            <w:pPr>
+              <w:jc w:val="left"/>
+              <w:rPr>
+                <w:b/>
+                <w:bCs/>
+                <w:lang w:val="en-US"/>
+              </w:rPr>
+            </w:pPr>
+            <w:r>
+              <w:rPr>
+                <w:b/>
+                <w:bCs/>
+              </w:rPr>
+              <w:t>Validación</w:t>
+            </w:r>
+            <w:r>
+              <w:rPr>
+                <w:b/>
+                <w:bCs/>
+                <w:lang w:val="en-US"/>
+              </w:rPr>
+              <w:t>:</w:t>
+            </w:r>
+          </w:p>
+          <w:p>
+            <w:pPr>
+              <w:pStyle w:val="ListParagraph"/>
+              <w:numPr>
+                <w:ilvl w:val="0"/>
+                <w:numId w:val="3"/>
+              </w:numPr>
+              <w:jc w:val="left"/>
+              <w:rPr>
+                <w:b/>
+                <w:bCs/>
+              </w:rPr>
+            </w:pPr>
+            <w:r>
+              <w:t>Se visualiza los diferentes d</w:t>
+            </w:r>
+            <w:r>
+              <w:t>iagramas de actividades</w:t>
+            </w:r>
+          </w:p>
+          <w:p>
+            <w:pPr>
+              <w:pStyle w:val="ListParagraph"/>
+              <w:numPr>
+                <w:ilvl w:val="0"/>
+                <w:numId w:val="3"/>
+              </w:numPr>
+              <w:jc w:val="left"/>
+            </w:pPr>
+            <w:r>
+              <w:t>Se podrá visualizar el flujo de los procesos a codificar</w:t>
+            </w:r>
+          </w:p>
+          <w:p>
+            <w:pPr>
+              <w:pStyle w:val="ListParagraph"/>
+              <w:numPr>
+                <w:ilvl w:val="0"/>
+                <w:numId w:val="3"/>
+              </w:numPr>
+              <w:jc w:val="left"/>
+            </w:pPr>
+            <w:r>
+              <w:t>Se podrá ver cuales son los procesos que intervienen en el negocio</w:t>
+            </w:r>
+          </w:p>
+        </w:tc>
+        <w:tc>
+          <w:tcPr>
+            <w:tcW w:w="2343" w:type="dxa"/>
+            <w:vAlign w:val="center"/>
+          </w:tcPr>
+          <w:p>
+            <w:pPr>
+              <w:jc w:val="left"/>
+              <w:rPr>
+                <w:b/>
+                <w:bCs/>
+              </w:rPr>
+            </w:pPr>
+            <w:r>
+              <w:rPr>
+                <w:b/>
+                <w:bCs/>
+              </w:rPr>
+              <w:t>Sprint</w:t>
+            </w:r>
+          </w:p>
+        </w:tc>
+        <w:tc>
+          <w:tcPr>
+            <w:tcW w:w="2344" w:type="dxa"/>
+            <w:vAlign w:val="center"/>
+          </w:tcPr>
+          <w:p>
+            <w:pPr>
+              <w:jc w:val="left"/>
+            </w:pPr>
+            <w:r>
+              <w:t>8</w:t>
+            </w:r>
+          </w:p>
+        </w:tc>
+      </w:tr>
+      <w:tr>
+        <w:trPr>
+          <w:trHeight w:val="804"/>
+        </w:trPr>
+        <w:tc>
+          <w:tcPr>
+            <w:tcW w:w="4685" w:type="dxa"/>
+            <w:gridSpan w:val="2"/>
+            <w:vMerge/>
+            <w:vAlign w:val="center"/>
+          </w:tcPr>
+          <w:p>
+            <w:pPr>
+              <w:jc w:val="left"/>
+            </w:pPr>
+          </w:p>
+        </w:tc>
+        <w:tc>
+          <w:tcPr>
+            <w:tcW w:w="2343" w:type="dxa"/>
+            <w:vAlign w:val="center"/>
+          </w:tcPr>
+          <w:p>
+            <w:pPr>
+              <w:jc w:val="left"/>
+              <w:rPr>
+                <w:b/>
+                <w:bCs/>
+              </w:rPr>
+            </w:pPr>
+            <w:r>
+              <w:rPr>
+                <w:b/>
+                <w:bCs/>
+              </w:rPr>
+              <w:t>Prioridad</w:t>
+            </w:r>
+          </w:p>
+        </w:tc>
+        <w:tc>
+          <w:tcPr>
+            <w:tcW w:w="2344" w:type="dxa"/>
+            <w:vAlign w:val="center"/>
+          </w:tcPr>
+          <w:p>
+            <w:pPr>
+              <w:jc w:val="left"/>
+            </w:pPr>
+            <w:r>
+              <w:t xml:space="preserve">Alta </w:t>
+            </w:r>
+          </w:p>
+        </w:tc>
+      </w:tr>
+      <w:tr>
+        <w:trPr>
+          <w:trHeight w:val="804"/>
+        </w:trPr>
+        <w:tc>
+          <w:tcPr>
+            <w:tcW w:w="4685" w:type="dxa"/>
+            <w:gridSpan w:val="2"/>
+            <w:vMerge/>
+            <w:vAlign w:val="center"/>
+          </w:tcPr>
+          <w:p>
+            <w:pPr>
+              <w:jc w:val="left"/>
+            </w:pPr>
+          </w:p>
+        </w:tc>
+        <w:tc>
+          <w:tcPr>
+            <w:tcW w:w="2343" w:type="dxa"/>
+            <w:vAlign w:val="center"/>
+          </w:tcPr>
+          <w:p>
+            <w:pPr>
+              <w:jc w:val="left"/>
+              <w:rPr>
+                <w:b/>
+                <w:bCs/>
+              </w:rPr>
+            </w:pPr>
+            <w:r>
+              <w:rPr>
+                <w:b/>
+                <w:bCs/>
+              </w:rPr>
+              <w:t>Estimación (</w:t>
+            </w:r>
+            <w:r>
+              <w:rPr>
+                <w:b/>
+                <w:bCs/>
+              </w:rPr>
+              <w:t>horas</w:t>
+            </w:r>
+            <w:r>
+              <w:rPr>
+                <w:b/>
+                <w:bCs/>
+              </w:rPr>
+              <w:t>)</w:t>
+            </w:r>
+          </w:p>
+        </w:tc>
+        <w:tc>
+          <w:tcPr>
+            <w:tcW w:w="2344" w:type="dxa"/>
+            <w:vAlign w:val="center"/>
+          </w:tcPr>
+          <w:p>
+            <w:pPr>
+              <w:jc w:val="left"/>
+            </w:pPr>
+            <w:r>
+              <w:t>4</w:t>
+            </w:r>
+          </w:p>
+        </w:tc>
+      </w:tr>
+      <w:tr>
+        <w:trPr>
+          <w:trHeight w:val="804"/>
+        </w:trPr>
+        <w:tc>
+          <w:tcPr>
+            <w:tcW w:w="4685" w:type="dxa"/>
+            <w:gridSpan w:val="2"/>
+            <w:vMerge/>
+            <w:vAlign w:val="center"/>
+          </w:tcPr>
+          <w:p>
+            <w:pPr>
+              <w:jc w:val="left"/>
+            </w:pPr>
+          </w:p>
+        </w:tc>
+        <w:tc>
+          <w:tcPr>
+            <w:tcW w:w="2343" w:type="dxa"/>
+            <w:vAlign w:val="center"/>
+          </w:tcPr>
+          <w:p>
+            <w:pPr>
+              <w:jc w:val="left"/>
+              <w:rPr>
+                <w:b/>
+                <w:bCs/>
+              </w:rPr>
+            </w:pPr>
+            <w:r>
+              <w:rPr>
+                <w:b/>
+                <w:bCs/>
+              </w:rPr>
+              <w:t>Referencia</w:t>
+            </w:r>
+          </w:p>
+        </w:tc>
+        <w:tc>
+          <w:tcPr>
+            <w:tcW w:w="2344" w:type="dxa"/>
+            <w:vAlign w:val="center"/>
+          </w:tcPr>
+          <w:p>
+            <w:pPr>
+              <w:jc w:val="left"/>
+            </w:pPr>
+            <w:r>
+              <w:t>RNF1</w:t>
+            </w:r>
+            <w:r>
+              <w:t>4</w:t>
+            </w:r>
+          </w:p>
+        </w:tc>
+      </w:tr>
+    </w:tbl>
     <w:p/>
     <w:p/>
     <w:sectPr>
@@ -29056,7 +31813,7 @@
   <w:style w:type="paragraph" w:default="1" w:styleId="Normal">
     <w:name w:val="Normal"/>
     <w:qFormat/>
-    <w:rsid w:val="00FF69B6"/>
+    <w:rsid w:val="00227FE6"/>
     <w:pPr>
       <w:jc w:val="both"/>
     </w:pPr>

</xml_diff>